<commit_message>
Incluir comentario, cambiar a F6 al guardar, otros.
</commit_message>
<xml_diff>
--- a/_info/Requerimientos 21-10-2017.docx
+++ b/_info/Requerimientos 21-10-2017.docx
@@ -66,6 +66,7 @@
       </w:pPr>
       <w:r>
         <w:rPr>
+          <w:color w:val="0070C0"/>
           <w:lang w:val="es-419"/>
         </w:rPr>
         <w:t>Campo observación: menú y combo</w:t>
@@ -97,11 +98,13 @@
           <w:numId w:val="1"/>
         </w:numPr>
         <w:rPr>
-          <w:lang w:val="es-419"/>
-        </w:rPr>
-      </w:pPr>
-      <w:r>
-        <w:rPr>
+          <w:color w:val="0070C0"/>
+          <w:lang w:val="es-419"/>
+        </w:rPr>
+      </w:pPr>
+      <w:r>
+        <w:rPr>
+          <w:color w:val="0070C0"/>
           <w:lang w:val="es-419"/>
         </w:rPr>
         <w:t>F6 para Confirmar Guardado</w:t>
@@ -148,6 +151,8 @@
         </w:rPr>
         <w:t>Jultificación al cancelar orden completa</w:t>
       </w:r>
+      <w:bookmarkStart w:id="0" w:name="_GoBack"/>
+      <w:bookmarkEnd w:id="0"/>
     </w:p>
     <w:p>
       <w:pPr>
@@ -711,8 +716,6 @@
         </w:rPr>
         <w:t>:</w:t>
       </w:r>
-      <w:bookmarkStart w:id="0" w:name="_GoBack"/>
-      <w:bookmarkEnd w:id="0"/>
     </w:p>
     <w:p>
       <w:pPr>

</xml_diff>

<commit_message>
Ingresar primero cantidad, luego menú
</commit_message>
<xml_diff>
--- a/_info/Requerimientos 21-10-2017.docx
+++ b/_info/Requerimientos 21-10-2017.docx
@@ -125,7 +125,19 @@
         <w:rPr>
           <w:lang w:val="es-419"/>
         </w:rPr>
-        <w:t>Campode Cambio rápido de Usuario</w:t>
+        <w:t>Campo</w:t>
+      </w:r>
+      <w:r>
+        <w:rPr>
+          <w:lang w:val="es-419"/>
+        </w:rPr>
+        <w:t xml:space="preserve"> </w:t>
+      </w:r>
+      <w:r>
+        <w:rPr>
+          <w:lang w:val="es-419"/>
+        </w:rPr>
+        <w:t>de Cambio rápido de Usuario</w:t>
       </w:r>
       <w:r>
         <w:rPr>
@@ -142,669 +154,720 @@
           <w:numId w:val="1"/>
         </w:numPr>
         <w:rPr>
-          <w:lang w:val="es-419"/>
-        </w:rPr>
-      </w:pPr>
-      <w:r>
-        <w:rPr>
+          <w:color w:val="0070C0"/>
+          <w:lang w:val="es-419"/>
+        </w:rPr>
+      </w:pPr>
+      <w:r>
+        <w:rPr>
+          <w:color w:val="0070C0"/>
           <w:lang w:val="es-419"/>
         </w:rPr>
         <w:t>Jultificación al cancelar orden completa</w:t>
+      </w:r>
+    </w:p>
+    <w:p>
+      <w:pPr>
+        <w:pStyle w:val="Prrafodelista"/>
+        <w:numPr>
+          <w:ilvl w:val="0"/>
+          <w:numId w:val="1"/>
+        </w:numPr>
+        <w:rPr>
+          <w:lang w:val="es-419"/>
+        </w:rPr>
+      </w:pPr>
+      <w:r>
+        <w:rPr>
+          <w:lang w:val="es-419"/>
+        </w:rPr>
+        <w:t>Desplazamiento de Orden de Cliente Detalle ( si fuera extenso )</w:t>
+      </w:r>
+    </w:p>
+    <w:p>
+      <w:pPr>
+        <w:pStyle w:val="Prrafodelista"/>
+        <w:numPr>
+          <w:ilvl w:val="0"/>
+          <w:numId w:val="1"/>
+        </w:numPr>
+        <w:rPr>
+          <w:lang w:val="es-419"/>
+        </w:rPr>
+      </w:pPr>
+      <w:r>
+        <w:rPr>
+          <w:lang w:val="es-419"/>
+        </w:rPr>
+        <w:t>Mostrar alerta si no existe disponibilidad de producto para preparar Menú</w:t>
+      </w:r>
+    </w:p>
+    <w:p>
+      <w:pPr>
+        <w:pStyle w:val="Prrafodelista"/>
+        <w:numPr>
+          <w:ilvl w:val="0"/>
+          <w:numId w:val="1"/>
+        </w:numPr>
+        <w:rPr>
+          <w:lang w:val="es-419"/>
+        </w:rPr>
+      </w:pPr>
+      <w:r>
+        <w:rPr>
+          <w:lang w:val="es-419"/>
+        </w:rPr>
+        <w:t>Proceso de Servicios (domicilio, para llevar)</w:t>
+      </w:r>
+    </w:p>
+    <w:p>
+      <w:pPr>
+        <w:pStyle w:val="Prrafodelista"/>
+        <w:numPr>
+          <w:ilvl w:val="0"/>
+          <w:numId w:val="1"/>
+        </w:numPr>
+        <w:rPr>
+          <w:lang w:val="es-419"/>
+        </w:rPr>
+      </w:pPr>
+      <w:r>
+        <w:rPr>
+          <w:lang w:val="es-419"/>
+        </w:rPr>
+        <w:t>Re-asignación de pedido a otro Ticket</w:t>
+      </w:r>
+    </w:p>
+    <w:p>
+      <w:pPr>
+        <w:rPr>
+          <w:b/>
+          <w:lang w:val="es-419"/>
+        </w:rPr>
+      </w:pPr>
+      <w:r>
+        <w:rPr>
+          <w:b/>
+          <w:lang w:val="es-419"/>
+        </w:rPr>
+        <w:t xml:space="preserve">Admin. </w:t>
+      </w:r>
+      <w:r>
+        <w:rPr>
+          <w:b/>
+          <w:lang w:val="es-419"/>
+        </w:rPr>
+        <w:t>Ordenes:</w:t>
+      </w:r>
+    </w:p>
+    <w:p>
+      <w:pPr>
+        <w:pStyle w:val="Prrafodelista"/>
+        <w:numPr>
+          <w:ilvl w:val="0"/>
+          <w:numId w:val="1"/>
+        </w:numPr>
+        <w:rPr>
+          <w:lang w:val="es-419"/>
+        </w:rPr>
+      </w:pPr>
+      <w:r>
+        <w:rPr>
+          <w:lang w:val="es-419"/>
+        </w:rPr>
+        <w:t>Vista por Ticket: visualizar todo los menús (independientemente de destino)</w:t>
+      </w:r>
+    </w:p>
+    <w:p>
+      <w:pPr>
+        <w:pStyle w:val="Prrafodelista"/>
+        <w:numPr>
+          <w:ilvl w:val="0"/>
+          <w:numId w:val="1"/>
+        </w:numPr>
+        <w:rPr>
+          <w:lang w:val="es-419"/>
+        </w:rPr>
+      </w:pPr>
+      <w:r>
+        <w:rPr>
+          <w:lang w:val="es-419"/>
+        </w:rPr>
+        <w:t>En modo Ticket: poder cambiar estado de Menú a cualquier otro estado</w:t>
+      </w:r>
+    </w:p>
+    <w:p>
+      <w:pPr>
+        <w:rPr>
+          <w:b/>
+          <w:lang w:val="es-419"/>
+        </w:rPr>
+      </w:pPr>
+      <w:r>
+        <w:rPr>
+          <w:b/>
+          <w:lang w:val="es-419"/>
+        </w:rPr>
+        <w:t>Eventos</w:t>
+      </w:r>
+      <w:r>
+        <w:rPr>
+          <w:b/>
+          <w:lang w:val="es-419"/>
+        </w:rPr>
+        <w:t>:</w:t>
+      </w:r>
+    </w:p>
+    <w:p>
+      <w:pPr>
+        <w:pStyle w:val="Prrafodelista"/>
+        <w:numPr>
+          <w:ilvl w:val="0"/>
+          <w:numId w:val="1"/>
+        </w:numPr>
+        <w:rPr>
+          <w:lang w:val="es-419"/>
+        </w:rPr>
+      </w:pPr>
+      <w:r>
+        <w:rPr>
+          <w:lang w:val="es-419"/>
+        </w:rPr>
+        <w:t>Desplazamiento entre inputs por medio de ENTER</w:t>
+      </w:r>
+    </w:p>
+    <w:p>
+      <w:pPr>
+        <w:pStyle w:val="Prrafodelista"/>
+        <w:numPr>
+          <w:ilvl w:val="0"/>
+          <w:numId w:val="1"/>
+        </w:numPr>
+        <w:rPr>
+          <w:lang w:val="es-419"/>
+        </w:rPr>
+      </w:pPr>
+      <w:r>
+        <w:rPr>
+          <w:lang w:val="es-419"/>
+        </w:rPr>
+        <w:t>Agregar Filtro de Fe</w:t>
+      </w:r>
+      <w:r>
+        <w:rPr>
+          <w:lang w:val="es-419"/>
+        </w:rPr>
+        <w:t>chas para ver disponibilidad</w:t>
+      </w:r>
+    </w:p>
+    <w:p>
+      <w:pPr>
+        <w:pStyle w:val="Prrafodelista"/>
+        <w:numPr>
+          <w:ilvl w:val="0"/>
+          <w:numId w:val="1"/>
+        </w:numPr>
+        <w:rPr>
+          <w:lang w:val="es-419"/>
+        </w:rPr>
+      </w:pPr>
+      <w:r>
+        <w:rPr>
+          <w:lang w:val="es-419"/>
+        </w:rPr>
+        <w:t>Agregar campo Justificación por Cancelación de Evento</w:t>
+      </w:r>
+    </w:p>
+    <w:p>
+      <w:pPr>
+        <w:pStyle w:val="Prrafodelista"/>
+        <w:numPr>
+          <w:ilvl w:val="0"/>
+          <w:numId w:val="1"/>
+        </w:numPr>
+        <w:rPr>
+          <w:lang w:val="es-419"/>
+        </w:rPr>
+      </w:pPr>
+      <w:r>
+        <w:rPr>
+          <w:lang w:val="es-419"/>
+        </w:rPr>
+        <w:t>Redireccionar desde Eventos a Cliente</w:t>
+      </w:r>
+    </w:p>
+    <w:p>
+      <w:pPr>
+        <w:rPr>
+          <w:lang w:val="es-419"/>
+        </w:rPr>
+      </w:pPr>
+      <w:r>
+        <w:rPr>
+          <w:b/>
+          <w:lang w:val="es-419"/>
+        </w:rPr>
+        <w:t>Cliente</w:t>
+      </w:r>
+      <w:r>
+        <w:rPr>
+          <w:b/>
+          <w:lang w:val="es-419"/>
+        </w:rPr>
+        <w:t>:</w:t>
+      </w:r>
+    </w:p>
+    <w:p>
+      <w:pPr>
+        <w:pStyle w:val="Prrafodelista"/>
+        <w:numPr>
+          <w:ilvl w:val="0"/>
+          <w:numId w:val="1"/>
+        </w:numPr>
+        <w:rPr>
+          <w:lang w:val="es-419"/>
+        </w:rPr>
+      </w:pPr>
+      <w:r>
+        <w:rPr>
+          <w:lang w:val="es-419"/>
+        </w:rPr>
+        <w:t>Consulta y filtrado al instante</w:t>
+      </w:r>
+    </w:p>
+    <w:p>
+      <w:pPr>
+        <w:rPr>
+          <w:lang w:val="es-419"/>
+        </w:rPr>
+      </w:pPr>
+      <w:r>
+        <w:rPr>
+          <w:b/>
+          <w:lang w:val="es-419"/>
+        </w:rPr>
+        <w:t>Caja</w:t>
+      </w:r>
+      <w:r>
+        <w:rPr>
+          <w:b/>
+          <w:lang w:val="es-419"/>
+        </w:rPr>
+        <w:t>:</w:t>
+      </w:r>
+    </w:p>
+    <w:p>
+      <w:pPr>
+        <w:pStyle w:val="Prrafodelista"/>
+        <w:numPr>
+          <w:ilvl w:val="0"/>
+          <w:numId w:val="1"/>
+        </w:numPr>
+        <w:rPr>
+          <w:lang w:val="es-419"/>
+        </w:rPr>
+      </w:pPr>
+      <w:r>
+        <w:rPr>
+          <w:lang w:val="es-419"/>
+        </w:rPr>
+        <w:t>Arqueo en apertura y Cierre de caja (por denominaciones)</w:t>
+      </w:r>
+    </w:p>
+    <w:p>
+      <w:pPr>
+        <w:pStyle w:val="Prrafodelista"/>
+        <w:numPr>
+          <w:ilvl w:val="0"/>
+          <w:numId w:val="1"/>
+        </w:numPr>
+        <w:rPr>
+          <w:lang w:val="es-419"/>
+        </w:rPr>
+      </w:pPr>
+      <w:r>
+        <w:rPr>
+          <w:lang w:val="es-419"/>
+        </w:rPr>
+        <w:t>En el cierre NO avisar sobre sobrante</w:t>
+      </w:r>
+    </w:p>
+    <w:p>
+      <w:pPr>
+        <w:pStyle w:val="Prrafodelista"/>
+        <w:numPr>
+          <w:ilvl w:val="0"/>
+          <w:numId w:val="1"/>
+        </w:numPr>
+        <w:rPr>
+          <w:lang w:val="es-419"/>
+        </w:rPr>
+      </w:pPr>
+      <w:r>
+        <w:rPr>
+          <w:lang w:val="es-419"/>
+        </w:rPr>
+        <w:t>Al ocurrir el cierre con faltante mostrar alerta</w:t>
+      </w:r>
+    </w:p>
+    <w:p>
+      <w:pPr>
+        <w:pStyle w:val="Prrafodelista"/>
+        <w:numPr>
+          <w:ilvl w:val="0"/>
+          <w:numId w:val="1"/>
+        </w:numPr>
+        <w:rPr>
+          <w:lang w:val="es-419"/>
+        </w:rPr>
+      </w:pPr>
+      <w:r>
+        <w:rPr>
+          <w:lang w:val="es-419"/>
+        </w:rPr>
+        <w:t>Opción a reajuste disminuir o aumentar ingresando comentario (sin afectar el cierre realizado)</w:t>
+      </w:r>
+    </w:p>
+    <w:p>
+      <w:pPr>
+        <w:pStyle w:val="Prrafodelista"/>
+        <w:numPr>
+          <w:ilvl w:val="0"/>
+          <w:numId w:val="1"/>
+        </w:numPr>
+        <w:rPr>
+          <w:lang w:val="es-419"/>
+        </w:rPr>
+      </w:pPr>
+      <w:r>
+        <w:rPr>
+          <w:lang w:val="es-419"/>
+        </w:rPr>
+        <w:t xml:space="preserve">Gatos varios (compra de utencilios) </w:t>
+      </w:r>
+    </w:p>
+    <w:p>
+      <w:pPr>
+        <w:rPr>
+          <w:lang w:val="es-419"/>
+        </w:rPr>
+      </w:pPr>
+      <w:r>
+        <w:rPr>
+          <w:b/>
+          <w:lang w:val="es-419"/>
+        </w:rPr>
+        <w:t>Facturación</w:t>
+      </w:r>
+      <w:r>
+        <w:rPr>
+          <w:b/>
+          <w:lang w:val="es-419"/>
+        </w:rPr>
+        <w:t>:</w:t>
+      </w:r>
+    </w:p>
+    <w:p>
+      <w:pPr>
+        <w:pStyle w:val="Prrafodelista"/>
+        <w:numPr>
+          <w:ilvl w:val="0"/>
+          <w:numId w:val="1"/>
+        </w:numPr>
+        <w:rPr>
+          <w:lang w:val="es-419"/>
+        </w:rPr>
+      </w:pPr>
+      <w:r>
+        <w:rPr>
+          <w:lang w:val="es-419"/>
+        </w:rPr>
+        <w:t xml:space="preserve">Para </w:t>
+      </w:r>
+      <w:r>
+        <w:rPr>
+          <w:lang w:val="es-419"/>
+        </w:rPr>
+        <w:t>L</w:t>
+      </w:r>
+      <w:r>
+        <w:rPr>
+          <w:lang w:val="es-419"/>
+        </w:rPr>
+        <w:t>levar y a Domicilio: no validar el estado del menú</w:t>
+      </w:r>
+    </w:p>
+    <w:p>
+      <w:pPr>
+        <w:pStyle w:val="Prrafodelista"/>
+        <w:numPr>
+          <w:ilvl w:val="0"/>
+          <w:numId w:val="1"/>
+        </w:numPr>
+        <w:rPr>
+          <w:lang w:val="es-419"/>
+        </w:rPr>
+      </w:pPr>
+      <w:r>
+        <w:rPr>
+          <w:lang w:val="es-419"/>
+        </w:rPr>
+        <w:t>Busqueda por # de Teléfono</w:t>
+      </w:r>
+    </w:p>
+    <w:p>
+      <w:pPr>
+        <w:pStyle w:val="Prrafodelista"/>
+        <w:numPr>
+          <w:ilvl w:val="0"/>
+          <w:numId w:val="1"/>
+        </w:numPr>
+        <w:rPr>
+          <w:lang w:val="es-419"/>
+        </w:rPr>
+      </w:pPr>
+      <w:r>
+        <w:rPr>
+          <w:lang w:val="es-419"/>
+        </w:rPr>
+        <w:t>Agregar Cliente con: NIT, nombre, ciudad</w:t>
+      </w:r>
+    </w:p>
+    <w:p>
+      <w:pPr>
+        <w:pStyle w:val="Prrafodelista"/>
+        <w:numPr>
+          <w:ilvl w:val="0"/>
+          <w:numId w:val="1"/>
+        </w:numPr>
+        <w:rPr>
+          <w:lang w:val="es-419"/>
+        </w:rPr>
+      </w:pPr>
+      <w:r>
+        <w:rPr>
+          <w:lang w:val="es-419"/>
+        </w:rPr>
+        <w:t>Opción a Propina</w:t>
+      </w:r>
+    </w:p>
+    <w:p>
+      <w:pPr>
+        <w:pStyle w:val="Prrafodelista"/>
+        <w:numPr>
+          <w:ilvl w:val="0"/>
+          <w:numId w:val="1"/>
+        </w:numPr>
+        <w:rPr>
+          <w:lang w:val="es-419"/>
+        </w:rPr>
+      </w:pPr>
+      <w:r>
+        <w:rPr>
+          <w:lang w:val="es-419"/>
+        </w:rPr>
+        <w:t>Cambiar atajo para Consumidor Final</w:t>
+      </w:r>
+    </w:p>
+    <w:p>
+      <w:pPr>
+        <w:pStyle w:val="Prrafodelista"/>
+        <w:numPr>
+          <w:ilvl w:val="0"/>
+          <w:numId w:val="1"/>
+        </w:numPr>
+        <w:rPr>
+          <w:lang w:val="es-419"/>
+        </w:rPr>
+      </w:pPr>
+      <w:r>
+        <w:rPr>
+          <w:lang w:val="es-419"/>
+        </w:rPr>
+        <w:t>Primero ingresar Ticket luego Cliente</w:t>
+      </w:r>
+    </w:p>
+    <w:p>
+      <w:pPr>
+        <w:pStyle w:val="Prrafodelista"/>
+        <w:numPr>
+          <w:ilvl w:val="0"/>
+          <w:numId w:val="1"/>
+        </w:numPr>
+        <w:rPr>
+          <w:lang w:val="es-419"/>
+        </w:rPr>
+      </w:pPr>
+      <w:r>
+        <w:rPr>
+          <w:lang w:val="es-419"/>
+        </w:rPr>
+        <w:t>En pago individual el detalle sin seleccionar, poder asignar a diversos clientes antes de confirmar el pago</w:t>
+      </w:r>
+    </w:p>
+    <w:p>
+      <w:pPr>
+        <w:pStyle w:val="Prrafodelista"/>
+        <w:numPr>
+          <w:ilvl w:val="0"/>
+          <w:numId w:val="1"/>
+        </w:numPr>
+        <w:rPr>
+          <w:lang w:val="es-419"/>
+        </w:rPr>
+      </w:pPr>
+      <w:r>
+        <w:rPr>
+          <w:lang w:val="es-419"/>
+        </w:rPr>
+        <w:t>Opción de Cobro adicional a Cliente</w:t>
+      </w:r>
+    </w:p>
+    <w:p>
+      <w:pPr>
+        <w:pStyle w:val="Prrafodelista"/>
+        <w:numPr>
+          <w:ilvl w:val="0"/>
+          <w:numId w:val="1"/>
+        </w:numPr>
+        <w:rPr>
+          <w:lang w:val="es-419"/>
+        </w:rPr>
+      </w:pPr>
+      <w:r>
+        <w:rPr>
+          <w:lang w:val="es-419"/>
+        </w:rPr>
+        <w:t>Mensaje personalizado cuando aplique</w:t>
+      </w:r>
+    </w:p>
+    <w:p>
+      <w:pPr>
+        <w:rPr>
+          <w:lang w:val="es-419"/>
+        </w:rPr>
+      </w:pPr>
+    </w:p>
+    <w:p>
+      <w:pPr>
+        <w:rPr>
+          <w:b/>
+          <w:lang w:val="es-419"/>
+        </w:rPr>
+      </w:pPr>
+      <w:r>
+        <w:rPr>
+          <w:b/>
+          <w:lang w:val="es-419"/>
+        </w:rPr>
+        <w:t>Inventario</w:t>
+      </w:r>
+      <w:r>
+        <w:rPr>
+          <w:b/>
+          <w:lang w:val="es-419"/>
+        </w:rPr>
+        <w:t>:</w:t>
+      </w:r>
+    </w:p>
+    <w:p>
+      <w:pPr>
+        <w:pStyle w:val="Prrafodelista"/>
+        <w:numPr>
+          <w:ilvl w:val="0"/>
+          <w:numId w:val="1"/>
+        </w:numPr>
+        <w:rPr>
+          <w:lang w:val="es-419"/>
+        </w:rPr>
+      </w:pPr>
+      <w:r>
+        <w:rPr>
+          <w:lang w:val="es-419"/>
+        </w:rPr>
+        <w:t>Agregar campo para precio</w:t>
+      </w:r>
+    </w:p>
+    <w:p>
+      <w:pPr>
+        <w:pStyle w:val="Prrafodelista"/>
+        <w:numPr>
+          <w:ilvl w:val="0"/>
+          <w:numId w:val="1"/>
+        </w:numPr>
+        <w:rPr>
+          <w:lang w:val="es-419"/>
+        </w:rPr>
+      </w:pPr>
+      <w:r>
+        <w:rPr>
+          <w:lang w:val="es-419"/>
+        </w:rPr>
+        <w:t>Filtro Ubicación del Producto</w:t>
+      </w:r>
+    </w:p>
+    <w:p>
+      <w:pPr>
+        <w:pStyle w:val="Prrafodelista"/>
+        <w:numPr>
+          <w:ilvl w:val="0"/>
+          <w:numId w:val="1"/>
+        </w:numPr>
+        <w:rPr>
+          <w:color w:val="C00000"/>
+          <w:lang w:val="es-419"/>
+        </w:rPr>
+      </w:pPr>
+      <w:r>
+        <w:rPr>
+          <w:color w:val="C00000"/>
+          <w:lang w:val="es-419"/>
+        </w:rPr>
+        <w:t>Alerta de diferencia de disponibilidad Sistema y Fisico</w:t>
+      </w:r>
+    </w:p>
+    <w:p>
+      <w:pPr>
+        <w:pStyle w:val="Prrafodelista"/>
+        <w:numPr>
+          <w:ilvl w:val="0"/>
+          <w:numId w:val="1"/>
+        </w:numPr>
+        <w:rPr>
+          <w:lang w:val="es-419"/>
+        </w:rPr>
+      </w:pPr>
+      <w:r>
+        <w:rPr>
+          <w:lang w:val="es-419"/>
+        </w:rPr>
+        <w:t>Campo de justificación cuando no cuadre</w:t>
+      </w:r>
+    </w:p>
+    <w:p>
+      <w:pPr>
+        <w:pStyle w:val="Prrafodelista"/>
+        <w:numPr>
+          <w:ilvl w:val="0"/>
+          <w:numId w:val="1"/>
+        </w:numPr>
+        <w:rPr>
+          <w:lang w:val="es-419"/>
+        </w:rPr>
+      </w:pPr>
+      <w:r>
+        <w:rPr>
+          <w:lang w:val="es-419"/>
+        </w:rPr>
+        <w:t>Filtro de productos</w:t>
       </w:r>
       <w:bookmarkStart w:id="0" w:name="_GoBack"/>
       <w:bookmarkEnd w:id="0"/>
-    </w:p>
-    <w:p>
-      <w:pPr>
-        <w:pStyle w:val="Prrafodelista"/>
-        <w:numPr>
-          <w:ilvl w:val="0"/>
-          <w:numId w:val="1"/>
-        </w:numPr>
-        <w:rPr>
-          <w:lang w:val="es-419"/>
-        </w:rPr>
-      </w:pPr>
-      <w:r>
-        <w:rPr>
-          <w:lang w:val="es-419"/>
-        </w:rPr>
-        <w:t>Desplazamiento de Orden de Cliente Detalle ( si fuera extenso )</w:t>
-      </w:r>
-    </w:p>
-    <w:p>
-      <w:pPr>
-        <w:pStyle w:val="Prrafodelista"/>
-        <w:numPr>
-          <w:ilvl w:val="0"/>
-          <w:numId w:val="1"/>
-        </w:numPr>
-        <w:rPr>
-          <w:lang w:val="es-419"/>
-        </w:rPr>
-      </w:pPr>
-      <w:r>
-        <w:rPr>
-          <w:lang w:val="es-419"/>
-        </w:rPr>
-        <w:t>Mostrar alerta si no existe disponibilidad de producto para preparar Menú</w:t>
-      </w:r>
-    </w:p>
-    <w:p>
-      <w:pPr>
-        <w:rPr>
-          <w:b/>
-          <w:lang w:val="es-419"/>
-        </w:rPr>
-      </w:pPr>
-      <w:r>
-        <w:rPr>
-          <w:b/>
-          <w:lang w:val="es-419"/>
-        </w:rPr>
-        <w:t xml:space="preserve">Admin. </w:t>
-      </w:r>
-      <w:r>
-        <w:rPr>
-          <w:b/>
-          <w:lang w:val="es-419"/>
-        </w:rPr>
-        <w:t>Ordenes:</w:t>
-      </w:r>
-    </w:p>
-    <w:p>
-      <w:pPr>
-        <w:pStyle w:val="Prrafodelista"/>
-        <w:numPr>
-          <w:ilvl w:val="0"/>
-          <w:numId w:val="1"/>
-        </w:numPr>
-        <w:rPr>
-          <w:lang w:val="es-419"/>
-        </w:rPr>
-      </w:pPr>
-      <w:r>
-        <w:rPr>
-          <w:lang w:val="es-419"/>
-        </w:rPr>
-        <w:t>Vista por Ticket: visualizar todo los menús (independientemente de destino)</w:t>
-      </w:r>
-    </w:p>
-    <w:p>
-      <w:pPr>
-        <w:pStyle w:val="Prrafodelista"/>
-        <w:numPr>
-          <w:ilvl w:val="0"/>
-          <w:numId w:val="1"/>
-        </w:numPr>
-        <w:rPr>
-          <w:lang w:val="es-419"/>
-        </w:rPr>
-      </w:pPr>
-      <w:r>
-        <w:rPr>
-          <w:lang w:val="es-419"/>
-        </w:rPr>
-        <w:t>En modo Ticket: poder cambiar estado de Menú a cualquier otro estado</w:t>
-      </w:r>
-    </w:p>
-    <w:p>
-      <w:pPr>
-        <w:rPr>
-          <w:b/>
-          <w:lang w:val="es-419"/>
-        </w:rPr>
-      </w:pPr>
-      <w:r>
-        <w:rPr>
-          <w:b/>
-          <w:lang w:val="es-419"/>
-        </w:rPr>
-        <w:t>Eventos</w:t>
-      </w:r>
-      <w:r>
-        <w:rPr>
-          <w:b/>
-          <w:lang w:val="es-419"/>
-        </w:rPr>
-        <w:t>:</w:t>
-      </w:r>
-    </w:p>
-    <w:p>
-      <w:pPr>
-        <w:pStyle w:val="Prrafodelista"/>
-        <w:numPr>
-          <w:ilvl w:val="0"/>
-          <w:numId w:val="1"/>
-        </w:numPr>
-        <w:rPr>
-          <w:lang w:val="es-419"/>
-        </w:rPr>
-      </w:pPr>
-      <w:r>
-        <w:rPr>
-          <w:lang w:val="es-419"/>
-        </w:rPr>
-        <w:t>Desplazamiento entre inputs por medio de ENTER</w:t>
-      </w:r>
-    </w:p>
-    <w:p>
-      <w:pPr>
-        <w:pStyle w:val="Prrafodelista"/>
-        <w:numPr>
-          <w:ilvl w:val="0"/>
-          <w:numId w:val="1"/>
-        </w:numPr>
-        <w:rPr>
-          <w:lang w:val="es-419"/>
-        </w:rPr>
-      </w:pPr>
-      <w:r>
-        <w:rPr>
-          <w:lang w:val="es-419"/>
-        </w:rPr>
-        <w:t>Agregar Filtro de Feechas para ver disponibilidad</w:t>
-      </w:r>
-    </w:p>
-    <w:p>
-      <w:pPr>
-        <w:pStyle w:val="Prrafodelista"/>
-        <w:numPr>
-          <w:ilvl w:val="0"/>
-          <w:numId w:val="1"/>
-        </w:numPr>
-        <w:rPr>
-          <w:lang w:val="es-419"/>
-        </w:rPr>
-      </w:pPr>
-      <w:r>
-        <w:rPr>
-          <w:lang w:val="es-419"/>
-        </w:rPr>
-        <w:t>Agregar campo Justificación por Cancelación de Evento</w:t>
-      </w:r>
-    </w:p>
-    <w:p>
-      <w:pPr>
-        <w:pStyle w:val="Prrafodelista"/>
-        <w:numPr>
-          <w:ilvl w:val="0"/>
-          <w:numId w:val="1"/>
-        </w:numPr>
-        <w:rPr>
-          <w:lang w:val="es-419"/>
-        </w:rPr>
-      </w:pPr>
-      <w:r>
-        <w:rPr>
-          <w:lang w:val="es-419"/>
-        </w:rPr>
-        <w:t>Redireccionar desde Eventos a Cliente</w:t>
-      </w:r>
-    </w:p>
-    <w:p>
-      <w:pPr>
-        <w:rPr>
-          <w:lang w:val="es-419"/>
-        </w:rPr>
-      </w:pPr>
-      <w:r>
-        <w:rPr>
-          <w:b/>
-          <w:lang w:val="es-419"/>
-        </w:rPr>
-        <w:t>Cliente</w:t>
-      </w:r>
-      <w:r>
-        <w:rPr>
-          <w:b/>
-          <w:lang w:val="es-419"/>
-        </w:rPr>
-        <w:t>:</w:t>
-      </w:r>
-    </w:p>
-    <w:p>
-      <w:pPr>
-        <w:pStyle w:val="Prrafodelista"/>
-        <w:numPr>
-          <w:ilvl w:val="0"/>
-          <w:numId w:val="1"/>
-        </w:numPr>
-        <w:rPr>
-          <w:lang w:val="es-419"/>
-        </w:rPr>
-      </w:pPr>
-      <w:r>
-        <w:rPr>
-          <w:lang w:val="es-419"/>
-        </w:rPr>
-        <w:t>Consulta y filtrado al instante</w:t>
-      </w:r>
-    </w:p>
-    <w:p>
-      <w:pPr>
-        <w:rPr>
-          <w:lang w:val="es-419"/>
-        </w:rPr>
-      </w:pPr>
-      <w:r>
-        <w:rPr>
-          <w:b/>
-          <w:lang w:val="es-419"/>
-        </w:rPr>
-        <w:t>Caja</w:t>
-      </w:r>
-      <w:r>
-        <w:rPr>
-          <w:b/>
-          <w:lang w:val="es-419"/>
-        </w:rPr>
-        <w:t>:</w:t>
-      </w:r>
-    </w:p>
-    <w:p>
-      <w:pPr>
-        <w:pStyle w:val="Prrafodelista"/>
-        <w:numPr>
-          <w:ilvl w:val="0"/>
-          <w:numId w:val="1"/>
-        </w:numPr>
-        <w:rPr>
-          <w:lang w:val="es-419"/>
-        </w:rPr>
-      </w:pPr>
-      <w:r>
-        <w:rPr>
-          <w:lang w:val="es-419"/>
-        </w:rPr>
-        <w:t>Arqueo en apertura y Cierre de caja (por denominaciones)</w:t>
-      </w:r>
-    </w:p>
-    <w:p>
-      <w:pPr>
-        <w:pStyle w:val="Prrafodelista"/>
-        <w:numPr>
-          <w:ilvl w:val="0"/>
-          <w:numId w:val="1"/>
-        </w:numPr>
-        <w:rPr>
-          <w:lang w:val="es-419"/>
-        </w:rPr>
-      </w:pPr>
-      <w:r>
-        <w:rPr>
-          <w:lang w:val="es-419"/>
-        </w:rPr>
-        <w:t>En el cierre NO avisar sobre sobrante</w:t>
-      </w:r>
-    </w:p>
-    <w:p>
-      <w:pPr>
-        <w:pStyle w:val="Prrafodelista"/>
-        <w:numPr>
-          <w:ilvl w:val="0"/>
-          <w:numId w:val="1"/>
-        </w:numPr>
-        <w:rPr>
-          <w:lang w:val="es-419"/>
-        </w:rPr>
-      </w:pPr>
-      <w:r>
-        <w:rPr>
-          <w:lang w:val="es-419"/>
-        </w:rPr>
-        <w:t>Al ocurrir el cierre con faltante mostrar alerta</w:t>
-      </w:r>
-    </w:p>
-    <w:p>
-      <w:pPr>
-        <w:pStyle w:val="Prrafodelista"/>
-        <w:numPr>
-          <w:ilvl w:val="0"/>
-          <w:numId w:val="1"/>
-        </w:numPr>
-        <w:rPr>
-          <w:lang w:val="es-419"/>
-        </w:rPr>
-      </w:pPr>
-      <w:r>
-        <w:rPr>
-          <w:lang w:val="es-419"/>
-        </w:rPr>
-        <w:t>Opción a reajuste disminuir o aumentar ingresando comentario (sin afectar el cierre realizado)</w:t>
-      </w:r>
-    </w:p>
-    <w:p>
-      <w:pPr>
-        <w:pStyle w:val="Prrafodelista"/>
-        <w:numPr>
-          <w:ilvl w:val="0"/>
-          <w:numId w:val="1"/>
-        </w:numPr>
-        <w:rPr>
-          <w:lang w:val="es-419"/>
-        </w:rPr>
-      </w:pPr>
-      <w:r>
-        <w:rPr>
-          <w:lang w:val="es-419"/>
-        </w:rPr>
-        <w:t xml:space="preserve">Gatos varios (compra de utencilios) </w:t>
-      </w:r>
-    </w:p>
-    <w:p>
-      <w:pPr>
-        <w:rPr>
-          <w:lang w:val="es-419"/>
-        </w:rPr>
-      </w:pPr>
-      <w:r>
-        <w:rPr>
-          <w:b/>
-          <w:lang w:val="es-419"/>
-        </w:rPr>
-        <w:t>Facturación</w:t>
-      </w:r>
-      <w:r>
-        <w:rPr>
-          <w:b/>
-          <w:lang w:val="es-419"/>
-        </w:rPr>
-        <w:t>:</w:t>
-      </w:r>
-    </w:p>
-    <w:p>
-      <w:pPr>
-        <w:pStyle w:val="Prrafodelista"/>
-        <w:numPr>
-          <w:ilvl w:val="0"/>
-          <w:numId w:val="1"/>
-        </w:numPr>
-        <w:rPr>
-          <w:lang w:val="es-419"/>
-        </w:rPr>
-      </w:pPr>
-      <w:r>
-        <w:rPr>
-          <w:lang w:val="es-419"/>
-        </w:rPr>
-        <w:t xml:space="preserve">Para </w:t>
-      </w:r>
-      <w:r>
-        <w:rPr>
-          <w:lang w:val="es-419"/>
-        </w:rPr>
-        <w:t>L</w:t>
-      </w:r>
-      <w:r>
-        <w:rPr>
-          <w:lang w:val="es-419"/>
-        </w:rPr>
-        <w:t>levar y a Domicilio: no validar el estado del menú</w:t>
-      </w:r>
-    </w:p>
-    <w:p>
-      <w:pPr>
-        <w:pStyle w:val="Prrafodelista"/>
-        <w:numPr>
-          <w:ilvl w:val="0"/>
-          <w:numId w:val="1"/>
-        </w:numPr>
-        <w:rPr>
-          <w:lang w:val="es-419"/>
-        </w:rPr>
-      </w:pPr>
-      <w:r>
-        <w:rPr>
-          <w:lang w:val="es-419"/>
-        </w:rPr>
-        <w:t>Busqueda por # de Teléfono</w:t>
-      </w:r>
-    </w:p>
-    <w:p>
-      <w:pPr>
-        <w:pStyle w:val="Prrafodelista"/>
-        <w:numPr>
-          <w:ilvl w:val="0"/>
-          <w:numId w:val="1"/>
-        </w:numPr>
-        <w:rPr>
-          <w:lang w:val="es-419"/>
-        </w:rPr>
-      </w:pPr>
-      <w:r>
-        <w:rPr>
-          <w:lang w:val="es-419"/>
-        </w:rPr>
-        <w:t>Agregar Cliente con: NIT, nombre, ciudad</w:t>
-      </w:r>
-    </w:p>
-    <w:p>
-      <w:pPr>
-        <w:pStyle w:val="Prrafodelista"/>
-        <w:numPr>
-          <w:ilvl w:val="0"/>
-          <w:numId w:val="1"/>
-        </w:numPr>
-        <w:rPr>
-          <w:lang w:val="es-419"/>
-        </w:rPr>
-      </w:pPr>
-      <w:r>
-        <w:rPr>
-          <w:lang w:val="es-419"/>
-        </w:rPr>
-        <w:t>Opción a Propina</w:t>
-      </w:r>
-    </w:p>
-    <w:p>
-      <w:pPr>
-        <w:pStyle w:val="Prrafodelista"/>
-        <w:numPr>
-          <w:ilvl w:val="0"/>
-          <w:numId w:val="1"/>
-        </w:numPr>
-        <w:rPr>
-          <w:lang w:val="es-419"/>
-        </w:rPr>
-      </w:pPr>
-      <w:r>
-        <w:rPr>
-          <w:lang w:val="es-419"/>
-        </w:rPr>
-        <w:t>Cambiar atajo para Consumidor Final</w:t>
-      </w:r>
-    </w:p>
-    <w:p>
-      <w:pPr>
-        <w:pStyle w:val="Prrafodelista"/>
-        <w:numPr>
-          <w:ilvl w:val="0"/>
-          <w:numId w:val="1"/>
-        </w:numPr>
-        <w:rPr>
-          <w:lang w:val="es-419"/>
-        </w:rPr>
-      </w:pPr>
-      <w:r>
-        <w:rPr>
-          <w:lang w:val="es-419"/>
-        </w:rPr>
-        <w:t>Primero ingresar Ticket luego Cliente</w:t>
-      </w:r>
-    </w:p>
-    <w:p>
-      <w:pPr>
-        <w:pStyle w:val="Prrafodelista"/>
-        <w:numPr>
-          <w:ilvl w:val="0"/>
-          <w:numId w:val="1"/>
-        </w:numPr>
-        <w:rPr>
-          <w:lang w:val="es-419"/>
-        </w:rPr>
-      </w:pPr>
-      <w:r>
-        <w:rPr>
-          <w:lang w:val="es-419"/>
-        </w:rPr>
-        <w:t>En pago individual el detalle sin seleccionar, poder asignar a diversos clientes antes de confirmar el pago</w:t>
-      </w:r>
-    </w:p>
-    <w:p>
-      <w:pPr>
-        <w:pStyle w:val="Prrafodelista"/>
-        <w:numPr>
-          <w:ilvl w:val="0"/>
-          <w:numId w:val="1"/>
-        </w:numPr>
-        <w:rPr>
-          <w:lang w:val="es-419"/>
-        </w:rPr>
-      </w:pPr>
-      <w:r>
-        <w:rPr>
-          <w:lang w:val="es-419"/>
-        </w:rPr>
-        <w:t>Opción de Cobro adicional a Cliente</w:t>
-      </w:r>
-    </w:p>
-    <w:p>
-      <w:pPr>
-        <w:pStyle w:val="Prrafodelista"/>
-        <w:numPr>
-          <w:ilvl w:val="0"/>
-          <w:numId w:val="1"/>
-        </w:numPr>
-        <w:rPr>
-          <w:lang w:val="es-419"/>
-        </w:rPr>
-      </w:pPr>
-      <w:r>
-        <w:rPr>
-          <w:lang w:val="es-419"/>
-        </w:rPr>
-        <w:t>Mensaje personalizado cuando aplique</w:t>
-      </w:r>
-    </w:p>
-    <w:p>
-      <w:pPr>
-        <w:rPr>
-          <w:lang w:val="es-419"/>
-        </w:rPr>
-      </w:pPr>
-    </w:p>
-    <w:p>
-      <w:pPr>
-        <w:rPr>
-          <w:b/>
-          <w:lang w:val="es-419"/>
-        </w:rPr>
-      </w:pPr>
-      <w:r>
-        <w:rPr>
-          <w:b/>
-          <w:lang w:val="es-419"/>
-        </w:rPr>
-        <w:lastRenderedPageBreak/>
-        <w:t>Inventario</w:t>
-      </w:r>
-      <w:r>
-        <w:rPr>
-          <w:b/>
-          <w:lang w:val="es-419"/>
-        </w:rPr>
-        <w:t>:</w:t>
-      </w:r>
-    </w:p>
-    <w:p>
-      <w:pPr>
-        <w:pStyle w:val="Prrafodelista"/>
-        <w:numPr>
-          <w:ilvl w:val="0"/>
-          <w:numId w:val="1"/>
-        </w:numPr>
-        <w:rPr>
-          <w:lang w:val="es-419"/>
-        </w:rPr>
-      </w:pPr>
-      <w:r>
-        <w:rPr>
-          <w:lang w:val="es-419"/>
-        </w:rPr>
-        <w:t>Agregar campo para precio</w:t>
-      </w:r>
-    </w:p>
-    <w:p>
-      <w:pPr>
-        <w:pStyle w:val="Prrafodelista"/>
-        <w:numPr>
-          <w:ilvl w:val="0"/>
-          <w:numId w:val="1"/>
-        </w:numPr>
-        <w:rPr>
-          <w:lang w:val="es-419"/>
-        </w:rPr>
-      </w:pPr>
-      <w:r>
-        <w:rPr>
-          <w:lang w:val="es-419"/>
-        </w:rPr>
-        <w:t>Filtro Ubicación del Producto</w:t>
-      </w:r>
-    </w:p>
-    <w:p>
-      <w:pPr>
-        <w:pStyle w:val="Prrafodelista"/>
-        <w:numPr>
-          <w:ilvl w:val="0"/>
-          <w:numId w:val="1"/>
-        </w:numPr>
-        <w:rPr>
-          <w:lang w:val="es-419"/>
-        </w:rPr>
-      </w:pPr>
-      <w:r>
-        <w:rPr>
-          <w:lang w:val="es-419"/>
-        </w:rPr>
-        <w:t>Alerta de diferencia de disponibilidad Sistema y Fisico</w:t>
-      </w:r>
-    </w:p>
-    <w:p>
-      <w:pPr>
-        <w:pStyle w:val="Prrafodelista"/>
-        <w:numPr>
-          <w:ilvl w:val="0"/>
-          <w:numId w:val="1"/>
-        </w:numPr>
-        <w:rPr>
-          <w:lang w:val="es-419"/>
-        </w:rPr>
-      </w:pPr>
-      <w:r>
-        <w:rPr>
-          <w:lang w:val="es-419"/>
-        </w:rPr>
-        <w:t>Campo de justificación cuando no cuadre</w:t>
-      </w:r>
-    </w:p>
-    <w:p>
-      <w:pPr>
-        <w:pStyle w:val="Prrafodelista"/>
-        <w:numPr>
-          <w:ilvl w:val="0"/>
-          <w:numId w:val="1"/>
-        </w:numPr>
-        <w:rPr>
-          <w:lang w:val="es-419"/>
-        </w:rPr>
-      </w:pPr>
-      <w:r>
-        <w:rPr>
-          <w:lang w:val="es-419"/>
-        </w:rPr>
-        <w:t>Filtro de productos por orden alfabetico</w:t>
+      <w:r>
+        <w:rPr>
+          <w:lang w:val="es-419"/>
+        </w:rPr>
+        <w:t xml:space="preserve"> por orden alfabetico</w:t>
       </w:r>
     </w:p>
     <w:p>

</xml_diff>

<commit_message>
Busqueda por idOrdenCliente, Enter focus evento, orden, factura
</commit_message>
<xml_diff>
--- a/_info/Requerimientos 21-10-2017.docx
+++ b/_info/Requerimientos 21-10-2017.docx
@@ -43,11 +43,13 @@
           <w:numId w:val="1"/>
         </w:numPr>
         <w:rPr>
-          <w:lang w:val="es-419"/>
-        </w:rPr>
-      </w:pPr>
-      <w:r>
-        <w:rPr>
+          <w:color w:val="0070C0"/>
+          <w:lang w:val="es-419"/>
+        </w:rPr>
+      </w:pPr>
+      <w:r>
+        <w:rPr>
+          <w:color w:val="0070C0"/>
           <w:lang w:val="es-419"/>
         </w:rPr>
         <w:t>Ingreso de Cantidad seguido de Código Menú</w:t>
@@ -80,11 +82,13 @@
           <w:numId w:val="1"/>
         </w:numPr>
         <w:rPr>
-          <w:lang w:val="es-419"/>
-        </w:rPr>
-      </w:pPr>
-      <w:r>
-        <w:rPr>
+          <w:color w:val="808080" w:themeColor="background1" w:themeShade="80"/>
+          <w:lang w:val="es-419"/>
+        </w:rPr>
+      </w:pPr>
+      <w:r>
+        <w:rPr>
+          <w:color w:val="808080" w:themeColor="background1" w:themeShade="80"/>
           <w:lang w:val="es-419"/>
         </w:rPr>
         <w:t>Tamaño de Menú (precio para los diferentes tamaños)</w:t>
@@ -174,11 +178,13 @@
           <w:numId w:val="1"/>
         </w:numPr>
         <w:rPr>
-          <w:lang w:val="es-419"/>
-        </w:rPr>
-      </w:pPr>
-      <w:r>
-        <w:rPr>
+          <w:color w:val="808080" w:themeColor="background1" w:themeShade="80"/>
+          <w:lang w:val="es-419"/>
+        </w:rPr>
+      </w:pPr>
+      <w:r>
+        <w:rPr>
+          <w:color w:val="808080" w:themeColor="background1" w:themeShade="80"/>
           <w:lang w:val="es-419"/>
         </w:rPr>
         <w:t>Desplazamiento de Orden de Cliente Detalle ( si fuera extenso )</w:t>
@@ -192,11 +198,13 @@
           <w:numId w:val="1"/>
         </w:numPr>
         <w:rPr>
-          <w:lang w:val="es-419"/>
-        </w:rPr>
-      </w:pPr>
-      <w:r>
-        <w:rPr>
+          <w:color w:val="0070C0"/>
+          <w:lang w:val="es-419"/>
+        </w:rPr>
+      </w:pPr>
+      <w:r>
+        <w:rPr>
+          <w:color w:val="0070C0"/>
           <w:lang w:val="es-419"/>
         </w:rPr>
         <w:t>Mostrar alerta si no existe disponibilidad de producto para preparar Menú</w:t>
@@ -210,11 +218,13 @@
           <w:numId w:val="1"/>
         </w:numPr>
         <w:rPr>
-          <w:lang w:val="es-419"/>
-        </w:rPr>
-      </w:pPr>
-      <w:r>
-        <w:rPr>
+          <w:color w:val="0070C0"/>
+          <w:lang w:val="es-419"/>
+        </w:rPr>
+      </w:pPr>
+      <w:r>
+        <w:rPr>
+          <w:color w:val="0070C0"/>
           <w:lang w:val="es-419"/>
         </w:rPr>
         <w:t>Proceso de Servicios (domicilio, para llevar)</w:t>
@@ -326,11 +336,13 @@
           <w:numId w:val="1"/>
         </w:numPr>
         <w:rPr>
-          <w:lang w:val="es-419"/>
-        </w:rPr>
-      </w:pPr>
-      <w:r>
-        <w:rPr>
+          <w:color w:val="0070C0"/>
+          <w:lang w:val="es-419"/>
+        </w:rPr>
+      </w:pPr>
+      <w:r>
+        <w:rPr>
+          <w:color w:val="0070C0"/>
           <w:lang w:val="es-419"/>
         </w:rPr>
         <w:t>Desplazamiento entre inputs por medio de ENTER</w:t>
@@ -386,11 +398,13 @@
           <w:numId w:val="1"/>
         </w:numPr>
         <w:rPr>
-          <w:lang w:val="es-419"/>
-        </w:rPr>
-      </w:pPr>
-      <w:r>
-        <w:rPr>
+          <w:color w:val="0070C0"/>
+          <w:lang w:val="es-419"/>
+        </w:rPr>
+      </w:pPr>
+      <w:r>
+        <w:rPr>
+          <w:color w:val="0070C0"/>
           <w:lang w:val="es-419"/>
         </w:rPr>
         <w:t>Redireccionar desde Eventos a Cliente</w:t>
@@ -575,23 +589,27 @@
           <w:numId w:val="1"/>
         </w:numPr>
         <w:rPr>
-          <w:lang w:val="es-419"/>
-        </w:rPr>
-      </w:pPr>
-      <w:r>
-        <w:rPr>
+          <w:color w:val="7030A0"/>
+          <w:lang w:val="es-419"/>
+        </w:rPr>
+      </w:pPr>
+      <w:r>
+        <w:rPr>
+          <w:color w:val="7030A0"/>
           <w:lang w:val="es-419"/>
         </w:rPr>
         <w:t xml:space="preserve">Para </w:t>
       </w:r>
       <w:r>
         <w:rPr>
+          <w:color w:val="7030A0"/>
           <w:lang w:val="es-419"/>
         </w:rPr>
         <w:t>L</w:t>
       </w:r>
       <w:r>
         <w:rPr>
+          <w:color w:val="7030A0"/>
           <w:lang w:val="es-419"/>
         </w:rPr>
         <w:t>levar y a Domicilio: no validar el estado del menú</w:t>
@@ -659,215 +677,213 @@
           <w:numId w:val="1"/>
         </w:numPr>
         <w:rPr>
-          <w:lang w:val="es-419"/>
-        </w:rPr>
-      </w:pPr>
-      <w:r>
-        <w:rPr>
+          <w:color w:val="0070C0"/>
+          <w:lang w:val="es-419"/>
+        </w:rPr>
+      </w:pPr>
+      <w:r>
+        <w:rPr>
+          <w:color w:val="0070C0"/>
           <w:lang w:val="es-419"/>
         </w:rPr>
         <w:t>Cambiar atajo para Consumidor Final</w:t>
-      </w:r>
-    </w:p>
-    <w:p>
-      <w:pPr>
-        <w:pStyle w:val="Prrafodelista"/>
-        <w:numPr>
-          <w:ilvl w:val="0"/>
-          <w:numId w:val="1"/>
-        </w:numPr>
-        <w:rPr>
-          <w:lang w:val="es-419"/>
-        </w:rPr>
-      </w:pPr>
-      <w:r>
-        <w:rPr>
-          <w:lang w:val="es-419"/>
-        </w:rPr>
-        <w:t>Primero ingresar Ticket luego Cliente</w:t>
-      </w:r>
-    </w:p>
-    <w:p>
-      <w:pPr>
-        <w:pStyle w:val="Prrafodelista"/>
-        <w:numPr>
-          <w:ilvl w:val="0"/>
-          <w:numId w:val="1"/>
-        </w:numPr>
-        <w:rPr>
-          <w:lang w:val="es-419"/>
-        </w:rPr>
-      </w:pPr>
-      <w:r>
-        <w:rPr>
-          <w:lang w:val="es-419"/>
-        </w:rPr>
-        <w:t>En pago individual el detalle sin seleccionar, poder asignar a diversos clientes antes de confirmar el pago</w:t>
-      </w:r>
-    </w:p>
-    <w:p>
-      <w:pPr>
-        <w:pStyle w:val="Prrafodelista"/>
-        <w:numPr>
-          <w:ilvl w:val="0"/>
-          <w:numId w:val="1"/>
-        </w:numPr>
-        <w:rPr>
-          <w:lang w:val="es-419"/>
-        </w:rPr>
-      </w:pPr>
-      <w:r>
-        <w:rPr>
-          <w:lang w:val="es-419"/>
-        </w:rPr>
-        <w:t>Opción de Cobro adicional a Cliente</w:t>
-      </w:r>
-    </w:p>
-    <w:p>
-      <w:pPr>
-        <w:pStyle w:val="Prrafodelista"/>
-        <w:numPr>
-          <w:ilvl w:val="0"/>
-          <w:numId w:val="1"/>
-        </w:numPr>
-        <w:rPr>
-          <w:lang w:val="es-419"/>
-        </w:rPr>
-      </w:pPr>
-      <w:r>
-        <w:rPr>
-          <w:lang w:val="es-419"/>
-        </w:rPr>
-        <w:t>Mensaje personalizado cuando aplique</w:t>
-      </w:r>
-    </w:p>
-    <w:p>
-      <w:pPr>
-        <w:rPr>
-          <w:lang w:val="es-419"/>
-        </w:rPr>
-      </w:pPr>
-    </w:p>
-    <w:p>
-      <w:pPr>
-        <w:rPr>
-          <w:b/>
-          <w:lang w:val="es-419"/>
-        </w:rPr>
-      </w:pPr>
-      <w:r>
-        <w:rPr>
-          <w:b/>
-          <w:lang w:val="es-419"/>
-        </w:rPr>
-        <w:t>Inventario</w:t>
-      </w:r>
-      <w:r>
-        <w:rPr>
-          <w:b/>
-          <w:lang w:val="es-419"/>
-        </w:rPr>
-        <w:t>:</w:t>
-      </w:r>
-    </w:p>
-    <w:p>
-      <w:pPr>
-        <w:pStyle w:val="Prrafodelista"/>
-        <w:numPr>
-          <w:ilvl w:val="0"/>
-          <w:numId w:val="1"/>
-        </w:numPr>
-        <w:rPr>
-          <w:lang w:val="es-419"/>
-        </w:rPr>
-      </w:pPr>
-      <w:r>
-        <w:rPr>
-          <w:lang w:val="es-419"/>
-        </w:rPr>
-        <w:t>Agregar campo para precio</w:t>
-      </w:r>
-    </w:p>
-    <w:p>
-      <w:pPr>
-        <w:pStyle w:val="Prrafodelista"/>
-        <w:numPr>
-          <w:ilvl w:val="0"/>
-          <w:numId w:val="1"/>
-        </w:numPr>
-        <w:rPr>
-          <w:lang w:val="es-419"/>
-        </w:rPr>
-      </w:pPr>
-      <w:r>
-        <w:rPr>
-          <w:lang w:val="es-419"/>
-        </w:rPr>
-        <w:t>Filtro Ubicación del Producto</w:t>
-      </w:r>
-    </w:p>
-    <w:p>
-      <w:pPr>
-        <w:pStyle w:val="Prrafodelista"/>
-        <w:numPr>
-          <w:ilvl w:val="0"/>
-          <w:numId w:val="1"/>
-        </w:numPr>
-        <w:rPr>
-          <w:color w:val="C00000"/>
-          <w:lang w:val="es-419"/>
-        </w:rPr>
-      </w:pPr>
-      <w:r>
-        <w:rPr>
-          <w:color w:val="C00000"/>
-          <w:lang w:val="es-419"/>
-        </w:rPr>
-        <w:t>Alerta de diferencia de disponibilidad Sistema y Fisico</w:t>
-      </w:r>
-    </w:p>
-    <w:p>
-      <w:pPr>
-        <w:pStyle w:val="Prrafodelista"/>
-        <w:numPr>
-          <w:ilvl w:val="0"/>
-          <w:numId w:val="1"/>
-        </w:numPr>
-        <w:rPr>
-          <w:lang w:val="es-419"/>
-        </w:rPr>
-      </w:pPr>
-      <w:r>
-        <w:rPr>
-          <w:lang w:val="es-419"/>
-        </w:rPr>
-        <w:t>Campo de justificación cuando no cuadre</w:t>
-      </w:r>
-    </w:p>
-    <w:p>
-      <w:pPr>
-        <w:pStyle w:val="Prrafodelista"/>
-        <w:numPr>
-          <w:ilvl w:val="0"/>
-          <w:numId w:val="1"/>
-        </w:numPr>
-        <w:rPr>
-          <w:lang w:val="es-419"/>
-        </w:rPr>
-      </w:pPr>
-      <w:r>
-        <w:rPr>
-          <w:lang w:val="es-419"/>
-        </w:rPr>
-        <w:t>Filtro de productos</w:t>
       </w:r>
       <w:bookmarkStart w:id="0" w:name="_GoBack"/>
       <w:bookmarkEnd w:id="0"/>
-      <w:r>
-        <w:rPr>
-          <w:lang w:val="es-419"/>
-        </w:rPr>
-        <w:t xml:space="preserve"> por orden alfabetico</w:t>
+    </w:p>
+    <w:p>
+      <w:pPr>
+        <w:pStyle w:val="Prrafodelista"/>
+        <w:numPr>
+          <w:ilvl w:val="0"/>
+          <w:numId w:val="1"/>
+        </w:numPr>
+        <w:rPr>
+          <w:color w:val="0070C0"/>
+          <w:lang w:val="es-419"/>
+        </w:rPr>
+      </w:pPr>
+      <w:r>
+        <w:rPr>
+          <w:color w:val="0070C0"/>
+          <w:lang w:val="es-419"/>
+        </w:rPr>
+        <w:t>Primero ingresar Ticket luego Cliente</w:t>
+      </w:r>
+    </w:p>
+    <w:p>
+      <w:pPr>
+        <w:pStyle w:val="Prrafodelista"/>
+        <w:numPr>
+          <w:ilvl w:val="0"/>
+          <w:numId w:val="1"/>
+        </w:numPr>
+        <w:rPr>
+          <w:lang w:val="es-419"/>
+        </w:rPr>
+      </w:pPr>
+      <w:r>
+        <w:rPr>
+          <w:lang w:val="es-419"/>
+        </w:rPr>
+        <w:t>En pago individual el detalle sin seleccionar, poder asignar a diversos clientes antes de confirmar el pago</w:t>
+      </w:r>
+    </w:p>
+    <w:p>
+      <w:pPr>
+        <w:pStyle w:val="Prrafodelista"/>
+        <w:numPr>
+          <w:ilvl w:val="0"/>
+          <w:numId w:val="1"/>
+        </w:numPr>
+        <w:rPr>
+          <w:lang w:val="es-419"/>
+        </w:rPr>
+      </w:pPr>
+      <w:r>
+        <w:rPr>
+          <w:lang w:val="es-419"/>
+        </w:rPr>
+        <w:t>Opción de Cobro adicional a Cliente</w:t>
+      </w:r>
+    </w:p>
+    <w:p>
+      <w:pPr>
+        <w:pStyle w:val="Prrafodelista"/>
+        <w:numPr>
+          <w:ilvl w:val="0"/>
+          <w:numId w:val="1"/>
+        </w:numPr>
+        <w:rPr>
+          <w:lang w:val="es-419"/>
+        </w:rPr>
+      </w:pPr>
+      <w:r>
+        <w:rPr>
+          <w:lang w:val="es-419"/>
+        </w:rPr>
+        <w:t>Mensaje personalizado cuando aplique</w:t>
+      </w:r>
+    </w:p>
+    <w:p>
+      <w:pPr>
+        <w:rPr>
+          <w:lang w:val="es-419"/>
+        </w:rPr>
+      </w:pPr>
+    </w:p>
+    <w:p>
+      <w:pPr>
+        <w:rPr>
+          <w:b/>
+          <w:lang w:val="es-419"/>
+        </w:rPr>
+      </w:pPr>
+      <w:r>
+        <w:rPr>
+          <w:b/>
+          <w:lang w:val="es-419"/>
+        </w:rPr>
+        <w:t>Inventario</w:t>
+      </w:r>
+      <w:r>
+        <w:rPr>
+          <w:b/>
+          <w:lang w:val="es-419"/>
+        </w:rPr>
+        <w:t>:</w:t>
+      </w:r>
+    </w:p>
+    <w:p>
+      <w:pPr>
+        <w:pStyle w:val="Prrafodelista"/>
+        <w:numPr>
+          <w:ilvl w:val="0"/>
+          <w:numId w:val="1"/>
+        </w:numPr>
+        <w:rPr>
+          <w:lang w:val="es-419"/>
+        </w:rPr>
+      </w:pPr>
+      <w:r>
+        <w:rPr>
+          <w:lang w:val="es-419"/>
+        </w:rPr>
+        <w:t>Agregar campo para precio</w:t>
+      </w:r>
+    </w:p>
+    <w:p>
+      <w:pPr>
+        <w:pStyle w:val="Prrafodelista"/>
+        <w:numPr>
+          <w:ilvl w:val="0"/>
+          <w:numId w:val="1"/>
+        </w:numPr>
+        <w:rPr>
+          <w:lang w:val="es-419"/>
+        </w:rPr>
+      </w:pPr>
+      <w:r>
+        <w:rPr>
+          <w:lang w:val="es-419"/>
+        </w:rPr>
+        <w:t>Filtro Ubicación del Producto</w:t>
+      </w:r>
+    </w:p>
+    <w:p>
+      <w:pPr>
+        <w:pStyle w:val="Prrafodelista"/>
+        <w:numPr>
+          <w:ilvl w:val="0"/>
+          <w:numId w:val="1"/>
+        </w:numPr>
+        <w:rPr>
+          <w:color w:val="C00000"/>
+          <w:lang w:val="es-419"/>
+        </w:rPr>
+      </w:pPr>
+      <w:r>
+        <w:rPr>
+          <w:color w:val="C00000"/>
+          <w:lang w:val="es-419"/>
+        </w:rPr>
+        <w:t>Alerta de diferencia de disponibilidad Sistema y Fisico</w:t>
+      </w:r>
+    </w:p>
+    <w:p>
+      <w:pPr>
+        <w:pStyle w:val="Prrafodelista"/>
+        <w:numPr>
+          <w:ilvl w:val="0"/>
+          <w:numId w:val="1"/>
+        </w:numPr>
+        <w:rPr>
+          <w:lang w:val="es-419"/>
+        </w:rPr>
+      </w:pPr>
+      <w:r>
+        <w:rPr>
+          <w:lang w:val="es-419"/>
+        </w:rPr>
+        <w:t>Campo de justificación cuando no cuadre</w:t>
+      </w:r>
+    </w:p>
+    <w:p>
+      <w:pPr>
+        <w:pStyle w:val="Prrafodelista"/>
+        <w:numPr>
+          <w:ilvl w:val="0"/>
+          <w:numId w:val="1"/>
+        </w:numPr>
+        <w:rPr>
+          <w:lang w:val="es-419"/>
+        </w:rPr>
+      </w:pPr>
+      <w:r>
+        <w:rPr>
+          <w:lang w:val="es-419"/>
+        </w:rPr>
+        <w:t>Filtro de productos por orden alfabetico</w:t>
       </w:r>
     </w:p>
     <w:p>

</xml_diff>

<commit_message>
No validar estado si es: Para Llevar o A Domicilio
</commit_message>
<xml_diff>
--- a/_info/Requerimientos 21-10-2017.docx
+++ b/_info/Requerimientos 21-10-2017.docx
@@ -589,27 +589,27 @@
           <w:numId w:val="1"/>
         </w:numPr>
         <w:rPr>
-          <w:color w:val="7030A0"/>
-          <w:lang w:val="es-419"/>
-        </w:rPr>
-      </w:pPr>
-      <w:r>
-        <w:rPr>
-          <w:color w:val="7030A0"/>
+          <w:color w:val="0070C0"/>
+          <w:lang w:val="es-419"/>
+        </w:rPr>
+      </w:pPr>
+      <w:r>
+        <w:rPr>
+          <w:color w:val="0070C0"/>
           <w:lang w:val="es-419"/>
         </w:rPr>
         <w:t xml:space="preserve">Para </w:t>
       </w:r>
       <w:r>
         <w:rPr>
-          <w:color w:val="7030A0"/>
+          <w:color w:val="0070C0"/>
           <w:lang w:val="es-419"/>
         </w:rPr>
         <w:t>L</w:t>
       </w:r>
       <w:r>
         <w:rPr>
-          <w:color w:val="7030A0"/>
+          <w:color w:val="0070C0"/>
           <w:lang w:val="es-419"/>
         </w:rPr>
         <w:t>levar y a Domicilio: no validar el estado del menú</w:t>
@@ -667,29 +667,29 @@
           <w:lang w:val="es-419"/>
         </w:rPr>
         <w:t>Opción a Propina</w:t>
-      </w:r>
-    </w:p>
-    <w:p>
-      <w:pPr>
-        <w:pStyle w:val="Prrafodelista"/>
-        <w:numPr>
-          <w:ilvl w:val="0"/>
-          <w:numId w:val="1"/>
-        </w:numPr>
-        <w:rPr>
-          <w:color w:val="0070C0"/>
-          <w:lang w:val="es-419"/>
-        </w:rPr>
-      </w:pPr>
-      <w:r>
-        <w:rPr>
-          <w:color w:val="0070C0"/>
-          <w:lang w:val="es-419"/>
-        </w:rPr>
-        <w:t>Cambiar atajo para Consumidor Final</w:t>
       </w:r>
       <w:bookmarkStart w:id="0" w:name="_GoBack"/>
       <w:bookmarkEnd w:id="0"/>
+    </w:p>
+    <w:p>
+      <w:pPr>
+        <w:pStyle w:val="Prrafodelista"/>
+        <w:numPr>
+          <w:ilvl w:val="0"/>
+          <w:numId w:val="1"/>
+        </w:numPr>
+        <w:rPr>
+          <w:color w:val="0070C0"/>
+          <w:lang w:val="es-419"/>
+        </w:rPr>
+      </w:pPr>
+      <w:r>
+        <w:rPr>
+          <w:color w:val="0070C0"/>
+          <w:lang w:val="es-419"/>
+        </w:rPr>
+        <w:t>Cambiar atajo para Consumidor Final</w:t>
+      </w:r>
     </w:p>
     <w:p>
       <w:pPr>

</xml_diff>

<commit_message>
Busqueda por telefono, comentario al cancelar evento, filtro por fecha
</commit_message>
<xml_diff>
--- a/_info/Requerimientos 21-10-2017.docx
+++ b/_info/Requerimientos 21-10-2017.docx
@@ -356,17 +356,20 @@
           <w:numId w:val="1"/>
         </w:numPr>
         <w:rPr>
-          <w:lang w:val="es-419"/>
-        </w:rPr>
-      </w:pPr>
-      <w:r>
-        <w:rPr>
+          <w:color w:val="0070C0"/>
+          <w:lang w:val="es-419"/>
+        </w:rPr>
+      </w:pPr>
+      <w:r>
+        <w:rPr>
+          <w:color w:val="0070C0"/>
           <w:lang w:val="es-419"/>
         </w:rPr>
         <w:t>Agregar Filtro de Fe</w:t>
       </w:r>
       <w:r>
         <w:rPr>
+          <w:color w:val="0070C0"/>
           <w:lang w:val="es-419"/>
         </w:rPr>
         <w:t>chas para ver disponibilidad</w:t>
@@ -380,11 +383,13 @@
           <w:numId w:val="1"/>
         </w:numPr>
         <w:rPr>
-          <w:lang w:val="es-419"/>
-        </w:rPr>
-      </w:pPr>
-      <w:r>
-        <w:rPr>
+          <w:color w:val="0070C0"/>
+          <w:lang w:val="es-419"/>
+        </w:rPr>
+      </w:pPr>
+      <w:r>
+        <w:rPr>
+          <w:color w:val="0070C0"/>
           <w:lang w:val="es-419"/>
         </w:rPr>
         <w:t>Agregar campo Justificación por Cancelación de Evento</w:t>
@@ -623,11 +628,13 @@
           <w:numId w:val="1"/>
         </w:numPr>
         <w:rPr>
-          <w:lang w:val="es-419"/>
-        </w:rPr>
-      </w:pPr>
-      <w:r>
-        <w:rPr>
+          <w:color w:val="0070C0"/>
+          <w:lang w:val="es-419"/>
+        </w:rPr>
+      </w:pPr>
+      <w:r>
+        <w:rPr>
+          <w:color w:val="0070C0"/>
           <w:lang w:val="es-419"/>
         </w:rPr>
         <w:t>Busqueda por # de Teléfono</w:t>
@@ -649,27 +656,27 @@
           <w:lang w:val="es-419"/>
         </w:rPr>
         <w:t>Agregar Cliente con: NIT, nombre, ciudad</w:t>
-      </w:r>
-    </w:p>
-    <w:p>
-      <w:pPr>
-        <w:pStyle w:val="Prrafodelista"/>
-        <w:numPr>
-          <w:ilvl w:val="0"/>
-          <w:numId w:val="1"/>
-        </w:numPr>
-        <w:rPr>
-          <w:lang w:val="es-419"/>
-        </w:rPr>
-      </w:pPr>
-      <w:r>
-        <w:rPr>
-          <w:lang w:val="es-419"/>
-        </w:rPr>
-        <w:t>Opción a Propina</w:t>
       </w:r>
       <w:bookmarkStart w:id="0" w:name="_GoBack"/>
       <w:bookmarkEnd w:id="0"/>
+    </w:p>
+    <w:p>
+      <w:pPr>
+        <w:pStyle w:val="Prrafodelista"/>
+        <w:numPr>
+          <w:ilvl w:val="0"/>
+          <w:numId w:val="1"/>
+        </w:numPr>
+        <w:rPr>
+          <w:lang w:val="es-419"/>
+        </w:rPr>
+      </w:pPr>
+      <w:r>
+        <w:rPr>
+          <w:lang w:val="es-419"/>
+        </w:rPr>
+        <w:t>Opción a Propina</w:t>
+      </w:r>
     </w:p>
     <w:p>
       <w:pPr>

</xml_diff>

<commit_message>
Ver detalle ticket (!destino), cambiar estado a cualquier otro
</commit_message>
<xml_diff>
--- a/_info/Requerimientos 21-10-2017.docx
+++ b/_info/Requerimientos 21-10-2017.docx
@@ -6,14 +6,16 @@
       <w:pPr>
         <w:jc w:val="center"/>
         <w:rPr>
-          <w:color w:val="0070C0"/>
+          <w:b/>
+          <w:color w:val="7030A0"/>
           <w:sz w:val="28"/>
           <w:lang w:val="es-419"/>
         </w:rPr>
       </w:pPr>
       <w:r>
         <w:rPr>
-          <w:color w:val="0070C0"/>
+          <w:b/>
+          <w:color w:val="7030A0"/>
           <w:sz w:val="28"/>
           <w:lang w:val="es-419"/>
         </w:rPr>
@@ -278,29 +280,35 @@
           <w:numId w:val="1"/>
         </w:numPr>
         <w:rPr>
-          <w:lang w:val="es-419"/>
-        </w:rPr>
-      </w:pPr>
-      <w:r>
-        <w:rPr>
+          <w:color w:val="0070C0"/>
+          <w:lang w:val="es-419"/>
+        </w:rPr>
+      </w:pPr>
+      <w:bookmarkStart w:id="0" w:name="_GoBack"/>
+      <w:r>
+        <w:rPr>
+          <w:color w:val="0070C0"/>
           <w:lang w:val="es-419"/>
         </w:rPr>
         <w:t>Vista por Ticket: visualizar todo los menús (independientemente de destino)</w:t>
       </w:r>
     </w:p>
-    <w:p>
-      <w:pPr>
-        <w:pStyle w:val="Prrafodelista"/>
-        <w:numPr>
-          <w:ilvl w:val="0"/>
-          <w:numId w:val="1"/>
-        </w:numPr>
-        <w:rPr>
-          <w:lang w:val="es-419"/>
-        </w:rPr>
-      </w:pPr>
-      <w:r>
-        <w:rPr>
+    <w:bookmarkEnd w:id="0"/>
+    <w:p>
+      <w:pPr>
+        <w:pStyle w:val="Prrafodelista"/>
+        <w:numPr>
+          <w:ilvl w:val="0"/>
+          <w:numId w:val="1"/>
+        </w:numPr>
+        <w:rPr>
+          <w:color w:val="0070C0"/>
+          <w:lang w:val="es-419"/>
+        </w:rPr>
+      </w:pPr>
+      <w:r>
+        <w:rPr>
+          <w:color w:val="0070C0"/>
           <w:lang w:val="es-419"/>
         </w:rPr>
         <w:t>En modo Ticket: poder cambiar estado de Menú a cualquier otro estado</w:t>
@@ -657,8 +665,6 @@
         </w:rPr>
         <w:t>Agregar Cliente con: NIT, nombre, ciudad</w:t>
       </w:r>
-      <w:bookmarkStart w:id="0" w:name="_GoBack"/>
-      <w:bookmarkEnd w:id="0"/>
     </w:p>
     <w:p>
       <w:pPr>

</xml_diff>

<commit_message>
Cierre de Caja Primer VErsion :)
</commit_message>
<xml_diff>
--- a/_info/Requerimientos 21-10-2017.docx
+++ b/_info/Requerimientos 21-10-2017.docx
@@ -489,11 +489,13 @@
           <w:numId w:val="1"/>
         </w:numPr>
         <w:rPr>
-          <w:lang w:val="es-419"/>
-        </w:rPr>
-      </w:pPr>
-      <w:r>
-        <w:rPr>
+          <w:color w:val="2F5496" w:themeColor="accent5" w:themeShade="BF"/>
+          <w:lang w:val="es-419"/>
+        </w:rPr>
+      </w:pPr>
+      <w:r>
+        <w:rPr>
+          <w:color w:val="2F5496" w:themeColor="accent5" w:themeShade="BF"/>
           <w:lang w:val="es-419"/>
         </w:rPr>
         <w:t>Arqueo en apertura y Cierre de caja (por denominaciones)</w:t>
@@ -514,366 +516,384 @@
         <w:rPr>
           <w:lang w:val="es-419"/>
         </w:rPr>
-        <w:t>En el cierre NO avisar sobre sobrante</w:t>
-      </w:r>
-    </w:p>
-    <w:p>
-      <w:pPr>
-        <w:pStyle w:val="Prrafodelista"/>
-        <w:numPr>
-          <w:ilvl w:val="0"/>
-          <w:numId w:val="1"/>
-        </w:numPr>
-        <w:rPr>
-          <w:lang w:val="es-419"/>
-        </w:rPr>
-      </w:pPr>
-      <w:r>
-        <w:rPr>
-          <w:lang w:val="es-419"/>
-        </w:rPr>
-        <w:t>Al ocurrir el cierre con faltante mostrar alerta</w:t>
-      </w:r>
-    </w:p>
-    <w:p>
-      <w:pPr>
-        <w:pStyle w:val="Prrafodelista"/>
-        <w:numPr>
-          <w:ilvl w:val="0"/>
-          <w:numId w:val="1"/>
-        </w:numPr>
-        <w:rPr>
-          <w:lang w:val="es-419"/>
-        </w:rPr>
-      </w:pPr>
-      <w:r>
-        <w:rPr>
-          <w:lang w:val="es-419"/>
-        </w:rPr>
-        <w:t>Opción a reajuste disminuir o aumentar ingresando comentario (sin afectar el cierre realizado)</w:t>
-      </w:r>
-    </w:p>
-    <w:p>
-      <w:pPr>
-        <w:pStyle w:val="Prrafodelista"/>
-        <w:numPr>
-          <w:ilvl w:val="0"/>
-          <w:numId w:val="1"/>
-        </w:numPr>
-        <w:rPr>
-          <w:lang w:val="es-419"/>
-        </w:rPr>
-      </w:pPr>
-      <w:r>
-        <w:rPr>
-          <w:lang w:val="es-419"/>
-        </w:rPr>
-        <w:t xml:space="preserve">Gatos varios (compra de utencilios) </w:t>
-      </w:r>
-    </w:p>
-    <w:p>
-      <w:pPr>
-        <w:rPr>
-          <w:lang w:val="es-419"/>
-        </w:rPr>
-      </w:pPr>
-      <w:r>
-        <w:rPr>
-          <w:b/>
-          <w:lang w:val="es-419"/>
-        </w:rPr>
-        <w:t>Facturación</w:t>
-      </w:r>
-      <w:r>
-        <w:rPr>
-          <w:b/>
-          <w:lang w:val="es-419"/>
-        </w:rPr>
-        <w:t>:</w:t>
-      </w:r>
-    </w:p>
-    <w:p>
-      <w:pPr>
-        <w:pStyle w:val="Prrafodelista"/>
-        <w:numPr>
-          <w:ilvl w:val="0"/>
-          <w:numId w:val="1"/>
-        </w:numPr>
-        <w:rPr>
-          <w:color w:val="0070C0"/>
-          <w:lang w:val="es-419"/>
-        </w:rPr>
-      </w:pPr>
-      <w:r>
-        <w:rPr>
-          <w:color w:val="0070C0"/>
-          <w:lang w:val="es-419"/>
-        </w:rPr>
-        <w:t xml:space="preserve">Para </w:t>
-      </w:r>
-      <w:r>
-        <w:rPr>
-          <w:color w:val="0070C0"/>
-          <w:lang w:val="es-419"/>
-        </w:rPr>
-        <w:t>L</w:t>
-      </w:r>
-      <w:r>
-        <w:rPr>
-          <w:color w:val="0070C0"/>
-          <w:lang w:val="es-419"/>
-        </w:rPr>
-        <w:t>levar y a Domicilio: no validar el estado del menú</w:t>
-      </w:r>
-    </w:p>
-    <w:p>
-      <w:pPr>
-        <w:pStyle w:val="Prrafodelista"/>
-        <w:numPr>
-          <w:ilvl w:val="0"/>
-          <w:numId w:val="1"/>
-        </w:numPr>
-        <w:rPr>
-          <w:color w:val="0070C0"/>
-          <w:lang w:val="es-419"/>
-        </w:rPr>
-      </w:pPr>
-      <w:r>
-        <w:rPr>
-          <w:color w:val="0070C0"/>
-          <w:lang w:val="es-419"/>
-        </w:rPr>
-        <w:t>Busqueda por # de Teléfono</w:t>
-      </w:r>
-    </w:p>
-    <w:p>
-      <w:pPr>
-        <w:pStyle w:val="Prrafodelista"/>
-        <w:numPr>
-          <w:ilvl w:val="0"/>
-          <w:numId w:val="1"/>
-        </w:numPr>
-        <w:rPr>
-          <w:lang w:val="es-419"/>
-        </w:rPr>
-      </w:pPr>
-      <w:r>
-        <w:rPr>
-          <w:lang w:val="es-419"/>
-        </w:rPr>
-        <w:t>Agregar Cliente con: NIT, nombre, ciudad</w:t>
-      </w:r>
-    </w:p>
-    <w:p>
-      <w:pPr>
-        <w:pStyle w:val="Prrafodelista"/>
-        <w:numPr>
-          <w:ilvl w:val="0"/>
-          <w:numId w:val="1"/>
-        </w:numPr>
-        <w:rPr>
-          <w:lang w:val="es-419"/>
-        </w:rPr>
-      </w:pPr>
-      <w:r>
-        <w:rPr>
-          <w:lang w:val="es-419"/>
-        </w:rPr>
-        <w:t>Opción a Propina</w:t>
-      </w:r>
-    </w:p>
-    <w:p>
-      <w:pPr>
-        <w:pStyle w:val="Prrafodelista"/>
-        <w:numPr>
-          <w:ilvl w:val="0"/>
-          <w:numId w:val="1"/>
-        </w:numPr>
-        <w:rPr>
-          <w:color w:val="0070C0"/>
-          <w:lang w:val="es-419"/>
-        </w:rPr>
-      </w:pPr>
-      <w:r>
-        <w:rPr>
-          <w:color w:val="0070C0"/>
-          <w:lang w:val="es-419"/>
-        </w:rPr>
-        <w:t>Cambiar atajo para Consumidor Final</w:t>
-      </w:r>
-    </w:p>
-    <w:p>
-      <w:pPr>
-        <w:pStyle w:val="Prrafodelista"/>
-        <w:numPr>
-          <w:ilvl w:val="0"/>
-          <w:numId w:val="1"/>
-        </w:numPr>
-        <w:rPr>
-          <w:color w:val="0070C0"/>
-          <w:lang w:val="es-419"/>
-        </w:rPr>
-      </w:pPr>
-      <w:r>
-        <w:rPr>
-          <w:color w:val="0070C0"/>
-          <w:lang w:val="es-419"/>
-        </w:rPr>
-        <w:t>Primero ingresar Ticket luego Cliente</w:t>
-      </w:r>
-    </w:p>
-    <w:p>
-      <w:pPr>
-        <w:pStyle w:val="Prrafodelista"/>
-        <w:numPr>
-          <w:ilvl w:val="0"/>
-          <w:numId w:val="1"/>
-        </w:numPr>
-        <w:rPr>
-          <w:lang w:val="es-419"/>
-        </w:rPr>
-      </w:pPr>
-      <w:r>
-        <w:rPr>
-          <w:lang w:val="es-419"/>
-        </w:rPr>
-        <w:t>En pago individual el detalle sin seleccionar, poder asignar a diversos clientes antes de confirmar el pago</w:t>
-      </w:r>
-    </w:p>
-    <w:p>
-      <w:pPr>
-        <w:pStyle w:val="Prrafodelista"/>
-        <w:numPr>
-          <w:ilvl w:val="0"/>
-          <w:numId w:val="1"/>
-        </w:numPr>
-        <w:rPr>
-          <w:lang w:val="es-419"/>
-        </w:rPr>
-      </w:pPr>
-      <w:r>
-        <w:rPr>
-          <w:lang w:val="es-419"/>
-        </w:rPr>
-        <w:t>Opción de Cobro adicional a Cliente</w:t>
-      </w:r>
-    </w:p>
-    <w:p>
-      <w:pPr>
-        <w:pStyle w:val="Prrafodelista"/>
-        <w:numPr>
-          <w:ilvl w:val="0"/>
-          <w:numId w:val="1"/>
-        </w:numPr>
-        <w:rPr>
-          <w:lang w:val="es-419"/>
-        </w:rPr>
-      </w:pPr>
-      <w:r>
-        <w:rPr>
-          <w:lang w:val="es-419"/>
-        </w:rPr>
-        <w:t>Mensaje personalizado cuando aplique</w:t>
-      </w:r>
-    </w:p>
-    <w:p>
-      <w:pPr>
-        <w:rPr>
-          <w:lang w:val="es-419"/>
-        </w:rPr>
-      </w:pPr>
-    </w:p>
-    <w:p>
-      <w:pPr>
-        <w:rPr>
-          <w:b/>
-          <w:lang w:val="es-419"/>
-        </w:rPr>
-      </w:pPr>
-      <w:r>
-        <w:rPr>
-          <w:b/>
-          <w:lang w:val="es-419"/>
-        </w:rPr>
-        <w:t>Inventario</w:t>
-      </w:r>
-      <w:r>
-        <w:rPr>
-          <w:b/>
-          <w:lang w:val="es-419"/>
-        </w:rPr>
-        <w:t>:</w:t>
-      </w:r>
-    </w:p>
-    <w:p>
-      <w:pPr>
-        <w:pStyle w:val="Prrafodelista"/>
-        <w:numPr>
-          <w:ilvl w:val="0"/>
-          <w:numId w:val="1"/>
-        </w:numPr>
-        <w:rPr>
-          <w:lang w:val="es-419"/>
-        </w:rPr>
-      </w:pPr>
-      <w:r>
-        <w:rPr>
-          <w:lang w:val="es-419"/>
-        </w:rPr>
-        <w:t>Agregar campo para precio</w:t>
-      </w:r>
-    </w:p>
-    <w:p>
-      <w:pPr>
-        <w:pStyle w:val="Prrafodelista"/>
-        <w:numPr>
-          <w:ilvl w:val="0"/>
-          <w:numId w:val="1"/>
-        </w:numPr>
-        <w:rPr>
-          <w:color w:val="00B050"/>
-          <w:lang w:val="es-419"/>
-        </w:rPr>
-      </w:pPr>
-      <w:r>
-        <w:rPr>
-          <w:color w:val="00B050"/>
-          <w:lang w:val="es-419"/>
-        </w:rPr>
-        <w:t>Filtro Ubicación del Producto</w:t>
-      </w:r>
-      <w:r>
-        <w:rPr>
-          <w:color w:val="00B050"/>
-          <w:lang w:val="es-419"/>
-        </w:rPr>
-        <w:t xml:space="preserve"> (Pendiente </w:t>
-      </w:r>
-      <w:r>
-        <w:rPr>
-          <w:color w:val="00B050"/>
-          <w:lang w:val="es-419"/>
-        </w:rPr>
-        <w:t xml:space="preserve">actualizar procedimiento y agregar </w:t>
-      </w:r>
-      <w:proofErr w:type="spellStart"/>
-      <w:r>
-        <w:rPr>
-          <w:color w:val="00B050"/>
-          <w:lang w:val="es-419"/>
-        </w:rPr>
-        <w:t>idUbicacion</w:t>
-      </w:r>
-      <w:proofErr w:type="spellEnd"/>
-      <w:r>
-        <w:rPr>
-          <w:color w:val="00B050"/>
-          <w:lang w:val="es-419"/>
-        </w:rPr>
-        <w:t xml:space="preserve"> BD)</w:t>
+        <w:t xml:space="preserve">En el </w:t>
+      </w:r>
+      <w:r>
+        <w:rPr>
+          <w:lang w:val="es-419"/>
+        </w:rPr>
+        <w:t>c</w:t>
       </w:r>
       <w:bookmarkStart w:id="0" w:name="_GoBack"/>
       <w:bookmarkEnd w:id="0"/>
+      <w:r>
+        <w:rPr>
+          <w:lang w:val="es-419"/>
+        </w:rPr>
+        <w:t>ierre</w:t>
+      </w:r>
+      <w:r>
+        <w:rPr>
+          <w:lang w:val="es-419"/>
+        </w:rPr>
+        <w:t xml:space="preserve"> NO avisar sobre sobrante</w:t>
+      </w:r>
+    </w:p>
+    <w:p>
+      <w:pPr>
+        <w:pStyle w:val="Prrafodelista"/>
+        <w:numPr>
+          <w:ilvl w:val="0"/>
+          <w:numId w:val="1"/>
+        </w:numPr>
+        <w:rPr>
+          <w:lang w:val="es-419"/>
+        </w:rPr>
+      </w:pPr>
+      <w:r>
+        <w:rPr>
+          <w:lang w:val="es-419"/>
+        </w:rPr>
+        <w:t>Al ocurrir el cierre con faltante mostrar alerta</w:t>
+      </w:r>
+    </w:p>
+    <w:p>
+      <w:pPr>
+        <w:pStyle w:val="Prrafodelista"/>
+        <w:numPr>
+          <w:ilvl w:val="0"/>
+          <w:numId w:val="1"/>
+        </w:numPr>
+        <w:rPr>
+          <w:lang w:val="es-419"/>
+        </w:rPr>
+      </w:pPr>
+      <w:r>
+        <w:rPr>
+          <w:lang w:val="es-419"/>
+        </w:rPr>
+        <w:t>Opción a reajuste disminuir o aumentar ingresando comentario (sin afectar el cierre realizado)</w:t>
+      </w:r>
+    </w:p>
+    <w:p>
+      <w:pPr>
+        <w:pStyle w:val="Prrafodelista"/>
+        <w:numPr>
+          <w:ilvl w:val="0"/>
+          <w:numId w:val="1"/>
+        </w:numPr>
+        <w:rPr>
+          <w:lang w:val="es-419"/>
+        </w:rPr>
+      </w:pPr>
+      <w:r>
+        <w:rPr>
+          <w:lang w:val="es-419"/>
+        </w:rPr>
+        <w:t xml:space="preserve">Gatos varios (compra de utencilios) </w:t>
+      </w:r>
+    </w:p>
+    <w:p>
+      <w:pPr>
+        <w:rPr>
+          <w:lang w:val="es-419"/>
+        </w:rPr>
+      </w:pPr>
+      <w:r>
+        <w:rPr>
+          <w:b/>
+          <w:lang w:val="es-419"/>
+        </w:rPr>
+        <w:t>Facturación</w:t>
+      </w:r>
+      <w:r>
+        <w:rPr>
+          <w:b/>
+          <w:lang w:val="es-419"/>
+        </w:rPr>
+        <w:t>:</w:t>
+      </w:r>
+    </w:p>
+    <w:p>
+      <w:pPr>
+        <w:pStyle w:val="Prrafodelista"/>
+        <w:numPr>
+          <w:ilvl w:val="0"/>
+          <w:numId w:val="1"/>
+        </w:numPr>
+        <w:rPr>
+          <w:color w:val="0070C0"/>
+          <w:lang w:val="es-419"/>
+        </w:rPr>
+      </w:pPr>
+      <w:r>
+        <w:rPr>
+          <w:color w:val="0070C0"/>
+          <w:lang w:val="es-419"/>
+        </w:rPr>
+        <w:t xml:space="preserve">Para </w:t>
+      </w:r>
+      <w:r>
+        <w:rPr>
+          <w:color w:val="0070C0"/>
+          <w:lang w:val="es-419"/>
+        </w:rPr>
+        <w:t>L</w:t>
+      </w:r>
+      <w:r>
+        <w:rPr>
+          <w:color w:val="0070C0"/>
+          <w:lang w:val="es-419"/>
+        </w:rPr>
+        <w:t>levar y a Domicilio: no validar el estado del menú</w:t>
+      </w:r>
+    </w:p>
+    <w:p>
+      <w:pPr>
+        <w:pStyle w:val="Prrafodelista"/>
+        <w:numPr>
+          <w:ilvl w:val="0"/>
+          <w:numId w:val="1"/>
+        </w:numPr>
+        <w:rPr>
+          <w:color w:val="0070C0"/>
+          <w:lang w:val="es-419"/>
+        </w:rPr>
+      </w:pPr>
+      <w:r>
+        <w:rPr>
+          <w:color w:val="0070C0"/>
+          <w:lang w:val="es-419"/>
+        </w:rPr>
+        <w:t>Busqueda por # de Teléfono</w:t>
+      </w:r>
+    </w:p>
+    <w:p>
+      <w:pPr>
+        <w:pStyle w:val="Prrafodelista"/>
+        <w:numPr>
+          <w:ilvl w:val="0"/>
+          <w:numId w:val="1"/>
+        </w:numPr>
+        <w:rPr>
+          <w:lang w:val="es-419"/>
+        </w:rPr>
+      </w:pPr>
+      <w:r>
+        <w:rPr>
+          <w:lang w:val="es-419"/>
+        </w:rPr>
+        <w:t>Agregar Cliente con: NIT, nombre, ciudad</w:t>
+      </w:r>
+    </w:p>
+    <w:p>
+      <w:pPr>
+        <w:pStyle w:val="Prrafodelista"/>
+        <w:numPr>
+          <w:ilvl w:val="0"/>
+          <w:numId w:val="1"/>
+        </w:numPr>
+        <w:rPr>
+          <w:lang w:val="es-419"/>
+        </w:rPr>
+      </w:pPr>
+      <w:r>
+        <w:rPr>
+          <w:lang w:val="es-419"/>
+        </w:rPr>
+        <w:t>Opción a Propina</w:t>
+      </w:r>
+    </w:p>
+    <w:p>
+      <w:pPr>
+        <w:pStyle w:val="Prrafodelista"/>
+        <w:numPr>
+          <w:ilvl w:val="0"/>
+          <w:numId w:val="1"/>
+        </w:numPr>
+        <w:rPr>
+          <w:color w:val="0070C0"/>
+          <w:lang w:val="es-419"/>
+        </w:rPr>
+      </w:pPr>
+      <w:r>
+        <w:rPr>
+          <w:color w:val="0070C0"/>
+          <w:lang w:val="es-419"/>
+        </w:rPr>
+        <w:t>Cambiar atajo para Consumidor Final</w:t>
+      </w:r>
+    </w:p>
+    <w:p>
+      <w:pPr>
+        <w:pStyle w:val="Prrafodelista"/>
+        <w:numPr>
+          <w:ilvl w:val="0"/>
+          <w:numId w:val="1"/>
+        </w:numPr>
+        <w:rPr>
+          <w:color w:val="0070C0"/>
+          <w:lang w:val="es-419"/>
+        </w:rPr>
+      </w:pPr>
+      <w:r>
+        <w:rPr>
+          <w:color w:val="0070C0"/>
+          <w:lang w:val="es-419"/>
+        </w:rPr>
+        <w:t>Primero ingresar Ticket luego Cliente</w:t>
+      </w:r>
+    </w:p>
+    <w:p>
+      <w:pPr>
+        <w:pStyle w:val="Prrafodelista"/>
+        <w:numPr>
+          <w:ilvl w:val="0"/>
+          <w:numId w:val="1"/>
+        </w:numPr>
+        <w:rPr>
+          <w:lang w:val="es-419"/>
+        </w:rPr>
+      </w:pPr>
+      <w:r>
+        <w:rPr>
+          <w:lang w:val="es-419"/>
+        </w:rPr>
+        <w:t>En pago individual el detalle sin seleccionar, poder asignar a diversos clientes antes de confirmar el pago</w:t>
+      </w:r>
+    </w:p>
+    <w:p>
+      <w:pPr>
+        <w:pStyle w:val="Prrafodelista"/>
+        <w:numPr>
+          <w:ilvl w:val="0"/>
+          <w:numId w:val="1"/>
+        </w:numPr>
+        <w:rPr>
+          <w:lang w:val="es-419"/>
+        </w:rPr>
+      </w:pPr>
+      <w:r>
+        <w:rPr>
+          <w:lang w:val="es-419"/>
+        </w:rPr>
+        <w:t>Opción de Cobro adicional a Cliente</w:t>
+      </w:r>
+    </w:p>
+    <w:p>
+      <w:pPr>
+        <w:pStyle w:val="Prrafodelista"/>
+        <w:numPr>
+          <w:ilvl w:val="0"/>
+          <w:numId w:val="1"/>
+        </w:numPr>
+        <w:rPr>
+          <w:lang w:val="es-419"/>
+        </w:rPr>
+      </w:pPr>
+      <w:r>
+        <w:rPr>
+          <w:lang w:val="es-419"/>
+        </w:rPr>
+        <w:t>Mensaje personalizado cuando aplique</w:t>
+      </w:r>
+    </w:p>
+    <w:p>
+      <w:pPr>
+        <w:rPr>
+          <w:lang w:val="es-419"/>
+        </w:rPr>
+      </w:pPr>
+    </w:p>
+    <w:p>
+      <w:pPr>
+        <w:rPr>
+          <w:b/>
+          <w:lang w:val="es-419"/>
+        </w:rPr>
+      </w:pPr>
+      <w:r>
+        <w:rPr>
+          <w:b/>
+          <w:lang w:val="es-419"/>
+        </w:rPr>
+        <w:t>Inventario</w:t>
+      </w:r>
+      <w:r>
+        <w:rPr>
+          <w:b/>
+          <w:lang w:val="es-419"/>
+        </w:rPr>
+        <w:t>:</w:t>
+      </w:r>
+    </w:p>
+    <w:p>
+      <w:pPr>
+        <w:pStyle w:val="Prrafodelista"/>
+        <w:numPr>
+          <w:ilvl w:val="0"/>
+          <w:numId w:val="1"/>
+        </w:numPr>
+        <w:rPr>
+          <w:lang w:val="es-419"/>
+        </w:rPr>
+      </w:pPr>
+      <w:r>
+        <w:rPr>
+          <w:lang w:val="es-419"/>
+        </w:rPr>
+        <w:t>Agregar campo para precio</w:t>
+      </w:r>
+    </w:p>
+    <w:p>
+      <w:pPr>
+        <w:pStyle w:val="Prrafodelista"/>
+        <w:numPr>
+          <w:ilvl w:val="0"/>
+          <w:numId w:val="1"/>
+        </w:numPr>
+        <w:rPr>
+          <w:color w:val="00B050"/>
+          <w:lang w:val="es-419"/>
+        </w:rPr>
+      </w:pPr>
+      <w:r>
+        <w:rPr>
+          <w:color w:val="00B050"/>
+          <w:lang w:val="es-419"/>
+        </w:rPr>
+        <w:t>Filtro Ubicación del Producto</w:t>
+      </w:r>
+      <w:r>
+        <w:rPr>
+          <w:color w:val="00B050"/>
+          <w:lang w:val="es-419"/>
+        </w:rPr>
+        <w:t xml:space="preserve"> (Pendiente </w:t>
+      </w:r>
+      <w:r>
+        <w:rPr>
+          <w:color w:val="00B050"/>
+          <w:lang w:val="es-419"/>
+        </w:rPr>
+        <w:t xml:space="preserve">actualizar procedimiento y agregar </w:t>
+      </w:r>
+      <w:proofErr w:type="spellStart"/>
+      <w:r>
+        <w:rPr>
+          <w:color w:val="00B050"/>
+          <w:lang w:val="es-419"/>
+        </w:rPr>
+        <w:t>idUbicacion</w:t>
+      </w:r>
+      <w:proofErr w:type="spellEnd"/>
+      <w:r>
+        <w:rPr>
+          <w:color w:val="00B050"/>
+          <w:lang w:val="es-419"/>
+        </w:rPr>
+        <w:t xml:space="preserve"> BD)</w:t>
+      </w:r>
     </w:p>
     <w:p>
       <w:pPr>
@@ -1316,6 +1336,7 @@
     <w:lsdException w:name="HTML Sample" w:semiHidden="1" w:unhideWhenUsed="1"/>
     <w:lsdException w:name="HTML Typewriter" w:semiHidden="1" w:unhideWhenUsed="1"/>
     <w:lsdException w:name="HTML Variable" w:semiHidden="1" w:unhideWhenUsed="1"/>
+    <w:lsdException w:name="Normal Table" w:semiHidden="1" w:unhideWhenUsed="1"/>
     <w:lsdException w:name="annotation subject" w:semiHidden="1" w:unhideWhenUsed="1"/>
     <w:lsdException w:name="No List" w:semiHidden="1" w:unhideWhenUsed="1"/>
     <w:lsdException w:name="Outline List 1" w:semiHidden="1" w:unhideWhenUsed="1"/>
@@ -1359,8 +1380,10 @@
     <w:lsdException w:name="Table Elegant" w:semiHidden="1" w:unhideWhenUsed="1"/>
     <w:lsdException w:name="Table Professional" w:semiHidden="1" w:unhideWhenUsed="1"/>
     <w:lsdException w:name="Table Subtle 1" w:semiHidden="1" w:unhideWhenUsed="1"/>
+    <w:lsdException w:name="Table Subtle 2" w:semiHidden="1" w:unhideWhenUsed="1"/>
     <w:lsdException w:name="Table Web 1" w:semiHidden="1" w:unhideWhenUsed="1"/>
     <w:lsdException w:name="Table Web 2" w:semiHidden="1" w:unhideWhenUsed="1"/>
+    <w:lsdException w:name="Table Web 3" w:semiHidden="1" w:unhideWhenUsed="1"/>
     <w:lsdException w:name="Balloon Text" w:semiHidden="1" w:unhideWhenUsed="1"/>
     <w:lsdException w:name="Table Grid" w:uiPriority="39"/>
     <w:lsdException w:name="Table Theme" w:semiHidden="1" w:unhideWhenUsed="1"/>

</xml_diff>

<commit_message>
LOGIN + CAMBIO DE CLAVE + VALIDACION FALTANTE CAJA
</commit_message>
<xml_diff>
--- a/_info/Requerimientos 21-10-2017.docx
+++ b/_info/Requerimientos 21-10-2017.docx
@@ -514,15 +514,48 @@
       </w:pPr>
       <w:r>
         <w:rPr>
-          <w:lang w:val="es-419"/>
-        </w:rPr>
-        <w:t xml:space="preserve">En el </w:t>
-      </w:r>
-      <w:r>
-        <w:rPr>
-          <w:lang w:val="es-419"/>
-        </w:rPr>
-        <w:t>c</w:t>
+          <w:color w:val="2F5496" w:themeColor="accent5" w:themeShade="BF"/>
+          <w:lang w:val="es-419"/>
+        </w:rPr>
+        <w:t>En el cierre NO avisar sobre sobrante</w:t>
+      </w:r>
+    </w:p>
+    <w:p>
+      <w:pPr>
+        <w:pStyle w:val="Prrafodelista"/>
+        <w:numPr>
+          <w:ilvl w:val="0"/>
+          <w:numId w:val="1"/>
+        </w:numPr>
+        <w:rPr>
+          <w:color w:val="2F5496" w:themeColor="accent5" w:themeShade="BF"/>
+          <w:lang w:val="es-419"/>
+        </w:rPr>
+      </w:pPr>
+      <w:r>
+        <w:rPr>
+          <w:color w:val="2F5496" w:themeColor="accent5" w:themeShade="BF"/>
+          <w:lang w:val="es-419"/>
+        </w:rPr>
+        <w:t>Al ocurrir el cierre con faltante mostrar alerta</w:t>
+      </w:r>
+    </w:p>
+    <w:p>
+      <w:pPr>
+        <w:pStyle w:val="Prrafodelista"/>
+        <w:numPr>
+          <w:ilvl w:val="0"/>
+          <w:numId w:val="1"/>
+        </w:numPr>
+        <w:rPr>
+          <w:lang w:val="es-419"/>
+        </w:rPr>
+      </w:pPr>
+      <w:r>
+        <w:rPr>
+          <w:lang w:val="es-419"/>
+        </w:rPr>
+        <w:t>Opción a r</w:t>
       </w:r>
       <w:bookmarkStart w:id="0" w:name="_GoBack"/>
       <w:bookmarkEnd w:id="0"/>
@@ -530,49 +563,7 @@
         <w:rPr>
           <w:lang w:val="es-419"/>
         </w:rPr>
-        <w:t>ierre</w:t>
-      </w:r>
-      <w:r>
-        <w:rPr>
-          <w:lang w:val="es-419"/>
-        </w:rPr>
-        <w:t xml:space="preserve"> NO avisar sobre sobrante</w:t>
-      </w:r>
-    </w:p>
-    <w:p>
-      <w:pPr>
-        <w:pStyle w:val="Prrafodelista"/>
-        <w:numPr>
-          <w:ilvl w:val="0"/>
-          <w:numId w:val="1"/>
-        </w:numPr>
-        <w:rPr>
-          <w:lang w:val="es-419"/>
-        </w:rPr>
-      </w:pPr>
-      <w:r>
-        <w:rPr>
-          <w:lang w:val="es-419"/>
-        </w:rPr>
-        <w:t>Al ocurrir el cierre con faltante mostrar alerta</w:t>
-      </w:r>
-    </w:p>
-    <w:p>
-      <w:pPr>
-        <w:pStyle w:val="Prrafodelista"/>
-        <w:numPr>
-          <w:ilvl w:val="0"/>
-          <w:numId w:val="1"/>
-        </w:numPr>
-        <w:rPr>
-          <w:lang w:val="es-419"/>
-        </w:rPr>
-      </w:pPr>
-      <w:r>
-        <w:rPr>
-          <w:lang w:val="es-419"/>
-        </w:rPr>
-        <w:t>Opción a reajuste disminuir o aumentar ingresando comentario (sin afectar el cierre realizado)</w:t>
+        <w:t>eajuste disminuir o aumentar ingresando comentario (sin afectar el cierre realizado)</w:t>
       </w:r>
     </w:p>
     <w:p>

</xml_diff>

<commit_message>
Atajos Inventario + validaciones FRONTEND
</commit_message>
<xml_diff>
--- a/_info/Requerimientos 21-10-2017.docx
+++ b/_info/Requerimientos 21-10-2017.docx
@@ -1,6 +1,6 @@
 
 <file path=word/document.xml><?xml version="1.0" encoding="utf-8"?>
-<w:document xmlns:wpc="http://schemas.microsoft.com/office/word/2010/wordprocessingCanvas" xmlns:cx="http://schemas.microsoft.com/office/drawing/2014/chartex" xmlns:cx1="http://schemas.microsoft.com/office/drawing/2015/9/8/chartex" xmlns:cx2="http://schemas.microsoft.com/office/drawing/2015/10/21/chartex" xmlns:cx3="http://schemas.microsoft.com/office/drawing/2016/5/9/chartex" xmlns:cx4="http://schemas.microsoft.com/office/drawing/2016/5/10/chartex" xmlns:cx5="http://schemas.microsoft.com/office/drawing/2016/5/11/chartex" xmlns:cx6="http://schemas.microsoft.com/office/drawing/2016/5/12/chartex" xmlns:cx7="http://schemas.microsoft.com/office/drawing/2016/5/13/chartex" xmlns:cx8="http://schemas.microsoft.com/office/drawing/2016/5/14/chartex" xmlns:mc="http://schemas.openxmlformats.org/markup-compatibility/2006" xmlns:aink="http://schemas.microsoft.com/office/drawing/2016/ink" xmlns:am3d="http://schemas.microsoft.com/office/drawing/2017/model3d" xmlns:o="urn:schemas-microsoft-com:office:office" xmlns:r="http://schemas.openxmlformats.org/officeDocument/2006/relationships" xmlns:m="http://schemas.openxmlformats.org/officeDocument/2006/math" xmlns:v="urn:schemas-microsoft-com:vml" xmlns:wp14="http://schemas.microsoft.com/office/word/2010/wordprocessingDrawing" xmlns:wp="http://schemas.openxmlformats.org/drawingml/2006/wordprocessingDrawing" xmlns:w10="urn:schemas-microsoft-com:office:word" xmlns:w="http://schemas.openxmlformats.org/wordprocessingml/2006/main" xmlns:w14="http://schemas.microsoft.com/office/word/2010/wordml" xmlns:w15="http://schemas.microsoft.com/office/word/2012/wordml" xmlns:w16cid="http://schemas.microsoft.com/office/word/2016/wordml/cid" xmlns:w16se="http://schemas.microsoft.com/office/word/2015/wordml/symex" xmlns:wpg="http://schemas.microsoft.com/office/word/2010/wordprocessingGroup" xmlns:wpi="http://schemas.microsoft.com/office/word/2010/wordprocessingInk" xmlns:wne="http://schemas.microsoft.com/office/word/2006/wordml" xmlns:wps="http://schemas.microsoft.com/office/word/2010/wordprocessingShape" mc:Ignorable="w14 w15 w16se w16cid wp14">
+<w:document xmlns:wpc="http://schemas.microsoft.com/office/word/2010/wordprocessingCanvas" xmlns:cx="http://schemas.microsoft.com/office/drawing/2014/chartex" xmlns:cx1="http://schemas.microsoft.com/office/drawing/2015/9/8/chartex" xmlns:mc="http://schemas.openxmlformats.org/markup-compatibility/2006" xmlns:o="urn:schemas-microsoft-com:office:office" xmlns:r="http://schemas.openxmlformats.org/officeDocument/2006/relationships" xmlns:m="http://schemas.openxmlformats.org/officeDocument/2006/math" xmlns:v="urn:schemas-microsoft-com:vml" xmlns:wp14="http://schemas.microsoft.com/office/word/2010/wordprocessingDrawing" xmlns:wp="http://schemas.openxmlformats.org/drawingml/2006/wordprocessingDrawing" xmlns:w10="urn:schemas-microsoft-com:office:word" xmlns:w="http://schemas.openxmlformats.org/wordprocessingml/2006/main" xmlns:w14="http://schemas.microsoft.com/office/word/2010/wordml" xmlns:w15="http://schemas.microsoft.com/office/word/2012/wordml" xmlns:w16se="http://schemas.microsoft.com/office/word/2015/wordml/symex" xmlns:wpg="http://schemas.microsoft.com/office/word/2010/wordprocessingGroup" xmlns:wpi="http://schemas.microsoft.com/office/word/2010/wordprocessingInk" xmlns:wne="http://schemas.microsoft.com/office/word/2006/wordml" xmlns:wps="http://schemas.microsoft.com/office/word/2010/wordprocessingShape" mc:Ignorable="w14 w15 w16se wp14">
   <w:body>
     <w:p>
       <w:pPr>
@@ -555,286 +555,276 @@
         <w:rPr>
           <w:lang w:val="es-419"/>
         </w:rPr>
-        <w:t>Opción a r</w:t>
+        <w:t>Opción a reajuste disminuir o aumentar ingresando comentario (sin afectar el cierre realizado)</w:t>
+      </w:r>
+    </w:p>
+    <w:p>
+      <w:pPr>
+        <w:pStyle w:val="Prrafodelista"/>
+        <w:numPr>
+          <w:ilvl w:val="0"/>
+          <w:numId w:val="1"/>
+        </w:numPr>
+        <w:rPr>
+          <w:lang w:val="es-419"/>
+        </w:rPr>
+      </w:pPr>
+      <w:r>
+        <w:rPr>
+          <w:lang w:val="es-419"/>
+        </w:rPr>
+        <w:t xml:space="preserve">Gatos varios (compra de utencilios) </w:t>
+      </w:r>
+    </w:p>
+    <w:p>
+      <w:pPr>
+        <w:rPr>
+          <w:lang w:val="es-419"/>
+        </w:rPr>
+      </w:pPr>
+      <w:r>
+        <w:rPr>
+          <w:b/>
+          <w:lang w:val="es-419"/>
+        </w:rPr>
+        <w:t>Facturación</w:t>
+      </w:r>
+      <w:r>
+        <w:rPr>
+          <w:b/>
+          <w:lang w:val="es-419"/>
+        </w:rPr>
+        <w:t>:</w:t>
+      </w:r>
+    </w:p>
+    <w:p>
+      <w:pPr>
+        <w:pStyle w:val="Prrafodelista"/>
+        <w:numPr>
+          <w:ilvl w:val="0"/>
+          <w:numId w:val="1"/>
+        </w:numPr>
+        <w:rPr>
+          <w:color w:val="0070C0"/>
+          <w:lang w:val="es-419"/>
+        </w:rPr>
+      </w:pPr>
+      <w:r>
+        <w:rPr>
+          <w:color w:val="0070C0"/>
+          <w:lang w:val="es-419"/>
+        </w:rPr>
+        <w:t xml:space="preserve">Para </w:t>
+      </w:r>
+      <w:r>
+        <w:rPr>
+          <w:color w:val="0070C0"/>
+          <w:lang w:val="es-419"/>
+        </w:rPr>
+        <w:t>L</w:t>
+      </w:r>
+      <w:r>
+        <w:rPr>
+          <w:color w:val="0070C0"/>
+          <w:lang w:val="es-419"/>
+        </w:rPr>
+        <w:t>levar y a Domicilio: no validar el estado del menú</w:t>
+      </w:r>
+    </w:p>
+    <w:p>
+      <w:pPr>
+        <w:pStyle w:val="Prrafodelista"/>
+        <w:numPr>
+          <w:ilvl w:val="0"/>
+          <w:numId w:val="1"/>
+        </w:numPr>
+        <w:rPr>
+          <w:color w:val="0070C0"/>
+          <w:lang w:val="es-419"/>
+        </w:rPr>
+      </w:pPr>
+      <w:r>
+        <w:rPr>
+          <w:color w:val="0070C0"/>
+          <w:lang w:val="es-419"/>
+        </w:rPr>
+        <w:t>Busqueda por # de Teléfono</w:t>
+      </w:r>
+    </w:p>
+    <w:p>
+      <w:pPr>
+        <w:pStyle w:val="Prrafodelista"/>
+        <w:numPr>
+          <w:ilvl w:val="0"/>
+          <w:numId w:val="1"/>
+        </w:numPr>
+        <w:rPr>
+          <w:color w:val="0070C0"/>
+          <w:lang w:val="es-419"/>
+        </w:rPr>
+      </w:pPr>
+      <w:r>
+        <w:rPr>
+          <w:color w:val="0070C0"/>
+          <w:lang w:val="es-419"/>
+        </w:rPr>
+        <w:t>Agregar Cliente con: NIT, nombre, ciudad</w:t>
+      </w:r>
+    </w:p>
+    <w:p>
+      <w:pPr>
+        <w:pStyle w:val="Prrafodelista"/>
+        <w:numPr>
+          <w:ilvl w:val="0"/>
+          <w:numId w:val="1"/>
+        </w:numPr>
+        <w:rPr>
+          <w:lang w:val="es-419"/>
+        </w:rPr>
+      </w:pPr>
+      <w:r>
+        <w:rPr>
+          <w:lang w:val="es-419"/>
+        </w:rPr>
+        <w:t>Opción a Propina</w:t>
+      </w:r>
+    </w:p>
+    <w:p>
+      <w:pPr>
+        <w:pStyle w:val="Prrafodelista"/>
+        <w:numPr>
+          <w:ilvl w:val="0"/>
+          <w:numId w:val="1"/>
+        </w:numPr>
+        <w:rPr>
+          <w:color w:val="0070C0"/>
+          <w:lang w:val="es-419"/>
+        </w:rPr>
+      </w:pPr>
+      <w:r>
+        <w:rPr>
+          <w:color w:val="0070C0"/>
+          <w:lang w:val="es-419"/>
+        </w:rPr>
+        <w:t>Cambiar atajo para Consumidor Final</w:t>
+      </w:r>
+    </w:p>
+    <w:p>
+      <w:pPr>
+        <w:pStyle w:val="Prrafodelista"/>
+        <w:numPr>
+          <w:ilvl w:val="0"/>
+          <w:numId w:val="1"/>
+        </w:numPr>
+        <w:rPr>
+          <w:color w:val="0070C0"/>
+          <w:lang w:val="es-419"/>
+        </w:rPr>
+      </w:pPr>
+      <w:r>
+        <w:rPr>
+          <w:color w:val="0070C0"/>
+          <w:lang w:val="es-419"/>
+        </w:rPr>
+        <w:t>Primero ingresar Ticket luego Cliente</w:t>
+      </w:r>
+    </w:p>
+    <w:p>
+      <w:pPr>
+        <w:pStyle w:val="Prrafodelista"/>
+        <w:numPr>
+          <w:ilvl w:val="0"/>
+          <w:numId w:val="1"/>
+        </w:numPr>
+        <w:rPr>
+          <w:lang w:val="es-419"/>
+        </w:rPr>
+      </w:pPr>
+      <w:r>
+        <w:rPr>
+          <w:lang w:val="es-419"/>
+        </w:rPr>
+        <w:t>En pago individual el detalle sin seleccionar, poder asignar a diversos clientes antes de confirmar el pago</w:t>
+      </w:r>
+    </w:p>
+    <w:p>
+      <w:pPr>
+        <w:pStyle w:val="Prrafodelista"/>
+        <w:numPr>
+          <w:ilvl w:val="0"/>
+          <w:numId w:val="1"/>
+        </w:numPr>
+        <w:rPr>
+          <w:lang w:val="es-419"/>
+        </w:rPr>
+      </w:pPr>
+      <w:r>
+        <w:rPr>
+          <w:lang w:val="es-419"/>
+        </w:rPr>
+        <w:t>Opción de Cobro adicional a Cliente</w:t>
+      </w:r>
+    </w:p>
+    <w:p>
+      <w:pPr>
+        <w:pStyle w:val="Prrafodelista"/>
+        <w:numPr>
+          <w:ilvl w:val="0"/>
+          <w:numId w:val="1"/>
+        </w:numPr>
+        <w:rPr>
+          <w:lang w:val="es-419"/>
+        </w:rPr>
+      </w:pPr>
+      <w:r>
+        <w:rPr>
+          <w:lang w:val="es-419"/>
+        </w:rPr>
+        <w:t>Mensaje personalizado cuando aplique</w:t>
+      </w:r>
+    </w:p>
+    <w:p>
+      <w:pPr>
+        <w:rPr>
+          <w:b/>
+          <w:lang w:val="es-419"/>
+        </w:rPr>
+      </w:pPr>
+      <w:r>
+        <w:rPr>
+          <w:b/>
+          <w:lang w:val="es-419"/>
+        </w:rPr>
+        <w:lastRenderedPageBreak/>
+        <w:t>Inventario</w:t>
+      </w:r>
+      <w:r>
+        <w:rPr>
+          <w:b/>
+          <w:lang w:val="es-419"/>
+        </w:rPr>
+        <w:t>:</w:t>
+      </w:r>
+    </w:p>
+    <w:p>
+      <w:pPr>
+        <w:pStyle w:val="Prrafodelista"/>
+        <w:numPr>
+          <w:ilvl w:val="0"/>
+          <w:numId w:val="1"/>
+        </w:numPr>
+        <w:rPr>
+          <w:lang w:val="es-419"/>
+        </w:rPr>
+      </w:pPr>
+      <w:r>
+        <w:rPr>
+          <w:lang w:val="es-419"/>
+        </w:rPr>
+        <w:t>Agregar campo para precio</w:t>
       </w:r>
       <w:bookmarkStart w:id="0" w:name="_GoBack"/>
       <w:bookmarkEnd w:id="0"/>
-      <w:r>
-        <w:rPr>
-          <w:lang w:val="es-419"/>
-        </w:rPr>
-        <w:t>eajuste disminuir o aumentar ingresando comentario (sin afectar el cierre realizado)</w:t>
-      </w:r>
-    </w:p>
-    <w:p>
-      <w:pPr>
-        <w:pStyle w:val="Prrafodelista"/>
-        <w:numPr>
-          <w:ilvl w:val="0"/>
-          <w:numId w:val="1"/>
-        </w:numPr>
-        <w:rPr>
-          <w:lang w:val="es-419"/>
-        </w:rPr>
-      </w:pPr>
-      <w:r>
-        <w:rPr>
-          <w:lang w:val="es-419"/>
-        </w:rPr>
-        <w:t xml:space="preserve">Gatos varios (compra de utencilios) </w:t>
-      </w:r>
-    </w:p>
-    <w:p>
-      <w:pPr>
-        <w:rPr>
-          <w:lang w:val="es-419"/>
-        </w:rPr>
-      </w:pPr>
-      <w:r>
-        <w:rPr>
-          <w:b/>
-          <w:lang w:val="es-419"/>
-        </w:rPr>
-        <w:t>Facturación</w:t>
-      </w:r>
-      <w:r>
-        <w:rPr>
-          <w:b/>
-          <w:lang w:val="es-419"/>
-        </w:rPr>
-        <w:t>:</w:t>
-      </w:r>
-    </w:p>
-    <w:p>
-      <w:pPr>
-        <w:pStyle w:val="Prrafodelista"/>
-        <w:numPr>
-          <w:ilvl w:val="0"/>
-          <w:numId w:val="1"/>
-        </w:numPr>
-        <w:rPr>
-          <w:color w:val="0070C0"/>
-          <w:lang w:val="es-419"/>
-        </w:rPr>
-      </w:pPr>
-      <w:r>
-        <w:rPr>
-          <w:color w:val="0070C0"/>
-          <w:lang w:val="es-419"/>
-        </w:rPr>
-        <w:t xml:space="preserve">Para </w:t>
-      </w:r>
-      <w:r>
-        <w:rPr>
-          <w:color w:val="0070C0"/>
-          <w:lang w:val="es-419"/>
-        </w:rPr>
-        <w:t>L</w:t>
-      </w:r>
-      <w:r>
-        <w:rPr>
-          <w:color w:val="0070C0"/>
-          <w:lang w:val="es-419"/>
-        </w:rPr>
-        <w:t>levar y a Domicilio: no validar el estado del menú</w:t>
-      </w:r>
-    </w:p>
-    <w:p>
-      <w:pPr>
-        <w:pStyle w:val="Prrafodelista"/>
-        <w:numPr>
-          <w:ilvl w:val="0"/>
-          <w:numId w:val="1"/>
-        </w:numPr>
-        <w:rPr>
-          <w:color w:val="0070C0"/>
-          <w:lang w:val="es-419"/>
-        </w:rPr>
-      </w:pPr>
-      <w:r>
-        <w:rPr>
-          <w:color w:val="0070C0"/>
-          <w:lang w:val="es-419"/>
-        </w:rPr>
-        <w:t>Busqueda por # de Teléfono</w:t>
-      </w:r>
-    </w:p>
-    <w:p>
-      <w:pPr>
-        <w:pStyle w:val="Prrafodelista"/>
-        <w:numPr>
-          <w:ilvl w:val="0"/>
-          <w:numId w:val="1"/>
-        </w:numPr>
-        <w:rPr>
-          <w:lang w:val="es-419"/>
-        </w:rPr>
-      </w:pPr>
-      <w:r>
-        <w:rPr>
-          <w:lang w:val="es-419"/>
-        </w:rPr>
-        <w:t>Agregar Cliente con: NIT, nombre, ciudad</w:t>
-      </w:r>
-    </w:p>
-    <w:p>
-      <w:pPr>
-        <w:pStyle w:val="Prrafodelista"/>
-        <w:numPr>
-          <w:ilvl w:val="0"/>
-          <w:numId w:val="1"/>
-        </w:numPr>
-        <w:rPr>
-          <w:lang w:val="es-419"/>
-        </w:rPr>
-      </w:pPr>
-      <w:r>
-        <w:rPr>
-          <w:lang w:val="es-419"/>
-        </w:rPr>
-        <w:t>Opción a Propina</w:t>
-      </w:r>
-    </w:p>
-    <w:p>
-      <w:pPr>
-        <w:pStyle w:val="Prrafodelista"/>
-        <w:numPr>
-          <w:ilvl w:val="0"/>
-          <w:numId w:val="1"/>
-        </w:numPr>
-        <w:rPr>
-          <w:color w:val="0070C0"/>
-          <w:lang w:val="es-419"/>
-        </w:rPr>
-      </w:pPr>
-      <w:r>
-        <w:rPr>
-          <w:color w:val="0070C0"/>
-          <w:lang w:val="es-419"/>
-        </w:rPr>
-        <w:t>Cambiar atajo para Consumidor Final</w:t>
-      </w:r>
-    </w:p>
-    <w:p>
-      <w:pPr>
-        <w:pStyle w:val="Prrafodelista"/>
-        <w:numPr>
-          <w:ilvl w:val="0"/>
-          <w:numId w:val="1"/>
-        </w:numPr>
-        <w:rPr>
-          <w:color w:val="0070C0"/>
-          <w:lang w:val="es-419"/>
-        </w:rPr>
-      </w:pPr>
-      <w:r>
-        <w:rPr>
-          <w:color w:val="0070C0"/>
-          <w:lang w:val="es-419"/>
-        </w:rPr>
-        <w:t>Primero ingresar Ticket luego Cliente</w:t>
-      </w:r>
-    </w:p>
-    <w:p>
-      <w:pPr>
-        <w:pStyle w:val="Prrafodelista"/>
-        <w:numPr>
-          <w:ilvl w:val="0"/>
-          <w:numId w:val="1"/>
-        </w:numPr>
-        <w:rPr>
-          <w:lang w:val="es-419"/>
-        </w:rPr>
-      </w:pPr>
-      <w:r>
-        <w:rPr>
-          <w:lang w:val="es-419"/>
-        </w:rPr>
-        <w:t>En pago individual el detalle sin seleccionar, poder asignar a diversos clientes antes de confirmar el pago</w:t>
-      </w:r>
-    </w:p>
-    <w:p>
-      <w:pPr>
-        <w:pStyle w:val="Prrafodelista"/>
-        <w:numPr>
-          <w:ilvl w:val="0"/>
-          <w:numId w:val="1"/>
-        </w:numPr>
-        <w:rPr>
-          <w:lang w:val="es-419"/>
-        </w:rPr>
-      </w:pPr>
-      <w:r>
-        <w:rPr>
-          <w:lang w:val="es-419"/>
-        </w:rPr>
-        <w:t>Opción de Cobro adicional a Cliente</w:t>
-      </w:r>
-    </w:p>
-    <w:p>
-      <w:pPr>
-        <w:pStyle w:val="Prrafodelista"/>
-        <w:numPr>
-          <w:ilvl w:val="0"/>
-          <w:numId w:val="1"/>
-        </w:numPr>
-        <w:rPr>
-          <w:lang w:val="es-419"/>
-        </w:rPr>
-      </w:pPr>
-      <w:r>
-        <w:rPr>
-          <w:lang w:val="es-419"/>
-        </w:rPr>
-        <w:t>Mensaje personalizado cuando aplique</w:t>
-      </w:r>
-    </w:p>
-    <w:p>
-      <w:pPr>
-        <w:rPr>
-          <w:lang w:val="es-419"/>
-        </w:rPr>
-      </w:pPr>
-    </w:p>
-    <w:p>
-      <w:pPr>
-        <w:rPr>
-          <w:b/>
-          <w:lang w:val="es-419"/>
-        </w:rPr>
-      </w:pPr>
-      <w:r>
-        <w:rPr>
-          <w:b/>
-          <w:lang w:val="es-419"/>
-        </w:rPr>
-        <w:t>Inventario</w:t>
-      </w:r>
-      <w:r>
-        <w:rPr>
-          <w:b/>
-          <w:lang w:val="es-419"/>
-        </w:rPr>
-        <w:t>:</w:t>
-      </w:r>
-    </w:p>
-    <w:p>
-      <w:pPr>
-        <w:pStyle w:val="Prrafodelista"/>
-        <w:numPr>
-          <w:ilvl w:val="0"/>
-          <w:numId w:val="1"/>
-        </w:numPr>
-        <w:rPr>
-          <w:lang w:val="es-419"/>
-        </w:rPr>
-      </w:pPr>
-      <w:r>
-        <w:rPr>
-          <w:lang w:val="es-419"/>
-        </w:rPr>
-        <w:t>Agregar campo para precio</w:t>
-      </w:r>
     </w:p>
     <w:p>
       <w:pPr>
@@ -1084,7 +1074,7 @@
 </file>
 
 <file path=word/numbering.xml><?xml version="1.0" encoding="utf-8"?>
-<w:numbering xmlns:wpc="http://schemas.microsoft.com/office/word/2010/wordprocessingCanvas" xmlns:cx="http://schemas.microsoft.com/office/drawing/2014/chartex" xmlns:cx1="http://schemas.microsoft.com/office/drawing/2015/9/8/chartex" xmlns:cx2="http://schemas.microsoft.com/office/drawing/2015/10/21/chartex" xmlns:cx3="http://schemas.microsoft.com/office/drawing/2016/5/9/chartex" xmlns:cx4="http://schemas.microsoft.com/office/drawing/2016/5/10/chartex" xmlns:cx5="http://schemas.microsoft.com/office/drawing/2016/5/11/chartex" xmlns:cx6="http://schemas.microsoft.com/office/drawing/2016/5/12/chartex" xmlns:cx7="http://schemas.microsoft.com/office/drawing/2016/5/13/chartex" xmlns:cx8="http://schemas.microsoft.com/office/drawing/2016/5/14/chartex" xmlns:mc="http://schemas.openxmlformats.org/markup-compatibility/2006" xmlns:aink="http://schemas.microsoft.com/office/drawing/2016/ink" xmlns:am3d="http://schemas.microsoft.com/office/drawing/2017/model3d" xmlns:o="urn:schemas-microsoft-com:office:office" xmlns:r="http://schemas.openxmlformats.org/officeDocument/2006/relationships" xmlns:m="http://schemas.openxmlformats.org/officeDocument/2006/math" xmlns:v="urn:schemas-microsoft-com:vml" xmlns:wp14="http://schemas.microsoft.com/office/word/2010/wordprocessingDrawing" xmlns:wp="http://schemas.openxmlformats.org/drawingml/2006/wordprocessingDrawing" xmlns:w10="urn:schemas-microsoft-com:office:word" xmlns:w="http://schemas.openxmlformats.org/wordprocessingml/2006/main" xmlns:w14="http://schemas.microsoft.com/office/word/2010/wordml" xmlns:w15="http://schemas.microsoft.com/office/word/2012/wordml" xmlns:w16cid="http://schemas.microsoft.com/office/word/2016/wordml/cid" xmlns:w16se="http://schemas.microsoft.com/office/word/2015/wordml/symex" xmlns:wpg="http://schemas.microsoft.com/office/word/2010/wordprocessingGroup" xmlns:wpi="http://schemas.microsoft.com/office/word/2010/wordprocessingInk" xmlns:wne="http://schemas.microsoft.com/office/word/2006/wordml" xmlns:wps="http://schemas.microsoft.com/office/word/2010/wordprocessingShape" mc:Ignorable="w14 w15 w16se w16cid wp14">
+<w:numbering xmlns:wpc="http://schemas.microsoft.com/office/word/2010/wordprocessingCanvas" xmlns:cx="http://schemas.microsoft.com/office/drawing/2014/chartex" xmlns:cx1="http://schemas.microsoft.com/office/drawing/2015/9/8/chartex" xmlns:mc="http://schemas.openxmlformats.org/markup-compatibility/2006" xmlns:o="urn:schemas-microsoft-com:office:office" xmlns:r="http://schemas.openxmlformats.org/officeDocument/2006/relationships" xmlns:m="http://schemas.openxmlformats.org/officeDocument/2006/math" xmlns:v="urn:schemas-microsoft-com:vml" xmlns:wp14="http://schemas.microsoft.com/office/word/2010/wordprocessingDrawing" xmlns:wp="http://schemas.openxmlformats.org/drawingml/2006/wordprocessingDrawing" xmlns:w10="urn:schemas-microsoft-com:office:word" xmlns:w="http://schemas.openxmlformats.org/wordprocessingml/2006/main" xmlns:w14="http://schemas.microsoft.com/office/word/2010/wordml" xmlns:w15="http://schemas.microsoft.com/office/word/2012/wordml" xmlns:w16se="http://schemas.microsoft.com/office/word/2015/wordml/symex" xmlns:wpg="http://schemas.microsoft.com/office/word/2010/wordprocessingGroup" xmlns:wpi="http://schemas.microsoft.com/office/word/2010/wordprocessingInk" xmlns:wne="http://schemas.microsoft.com/office/word/2006/wordml" xmlns:wps="http://schemas.microsoft.com/office/word/2010/wordprocessingShape" mc:Ignorable="w14 w15 w16se wp14">
   <w:abstractNum w:abstractNumId="0" w15:restartNumberingAfterBreak="0">
     <w:nsid w:val="60CA01EA"/>
     <w:multiLevelType w:val="hybridMultilevel"/>
@@ -1205,7 +1195,7 @@
 </file>
 
 <file path=word/styles.xml><?xml version="1.0" encoding="utf-8"?>
-<w:styles xmlns:mc="http://schemas.openxmlformats.org/markup-compatibility/2006" xmlns:r="http://schemas.openxmlformats.org/officeDocument/2006/relationships" xmlns:w="http://schemas.openxmlformats.org/wordprocessingml/2006/main" xmlns:w14="http://schemas.microsoft.com/office/word/2010/wordml" xmlns:w15="http://schemas.microsoft.com/office/word/2012/wordml" xmlns:w16cid="http://schemas.microsoft.com/office/word/2016/wordml/cid" xmlns:w16se="http://schemas.microsoft.com/office/word/2015/wordml/symex" mc:Ignorable="w14 w15 w16se w16cid">
+<w:styles xmlns:mc="http://schemas.openxmlformats.org/markup-compatibility/2006" xmlns:r="http://schemas.openxmlformats.org/officeDocument/2006/relationships" xmlns:w="http://schemas.openxmlformats.org/wordprocessingml/2006/main" xmlns:w14="http://schemas.microsoft.com/office/word/2010/wordml" xmlns:w15="http://schemas.microsoft.com/office/word/2012/wordml" xmlns:w16se="http://schemas.microsoft.com/office/word/2015/wordml/symex" mc:Ignorable="w14 w15 w16se">
   <w:docDefaults>
     <w:rPrDefault>
       <w:rPr>
@@ -1221,7 +1211,7 @@
       </w:pPr>
     </w:pPrDefault>
   </w:docDefaults>
-  <w:latentStyles w:defLockedState="0" w:defUIPriority="99" w:defSemiHidden="0" w:defUnhideWhenUsed="0" w:defQFormat="0" w:count="375">
+  <w:latentStyles w:defLockedState="0" w:defUIPriority="99" w:defSemiHidden="0" w:defUnhideWhenUsed="0" w:defQFormat="0" w:count="371">
     <w:lsdException w:name="Normal" w:uiPriority="0" w:qFormat="1"/>
     <w:lsdException w:name="heading 1" w:uiPriority="9" w:qFormat="1"/>
     <w:lsdException w:name="heading 2" w:semiHidden="1" w:uiPriority="9" w:unhideWhenUsed="1" w:qFormat="1"/>
@@ -1593,10 +1583,6 @@
     <w:lsdException w:name="List Table 5 Dark Accent 6" w:uiPriority="50"/>
     <w:lsdException w:name="List Table 6 Colorful Accent 6" w:uiPriority="51"/>
     <w:lsdException w:name="List Table 7 Colorful Accent 6" w:uiPriority="52"/>
-    <w:lsdException w:name="Mention" w:semiHidden="1" w:unhideWhenUsed="1"/>
-    <w:lsdException w:name="Smart Hyperlink" w:semiHidden="1" w:unhideWhenUsed="1"/>
-    <w:lsdException w:name="Hashtag" w:semiHidden="1" w:unhideWhenUsed="1"/>
-    <w:lsdException w:name="Unresolved Mention" w:semiHidden="1" w:unhideWhenUsed="1"/>
   </w:latentStyles>
   <w:style w:type="paragraph" w:default="1" w:styleId="Normal">
     <w:name w:val="Normal"/>

</xml_diff>

<commit_message>
Opción en Menú Si se Cocina?, Admon. Orden (seCocina) cambia a listo
</commit_message>
<xml_diff>
--- a/_info/Requerimientos 21-10-2017.docx
+++ b/_info/Requerimientos 21-10-2017.docx
@@ -1,29 +1,9 @@
 
 <file path=word/document.xml><?xml version="1.0" encoding="utf-8"?>
-<w:document xmlns:wpc="http://schemas.microsoft.com/office/word/2010/wordprocessingCanvas" xmlns:cx="http://schemas.microsoft.com/office/drawing/2014/chartex" xmlns:cx1="http://schemas.microsoft.com/office/drawing/2015/9/8/chartex" xmlns:mc="http://schemas.openxmlformats.org/markup-compatibility/2006" xmlns:o="urn:schemas-microsoft-com:office:office" xmlns:r="http://schemas.openxmlformats.org/officeDocument/2006/relationships" xmlns:m="http://schemas.openxmlformats.org/officeDocument/2006/math" xmlns:v="urn:schemas-microsoft-com:vml" xmlns:wp14="http://schemas.microsoft.com/office/word/2010/wordprocessingDrawing" xmlns:wp="http://schemas.openxmlformats.org/drawingml/2006/wordprocessingDrawing" xmlns:w10="urn:schemas-microsoft-com:office:word" xmlns:w="http://schemas.openxmlformats.org/wordprocessingml/2006/main" xmlns:w14="http://schemas.microsoft.com/office/word/2010/wordml" xmlns:w15="http://schemas.microsoft.com/office/word/2012/wordml" xmlns:w16se="http://schemas.microsoft.com/office/word/2015/wordml/symex" xmlns:wpg="http://schemas.microsoft.com/office/word/2010/wordprocessingGroup" xmlns:wpi="http://schemas.microsoft.com/office/word/2010/wordprocessingInk" xmlns:wne="http://schemas.microsoft.com/office/word/2006/wordml" xmlns:wps="http://schemas.microsoft.com/office/word/2010/wordprocessingShape" mc:Ignorable="w14 w15 w16se wp14">
+<w:document xmlns:wpc="http://schemas.microsoft.com/office/word/2010/wordprocessingCanvas" xmlns:mc="http://schemas.openxmlformats.org/markup-compatibility/2006" xmlns:o="urn:schemas-microsoft-com:office:office" xmlns:r="http://schemas.openxmlformats.org/officeDocument/2006/relationships" xmlns:m="http://schemas.openxmlformats.org/officeDocument/2006/math" xmlns:v="urn:schemas-microsoft-com:vml" xmlns:wp14="http://schemas.microsoft.com/office/word/2010/wordprocessingDrawing" xmlns:wp="http://schemas.openxmlformats.org/drawingml/2006/wordprocessingDrawing" xmlns:w10="urn:schemas-microsoft-com:office:word" xmlns:w="http://schemas.openxmlformats.org/wordprocessingml/2006/main" xmlns:w14="http://schemas.microsoft.com/office/word/2010/wordml" xmlns:w15="http://schemas.microsoft.com/office/word/2012/wordml" xmlns:wpg="http://schemas.microsoft.com/office/word/2010/wordprocessingGroup" xmlns:wpi="http://schemas.microsoft.com/office/word/2010/wordprocessingInk" xmlns:wne="http://schemas.microsoft.com/office/word/2006/wordml" xmlns:wps="http://schemas.microsoft.com/office/word/2010/wordprocessingShape" mc:Ignorable="w14 w15 wp14">
   <w:body>
     <w:p>
       <w:pPr>
-        <w:jc w:val="center"/>
-        <w:rPr>
-          <w:b/>
-          <w:color w:val="7030A0"/>
-          <w:sz w:val="28"/>
-          <w:lang w:val="es-419"/>
-        </w:rPr>
-      </w:pPr>
-      <w:r>
-        <w:rPr>
-          <w:b/>
-          <w:color w:val="7030A0"/>
-          <w:sz w:val="28"/>
-          <w:lang w:val="es-419"/>
-        </w:rPr>
-        <w:t>Requerimientos: Sabado 21/10/2017</w:t>
-      </w:r>
-    </w:p>
-    <w:p>
-      <w:pPr>
         <w:rPr>
           <w:b/>
           <w:lang w:val="es-419"/>
@@ -458,376 +438,376 @@
           <w:lang w:val="es-419"/>
         </w:rPr>
         <w:t>Consulta y filtrado al instante</w:t>
-      </w:r>
-    </w:p>
-    <w:p>
-      <w:pPr>
-        <w:rPr>
-          <w:lang w:val="es-419"/>
-        </w:rPr>
-      </w:pPr>
-      <w:r>
-        <w:rPr>
-          <w:b/>
-          <w:lang w:val="es-419"/>
-        </w:rPr>
-        <w:t>Caja</w:t>
-      </w:r>
-      <w:r>
-        <w:rPr>
-          <w:b/>
-          <w:lang w:val="es-419"/>
-        </w:rPr>
-        <w:t>:</w:t>
-      </w:r>
-    </w:p>
-    <w:p>
-      <w:pPr>
-        <w:pStyle w:val="Prrafodelista"/>
-        <w:numPr>
-          <w:ilvl w:val="0"/>
-          <w:numId w:val="1"/>
-        </w:numPr>
-        <w:rPr>
-          <w:color w:val="2F5496" w:themeColor="accent5" w:themeShade="BF"/>
-          <w:lang w:val="es-419"/>
-        </w:rPr>
-      </w:pPr>
-      <w:r>
-        <w:rPr>
-          <w:color w:val="2F5496" w:themeColor="accent5" w:themeShade="BF"/>
-          <w:lang w:val="es-419"/>
-        </w:rPr>
-        <w:t>Arqueo en apertura y Cierre de caja (por denominaciones)</w:t>
-      </w:r>
-    </w:p>
-    <w:p>
-      <w:pPr>
-        <w:pStyle w:val="Prrafodelista"/>
-        <w:numPr>
-          <w:ilvl w:val="0"/>
-          <w:numId w:val="1"/>
-        </w:numPr>
-        <w:rPr>
-          <w:lang w:val="es-419"/>
-        </w:rPr>
-      </w:pPr>
-      <w:r>
-        <w:rPr>
-          <w:color w:val="2F5496" w:themeColor="accent5" w:themeShade="BF"/>
-          <w:lang w:val="es-419"/>
-        </w:rPr>
-        <w:t>En el cierre NO avisar sobre sobrante</w:t>
-      </w:r>
-    </w:p>
-    <w:p>
-      <w:pPr>
-        <w:pStyle w:val="Prrafodelista"/>
-        <w:numPr>
-          <w:ilvl w:val="0"/>
-          <w:numId w:val="1"/>
-        </w:numPr>
-        <w:rPr>
-          <w:color w:val="2F5496" w:themeColor="accent5" w:themeShade="BF"/>
-          <w:lang w:val="es-419"/>
-        </w:rPr>
-      </w:pPr>
-      <w:r>
-        <w:rPr>
-          <w:color w:val="2F5496" w:themeColor="accent5" w:themeShade="BF"/>
-          <w:lang w:val="es-419"/>
-        </w:rPr>
-        <w:t>Al ocurrir el cierre con faltante mostrar alerta</w:t>
-      </w:r>
-    </w:p>
-    <w:p>
-      <w:pPr>
-        <w:pStyle w:val="Prrafodelista"/>
-        <w:numPr>
-          <w:ilvl w:val="0"/>
-          <w:numId w:val="1"/>
-        </w:numPr>
-        <w:rPr>
-          <w:lang w:val="es-419"/>
-        </w:rPr>
-      </w:pPr>
-      <w:r>
-        <w:rPr>
-          <w:lang w:val="es-419"/>
-        </w:rPr>
-        <w:t>Opción a reajuste disminuir o aumentar ingresando comentario (sin afectar el cierre realizado)</w:t>
-      </w:r>
-    </w:p>
-    <w:p>
-      <w:pPr>
-        <w:pStyle w:val="Prrafodelista"/>
-        <w:numPr>
-          <w:ilvl w:val="0"/>
-          <w:numId w:val="1"/>
-        </w:numPr>
-        <w:rPr>
-          <w:lang w:val="es-419"/>
-        </w:rPr>
-      </w:pPr>
-      <w:r>
-        <w:rPr>
-          <w:lang w:val="es-419"/>
-        </w:rPr>
-        <w:t xml:space="preserve">Gatos varios (compra de utencilios) </w:t>
-      </w:r>
-    </w:p>
-    <w:p>
-      <w:pPr>
-        <w:rPr>
-          <w:lang w:val="es-419"/>
-        </w:rPr>
-      </w:pPr>
-      <w:r>
-        <w:rPr>
-          <w:b/>
-          <w:lang w:val="es-419"/>
-        </w:rPr>
-        <w:t>Facturación</w:t>
-      </w:r>
-      <w:r>
-        <w:rPr>
-          <w:b/>
-          <w:lang w:val="es-419"/>
-        </w:rPr>
-        <w:t>:</w:t>
-      </w:r>
-    </w:p>
-    <w:p>
-      <w:pPr>
-        <w:pStyle w:val="Prrafodelista"/>
-        <w:numPr>
-          <w:ilvl w:val="0"/>
-          <w:numId w:val="1"/>
-        </w:numPr>
-        <w:rPr>
-          <w:color w:val="0070C0"/>
-          <w:lang w:val="es-419"/>
-        </w:rPr>
-      </w:pPr>
-      <w:r>
-        <w:rPr>
-          <w:color w:val="0070C0"/>
-          <w:lang w:val="es-419"/>
-        </w:rPr>
-        <w:t xml:space="preserve">Para </w:t>
-      </w:r>
-      <w:r>
-        <w:rPr>
-          <w:color w:val="0070C0"/>
-          <w:lang w:val="es-419"/>
-        </w:rPr>
-        <w:t>L</w:t>
-      </w:r>
-      <w:r>
-        <w:rPr>
-          <w:color w:val="0070C0"/>
-          <w:lang w:val="es-419"/>
-        </w:rPr>
-        <w:t>levar y a Domicilio: no validar el estado del menú</w:t>
-      </w:r>
-    </w:p>
-    <w:p>
-      <w:pPr>
-        <w:pStyle w:val="Prrafodelista"/>
-        <w:numPr>
-          <w:ilvl w:val="0"/>
-          <w:numId w:val="1"/>
-        </w:numPr>
-        <w:rPr>
-          <w:color w:val="0070C0"/>
-          <w:lang w:val="es-419"/>
-        </w:rPr>
-      </w:pPr>
-      <w:r>
-        <w:rPr>
-          <w:color w:val="0070C0"/>
-          <w:lang w:val="es-419"/>
-        </w:rPr>
-        <w:t>Busqueda por # de Teléfono</w:t>
-      </w:r>
-    </w:p>
-    <w:p>
-      <w:pPr>
-        <w:pStyle w:val="Prrafodelista"/>
-        <w:numPr>
-          <w:ilvl w:val="0"/>
-          <w:numId w:val="1"/>
-        </w:numPr>
-        <w:rPr>
-          <w:color w:val="0070C0"/>
-          <w:lang w:val="es-419"/>
-        </w:rPr>
-      </w:pPr>
-      <w:r>
-        <w:rPr>
-          <w:color w:val="0070C0"/>
-          <w:lang w:val="es-419"/>
-        </w:rPr>
-        <w:t>Agregar Cliente con: NIT, nombre, ciudad</w:t>
-      </w:r>
-    </w:p>
-    <w:p>
-      <w:pPr>
-        <w:pStyle w:val="Prrafodelista"/>
-        <w:numPr>
-          <w:ilvl w:val="0"/>
-          <w:numId w:val="1"/>
-        </w:numPr>
-        <w:rPr>
-          <w:lang w:val="es-419"/>
-        </w:rPr>
-      </w:pPr>
-      <w:r>
-        <w:rPr>
-          <w:lang w:val="es-419"/>
-        </w:rPr>
-        <w:t>Opción a Propina</w:t>
-      </w:r>
-    </w:p>
-    <w:p>
-      <w:pPr>
-        <w:pStyle w:val="Prrafodelista"/>
-        <w:numPr>
-          <w:ilvl w:val="0"/>
-          <w:numId w:val="1"/>
-        </w:numPr>
-        <w:rPr>
-          <w:color w:val="0070C0"/>
-          <w:lang w:val="es-419"/>
-        </w:rPr>
-      </w:pPr>
-      <w:r>
-        <w:rPr>
-          <w:color w:val="0070C0"/>
-          <w:lang w:val="es-419"/>
-        </w:rPr>
-        <w:t>Cambiar atajo para Consumidor Final</w:t>
-      </w:r>
-    </w:p>
-    <w:p>
-      <w:pPr>
-        <w:pStyle w:val="Prrafodelista"/>
-        <w:numPr>
-          <w:ilvl w:val="0"/>
-          <w:numId w:val="1"/>
-        </w:numPr>
-        <w:rPr>
-          <w:color w:val="0070C0"/>
-          <w:lang w:val="es-419"/>
-        </w:rPr>
-      </w:pPr>
-      <w:r>
-        <w:rPr>
-          <w:color w:val="0070C0"/>
-          <w:lang w:val="es-419"/>
-        </w:rPr>
-        <w:t>Primero ingresar Ticket luego Cliente</w:t>
-      </w:r>
-    </w:p>
-    <w:p>
-      <w:pPr>
-        <w:pStyle w:val="Prrafodelista"/>
-        <w:numPr>
-          <w:ilvl w:val="0"/>
-          <w:numId w:val="1"/>
-        </w:numPr>
-        <w:rPr>
-          <w:lang w:val="es-419"/>
-        </w:rPr>
-      </w:pPr>
-      <w:r>
-        <w:rPr>
-          <w:lang w:val="es-419"/>
-        </w:rPr>
-        <w:t>En pago individual el detalle sin seleccionar, poder asignar a diversos clientes antes de confirmar el pago</w:t>
-      </w:r>
-    </w:p>
-    <w:p>
-      <w:pPr>
-        <w:pStyle w:val="Prrafodelista"/>
-        <w:numPr>
-          <w:ilvl w:val="0"/>
-          <w:numId w:val="1"/>
-        </w:numPr>
-        <w:rPr>
-          <w:lang w:val="es-419"/>
-        </w:rPr>
-      </w:pPr>
-      <w:r>
-        <w:rPr>
-          <w:lang w:val="es-419"/>
-        </w:rPr>
-        <w:t>Opción de Cobro adicional a Cliente</w:t>
-      </w:r>
-    </w:p>
-    <w:p>
-      <w:pPr>
-        <w:pStyle w:val="Prrafodelista"/>
-        <w:numPr>
-          <w:ilvl w:val="0"/>
-          <w:numId w:val="1"/>
-        </w:numPr>
-        <w:rPr>
-          <w:lang w:val="es-419"/>
-        </w:rPr>
-      </w:pPr>
-      <w:r>
-        <w:rPr>
-          <w:lang w:val="es-419"/>
-        </w:rPr>
-        <w:t>Mensaje personalizado cuando aplique</w:t>
-      </w:r>
-    </w:p>
-    <w:p>
-      <w:pPr>
-        <w:rPr>
-          <w:b/>
-          <w:lang w:val="es-419"/>
-        </w:rPr>
-      </w:pPr>
-      <w:r>
-        <w:rPr>
-          <w:b/>
-          <w:lang w:val="es-419"/>
-        </w:rPr>
-        <w:lastRenderedPageBreak/>
-        <w:t>Inventario</w:t>
-      </w:r>
-      <w:r>
-        <w:rPr>
-          <w:b/>
-          <w:lang w:val="es-419"/>
-        </w:rPr>
-        <w:t>:</w:t>
-      </w:r>
-    </w:p>
-    <w:p>
-      <w:pPr>
-        <w:pStyle w:val="Prrafodelista"/>
-        <w:numPr>
-          <w:ilvl w:val="0"/>
-          <w:numId w:val="1"/>
-        </w:numPr>
-        <w:rPr>
-          <w:lang w:val="es-419"/>
-        </w:rPr>
-      </w:pPr>
-      <w:r>
-        <w:rPr>
-          <w:lang w:val="es-419"/>
-        </w:rPr>
-        <w:t>Agregar campo para precio</w:t>
       </w:r>
       <w:bookmarkStart w:id="0" w:name="_GoBack"/>
       <w:bookmarkEnd w:id="0"/>
     </w:p>
     <w:p>
       <w:pPr>
+        <w:rPr>
+          <w:lang w:val="es-419"/>
+        </w:rPr>
+      </w:pPr>
+      <w:r>
+        <w:rPr>
+          <w:b/>
+          <w:lang w:val="es-419"/>
+        </w:rPr>
+        <w:t>Caja</w:t>
+      </w:r>
+      <w:r>
+        <w:rPr>
+          <w:b/>
+          <w:lang w:val="es-419"/>
+        </w:rPr>
+        <w:t>:</w:t>
+      </w:r>
+    </w:p>
+    <w:p>
+      <w:pPr>
+        <w:pStyle w:val="Prrafodelista"/>
+        <w:numPr>
+          <w:ilvl w:val="0"/>
+          <w:numId w:val="1"/>
+        </w:numPr>
+        <w:rPr>
+          <w:color w:val="2F5496" w:themeColor="accent5" w:themeShade="BF"/>
+          <w:lang w:val="es-419"/>
+        </w:rPr>
+      </w:pPr>
+      <w:r>
+        <w:rPr>
+          <w:color w:val="2F5496" w:themeColor="accent5" w:themeShade="BF"/>
+          <w:lang w:val="es-419"/>
+        </w:rPr>
+        <w:t>Arqueo en apertura y Cierre de caja (por denominaciones)</w:t>
+      </w:r>
+    </w:p>
+    <w:p>
+      <w:pPr>
+        <w:pStyle w:val="Prrafodelista"/>
+        <w:numPr>
+          <w:ilvl w:val="0"/>
+          <w:numId w:val="1"/>
+        </w:numPr>
+        <w:rPr>
+          <w:lang w:val="es-419"/>
+        </w:rPr>
+      </w:pPr>
+      <w:r>
+        <w:rPr>
+          <w:color w:val="2F5496" w:themeColor="accent5" w:themeShade="BF"/>
+          <w:lang w:val="es-419"/>
+        </w:rPr>
+        <w:t>En el cierre NO avisar sobre sobrante</w:t>
+      </w:r>
+    </w:p>
+    <w:p>
+      <w:pPr>
+        <w:pStyle w:val="Prrafodelista"/>
+        <w:numPr>
+          <w:ilvl w:val="0"/>
+          <w:numId w:val="1"/>
+        </w:numPr>
+        <w:rPr>
+          <w:color w:val="2F5496" w:themeColor="accent5" w:themeShade="BF"/>
+          <w:lang w:val="es-419"/>
+        </w:rPr>
+      </w:pPr>
+      <w:r>
+        <w:rPr>
+          <w:color w:val="2F5496" w:themeColor="accent5" w:themeShade="BF"/>
+          <w:lang w:val="es-419"/>
+        </w:rPr>
+        <w:t>Al ocurrir el cierre con faltante mostrar alerta</w:t>
+      </w:r>
+    </w:p>
+    <w:p>
+      <w:pPr>
+        <w:pStyle w:val="Prrafodelista"/>
+        <w:numPr>
+          <w:ilvl w:val="0"/>
+          <w:numId w:val="1"/>
+        </w:numPr>
+        <w:rPr>
+          <w:lang w:val="es-419"/>
+        </w:rPr>
+      </w:pPr>
+      <w:r>
+        <w:rPr>
+          <w:lang w:val="es-419"/>
+        </w:rPr>
+        <w:t>Opción a reajuste disminuir o aumentar ingresando comentario (sin afectar el cierre realizado)</w:t>
+      </w:r>
+    </w:p>
+    <w:p>
+      <w:pPr>
+        <w:pStyle w:val="Prrafodelista"/>
+        <w:numPr>
+          <w:ilvl w:val="0"/>
+          <w:numId w:val="1"/>
+        </w:numPr>
+        <w:rPr>
+          <w:lang w:val="es-419"/>
+        </w:rPr>
+      </w:pPr>
+      <w:r>
+        <w:rPr>
+          <w:lang w:val="es-419"/>
+        </w:rPr>
+        <w:t xml:space="preserve">Gatos varios (compra de utencilios) </w:t>
+      </w:r>
+    </w:p>
+    <w:p>
+      <w:pPr>
+        <w:rPr>
+          <w:lang w:val="es-419"/>
+        </w:rPr>
+      </w:pPr>
+      <w:r>
+        <w:rPr>
+          <w:b/>
+          <w:lang w:val="es-419"/>
+        </w:rPr>
+        <w:t>Facturación</w:t>
+      </w:r>
+      <w:r>
+        <w:rPr>
+          <w:b/>
+          <w:lang w:val="es-419"/>
+        </w:rPr>
+        <w:t>:</w:t>
+      </w:r>
+    </w:p>
+    <w:p>
+      <w:pPr>
+        <w:pStyle w:val="Prrafodelista"/>
+        <w:numPr>
+          <w:ilvl w:val="0"/>
+          <w:numId w:val="1"/>
+        </w:numPr>
+        <w:rPr>
+          <w:color w:val="0070C0"/>
+          <w:lang w:val="es-419"/>
+        </w:rPr>
+      </w:pPr>
+      <w:r>
+        <w:rPr>
+          <w:color w:val="0070C0"/>
+          <w:lang w:val="es-419"/>
+        </w:rPr>
+        <w:t xml:space="preserve">Para </w:t>
+      </w:r>
+      <w:r>
+        <w:rPr>
+          <w:color w:val="0070C0"/>
+          <w:lang w:val="es-419"/>
+        </w:rPr>
+        <w:t>L</w:t>
+      </w:r>
+      <w:r>
+        <w:rPr>
+          <w:color w:val="0070C0"/>
+          <w:lang w:val="es-419"/>
+        </w:rPr>
+        <w:t>levar y a Domicilio: no validar el estado del menú</w:t>
+      </w:r>
+    </w:p>
+    <w:p>
+      <w:pPr>
+        <w:pStyle w:val="Prrafodelista"/>
+        <w:numPr>
+          <w:ilvl w:val="0"/>
+          <w:numId w:val="1"/>
+        </w:numPr>
+        <w:rPr>
+          <w:color w:val="0070C0"/>
+          <w:lang w:val="es-419"/>
+        </w:rPr>
+      </w:pPr>
+      <w:r>
+        <w:rPr>
+          <w:color w:val="0070C0"/>
+          <w:lang w:val="es-419"/>
+        </w:rPr>
+        <w:t>Busqueda por # de Teléfono</w:t>
+      </w:r>
+    </w:p>
+    <w:p>
+      <w:pPr>
+        <w:pStyle w:val="Prrafodelista"/>
+        <w:numPr>
+          <w:ilvl w:val="0"/>
+          <w:numId w:val="1"/>
+        </w:numPr>
+        <w:rPr>
+          <w:color w:val="0070C0"/>
+          <w:lang w:val="es-419"/>
+        </w:rPr>
+      </w:pPr>
+      <w:r>
+        <w:rPr>
+          <w:color w:val="0070C0"/>
+          <w:lang w:val="es-419"/>
+        </w:rPr>
+        <w:t>Agregar Cliente con: NIT, nombre, ciudad</w:t>
+      </w:r>
+    </w:p>
+    <w:p>
+      <w:pPr>
+        <w:pStyle w:val="Prrafodelista"/>
+        <w:numPr>
+          <w:ilvl w:val="0"/>
+          <w:numId w:val="1"/>
+        </w:numPr>
+        <w:rPr>
+          <w:lang w:val="es-419"/>
+        </w:rPr>
+      </w:pPr>
+      <w:r>
+        <w:rPr>
+          <w:lang w:val="es-419"/>
+        </w:rPr>
+        <w:t>Opción a Propina</w:t>
+      </w:r>
+    </w:p>
+    <w:p>
+      <w:pPr>
+        <w:pStyle w:val="Prrafodelista"/>
+        <w:numPr>
+          <w:ilvl w:val="0"/>
+          <w:numId w:val="1"/>
+        </w:numPr>
+        <w:rPr>
+          <w:color w:val="0070C0"/>
+          <w:lang w:val="es-419"/>
+        </w:rPr>
+      </w:pPr>
+      <w:r>
+        <w:rPr>
+          <w:color w:val="0070C0"/>
+          <w:lang w:val="es-419"/>
+        </w:rPr>
+        <w:t>Cambiar atajo para Consumidor Final</w:t>
+      </w:r>
+    </w:p>
+    <w:p>
+      <w:pPr>
+        <w:pStyle w:val="Prrafodelista"/>
+        <w:numPr>
+          <w:ilvl w:val="0"/>
+          <w:numId w:val="1"/>
+        </w:numPr>
+        <w:rPr>
+          <w:color w:val="0070C0"/>
+          <w:lang w:val="es-419"/>
+        </w:rPr>
+      </w:pPr>
+      <w:r>
+        <w:rPr>
+          <w:color w:val="0070C0"/>
+          <w:lang w:val="es-419"/>
+        </w:rPr>
+        <w:t>Primero ingresar Ticket luego Cliente</w:t>
+      </w:r>
+    </w:p>
+    <w:p>
+      <w:pPr>
+        <w:pStyle w:val="Prrafodelista"/>
+        <w:numPr>
+          <w:ilvl w:val="0"/>
+          <w:numId w:val="1"/>
+        </w:numPr>
+        <w:rPr>
+          <w:lang w:val="es-419"/>
+        </w:rPr>
+      </w:pPr>
+      <w:r>
+        <w:rPr>
+          <w:lang w:val="es-419"/>
+        </w:rPr>
+        <w:t>En pago individual el detalle sin seleccionar, poder asignar a diversos clientes antes de confirmar el pago</w:t>
+      </w:r>
+    </w:p>
+    <w:p>
+      <w:pPr>
+        <w:pStyle w:val="Prrafodelista"/>
+        <w:numPr>
+          <w:ilvl w:val="0"/>
+          <w:numId w:val="1"/>
+        </w:numPr>
+        <w:rPr>
+          <w:lang w:val="es-419"/>
+        </w:rPr>
+      </w:pPr>
+      <w:r>
+        <w:rPr>
+          <w:lang w:val="es-419"/>
+        </w:rPr>
+        <w:t>Opción de Cobro adicional a Cliente</w:t>
+      </w:r>
+    </w:p>
+    <w:p>
+      <w:pPr>
+        <w:pStyle w:val="Prrafodelista"/>
+        <w:numPr>
+          <w:ilvl w:val="0"/>
+          <w:numId w:val="1"/>
+        </w:numPr>
+        <w:rPr>
+          <w:lang w:val="es-419"/>
+        </w:rPr>
+      </w:pPr>
+      <w:r>
+        <w:rPr>
+          <w:lang w:val="es-419"/>
+        </w:rPr>
+        <w:t>Mensaje personalizado cuando aplique</w:t>
+      </w:r>
+    </w:p>
+    <w:p>
+      <w:pPr>
+        <w:rPr>
+          <w:b/>
+          <w:lang w:val="es-419"/>
+        </w:rPr>
+      </w:pPr>
+      <w:r>
+        <w:rPr>
+          <w:b/>
+          <w:lang w:val="es-419"/>
+        </w:rPr>
+        <w:t>Inventario</w:t>
+      </w:r>
+      <w:r>
+        <w:rPr>
+          <w:b/>
+          <w:lang w:val="es-419"/>
+        </w:rPr>
+        <w:t>:</w:t>
+      </w:r>
+    </w:p>
+    <w:p>
+      <w:pPr>
+        <w:pStyle w:val="Prrafodelista"/>
+        <w:numPr>
+          <w:ilvl w:val="0"/>
+          <w:numId w:val="1"/>
+        </w:numPr>
+        <w:rPr>
+          <w:lang w:val="es-419"/>
+        </w:rPr>
+      </w:pPr>
+      <w:r>
+        <w:rPr>
+          <w:lang w:val="es-419"/>
+        </w:rPr>
+        <w:lastRenderedPageBreak/>
+        <w:t>Agregar campo para precio</w:t>
+      </w:r>
+    </w:p>
+    <w:p>
+      <w:pPr>
         <w:pStyle w:val="Prrafodelista"/>
         <w:numPr>
           <w:ilvl w:val="0"/>
@@ -859,7 +839,6 @@
         </w:rPr>
         <w:t xml:space="preserve">actualizar procedimiento y agregar </w:t>
       </w:r>
-      <w:proofErr w:type="spellStart"/>
       <w:r>
         <w:rPr>
           <w:color w:val="00B050"/>
@@ -867,7 +846,6 @@
         </w:rPr>
         <w:t>idUbicacion</w:t>
       </w:r>
-      <w:proofErr w:type="spellEnd"/>
       <w:r>
         <w:rPr>
           <w:color w:val="00B050"/>
@@ -1074,8 +1052,8 @@
 </file>
 
 <file path=word/numbering.xml><?xml version="1.0" encoding="utf-8"?>
-<w:numbering xmlns:wpc="http://schemas.microsoft.com/office/word/2010/wordprocessingCanvas" xmlns:cx="http://schemas.microsoft.com/office/drawing/2014/chartex" xmlns:cx1="http://schemas.microsoft.com/office/drawing/2015/9/8/chartex" xmlns:mc="http://schemas.openxmlformats.org/markup-compatibility/2006" xmlns:o="urn:schemas-microsoft-com:office:office" xmlns:r="http://schemas.openxmlformats.org/officeDocument/2006/relationships" xmlns:m="http://schemas.openxmlformats.org/officeDocument/2006/math" xmlns:v="urn:schemas-microsoft-com:vml" xmlns:wp14="http://schemas.microsoft.com/office/word/2010/wordprocessingDrawing" xmlns:wp="http://schemas.openxmlformats.org/drawingml/2006/wordprocessingDrawing" xmlns:w10="urn:schemas-microsoft-com:office:word" xmlns:w="http://schemas.openxmlformats.org/wordprocessingml/2006/main" xmlns:w14="http://schemas.microsoft.com/office/word/2010/wordml" xmlns:w15="http://schemas.microsoft.com/office/word/2012/wordml" xmlns:w16se="http://schemas.microsoft.com/office/word/2015/wordml/symex" xmlns:wpg="http://schemas.microsoft.com/office/word/2010/wordprocessingGroup" xmlns:wpi="http://schemas.microsoft.com/office/word/2010/wordprocessingInk" xmlns:wne="http://schemas.microsoft.com/office/word/2006/wordml" xmlns:wps="http://schemas.microsoft.com/office/word/2010/wordprocessingShape" mc:Ignorable="w14 w15 w16se wp14">
-  <w:abstractNum w:abstractNumId="0" w15:restartNumberingAfterBreak="0">
+<w:numbering xmlns:wpc="http://schemas.microsoft.com/office/word/2010/wordprocessingCanvas" xmlns:mc="http://schemas.openxmlformats.org/markup-compatibility/2006" xmlns:o="urn:schemas-microsoft-com:office:office" xmlns:r="http://schemas.openxmlformats.org/officeDocument/2006/relationships" xmlns:m="http://schemas.openxmlformats.org/officeDocument/2006/math" xmlns:v="urn:schemas-microsoft-com:vml" xmlns:wp14="http://schemas.microsoft.com/office/word/2010/wordprocessingDrawing" xmlns:wp="http://schemas.openxmlformats.org/drawingml/2006/wordprocessingDrawing" xmlns:w10="urn:schemas-microsoft-com:office:word" xmlns:w="http://schemas.openxmlformats.org/wordprocessingml/2006/main" xmlns:w14="http://schemas.microsoft.com/office/word/2010/wordml" xmlns:w15="http://schemas.microsoft.com/office/word/2012/wordml" xmlns:wpg="http://schemas.microsoft.com/office/word/2010/wordprocessingGroup" xmlns:wpi="http://schemas.microsoft.com/office/word/2010/wordprocessingInk" xmlns:wne="http://schemas.microsoft.com/office/word/2006/wordml" xmlns:wps="http://schemas.microsoft.com/office/word/2010/wordprocessingShape" mc:Ignorable="w14 w15 wp14">
+  <w:abstractNum w:abstractNumId="0">
     <w:nsid w:val="60CA01EA"/>
     <w:multiLevelType w:val="hybridMultilevel"/>
     <w:tmpl w:val="36A01F52"/>
@@ -1195,7 +1173,7 @@
 </file>
 
 <file path=word/styles.xml><?xml version="1.0" encoding="utf-8"?>
-<w:styles xmlns:mc="http://schemas.openxmlformats.org/markup-compatibility/2006" xmlns:r="http://schemas.openxmlformats.org/officeDocument/2006/relationships" xmlns:w="http://schemas.openxmlformats.org/wordprocessingml/2006/main" xmlns:w14="http://schemas.microsoft.com/office/word/2010/wordml" xmlns:w15="http://schemas.microsoft.com/office/word/2012/wordml" xmlns:w16se="http://schemas.microsoft.com/office/word/2015/wordml/symex" mc:Ignorable="w14 w15 w16se">
+<w:styles xmlns:mc="http://schemas.openxmlformats.org/markup-compatibility/2006" xmlns:r="http://schemas.openxmlformats.org/officeDocument/2006/relationships" xmlns:w="http://schemas.openxmlformats.org/wordprocessingml/2006/main" xmlns:w14="http://schemas.microsoft.com/office/word/2010/wordml" xmlns:w15="http://schemas.microsoft.com/office/word/2012/wordml" mc:Ignorable="w14 w15">
   <w:docDefaults>
     <w:rPrDefault>
       <w:rPr>

</xml_diff>

<commit_message>
INICIO CUADRE PRODUCTO APERTURA / CIERRE
</commit_message>
<xml_diff>
--- a/_info/Requerimientos 21-10-2017.docx
+++ b/_info/Requerimientos 21-10-2017.docx
@@ -1,6 +1,6 @@
 
 <file path=word/document.xml><?xml version="1.0" encoding="utf-8"?>
-<w:document xmlns:wpc="http://schemas.microsoft.com/office/word/2010/wordprocessingCanvas" xmlns:mc="http://schemas.openxmlformats.org/markup-compatibility/2006" xmlns:o="urn:schemas-microsoft-com:office:office" xmlns:r="http://schemas.openxmlformats.org/officeDocument/2006/relationships" xmlns:m="http://schemas.openxmlformats.org/officeDocument/2006/math" xmlns:v="urn:schemas-microsoft-com:vml" xmlns:wp14="http://schemas.microsoft.com/office/word/2010/wordprocessingDrawing" xmlns:wp="http://schemas.openxmlformats.org/drawingml/2006/wordprocessingDrawing" xmlns:w10="urn:schemas-microsoft-com:office:word" xmlns:w="http://schemas.openxmlformats.org/wordprocessingml/2006/main" xmlns:w14="http://schemas.microsoft.com/office/word/2010/wordml" xmlns:w15="http://schemas.microsoft.com/office/word/2012/wordml" xmlns:wpg="http://schemas.microsoft.com/office/word/2010/wordprocessingGroup" xmlns:wpi="http://schemas.microsoft.com/office/word/2010/wordprocessingInk" xmlns:wne="http://schemas.microsoft.com/office/word/2006/wordml" xmlns:wps="http://schemas.microsoft.com/office/word/2010/wordprocessingShape" mc:Ignorable="w14 w15 wp14">
+<w:document xmlns:wpc="http://schemas.microsoft.com/office/word/2010/wordprocessingCanvas" xmlns:cx="http://schemas.microsoft.com/office/drawing/2014/chartex" xmlns:cx1="http://schemas.microsoft.com/office/drawing/2015/9/8/chartex" xmlns:mc="http://schemas.openxmlformats.org/markup-compatibility/2006" xmlns:o="urn:schemas-microsoft-com:office:office" xmlns:r="http://schemas.openxmlformats.org/officeDocument/2006/relationships" xmlns:m="http://schemas.openxmlformats.org/officeDocument/2006/math" xmlns:v="urn:schemas-microsoft-com:vml" xmlns:wp14="http://schemas.microsoft.com/office/word/2010/wordprocessingDrawing" xmlns:wp="http://schemas.openxmlformats.org/drawingml/2006/wordprocessingDrawing" xmlns:w10="urn:schemas-microsoft-com:office:word" xmlns:w="http://schemas.openxmlformats.org/wordprocessingml/2006/main" xmlns:w14="http://schemas.microsoft.com/office/word/2010/wordml" xmlns:w15="http://schemas.microsoft.com/office/word/2012/wordml" xmlns:w16se="http://schemas.microsoft.com/office/word/2015/wordml/symex" xmlns:wpg="http://schemas.microsoft.com/office/word/2010/wordprocessingGroup" xmlns:wpi="http://schemas.microsoft.com/office/word/2010/wordprocessingInk" xmlns:wne="http://schemas.microsoft.com/office/word/2006/wordml" xmlns:wps="http://schemas.microsoft.com/office/word/2010/wordprocessingShape" mc:Ignorable="w14 w15 w16se wp14">
   <w:body>
     <w:p>
       <w:pPr>
@@ -438,499 +438,501 @@
           <w:lang w:val="es-419"/>
         </w:rPr>
         <w:t>Consulta y filtrado al instante</w:t>
+      </w:r>
+    </w:p>
+    <w:p>
+      <w:pPr>
+        <w:rPr>
+          <w:lang w:val="es-419"/>
+        </w:rPr>
+      </w:pPr>
+      <w:r>
+        <w:rPr>
+          <w:b/>
+          <w:lang w:val="es-419"/>
+        </w:rPr>
+        <w:t>Caja</w:t>
+      </w:r>
+      <w:r>
+        <w:rPr>
+          <w:b/>
+          <w:lang w:val="es-419"/>
+        </w:rPr>
+        <w:t>:</w:t>
+      </w:r>
+    </w:p>
+    <w:p>
+      <w:pPr>
+        <w:pStyle w:val="Prrafodelista"/>
+        <w:numPr>
+          <w:ilvl w:val="0"/>
+          <w:numId w:val="1"/>
+        </w:numPr>
+        <w:rPr>
+          <w:color w:val="2F5496" w:themeColor="accent5" w:themeShade="BF"/>
+          <w:lang w:val="es-419"/>
+        </w:rPr>
+      </w:pPr>
+      <w:r>
+        <w:rPr>
+          <w:color w:val="2F5496" w:themeColor="accent5" w:themeShade="BF"/>
+          <w:lang w:val="es-419"/>
+        </w:rPr>
+        <w:t>Arqueo en apertura y Cierre de caja (por denominaciones)</w:t>
+      </w:r>
+    </w:p>
+    <w:p>
+      <w:pPr>
+        <w:pStyle w:val="Prrafodelista"/>
+        <w:numPr>
+          <w:ilvl w:val="0"/>
+          <w:numId w:val="1"/>
+        </w:numPr>
+        <w:rPr>
+          <w:lang w:val="es-419"/>
+        </w:rPr>
+      </w:pPr>
+      <w:r>
+        <w:rPr>
+          <w:color w:val="2F5496" w:themeColor="accent5" w:themeShade="BF"/>
+          <w:lang w:val="es-419"/>
+        </w:rPr>
+        <w:t>En el cierre NO avisar sobre sobrante</w:t>
+      </w:r>
+    </w:p>
+    <w:p>
+      <w:pPr>
+        <w:pStyle w:val="Prrafodelista"/>
+        <w:numPr>
+          <w:ilvl w:val="0"/>
+          <w:numId w:val="1"/>
+        </w:numPr>
+        <w:rPr>
+          <w:color w:val="2F5496" w:themeColor="accent5" w:themeShade="BF"/>
+          <w:lang w:val="es-419"/>
+        </w:rPr>
+      </w:pPr>
+      <w:r>
+        <w:rPr>
+          <w:color w:val="2F5496" w:themeColor="accent5" w:themeShade="BF"/>
+          <w:lang w:val="es-419"/>
+        </w:rPr>
+        <w:t>Al ocurrir el cierre con faltante mostrar alerta</w:t>
+      </w:r>
+    </w:p>
+    <w:p>
+      <w:pPr>
+        <w:pStyle w:val="Prrafodelista"/>
+        <w:numPr>
+          <w:ilvl w:val="0"/>
+          <w:numId w:val="1"/>
+        </w:numPr>
+        <w:rPr>
+          <w:lang w:val="es-419"/>
+        </w:rPr>
+      </w:pPr>
+      <w:r>
+        <w:rPr>
+          <w:lang w:val="es-419"/>
+        </w:rPr>
+        <w:t>Opción a reajuste disminuir o aumentar ingresando comentario (sin afectar el cierre realizado)</w:t>
+      </w:r>
+    </w:p>
+    <w:p>
+      <w:pPr>
+        <w:pStyle w:val="Prrafodelista"/>
+        <w:numPr>
+          <w:ilvl w:val="0"/>
+          <w:numId w:val="1"/>
+        </w:numPr>
+        <w:rPr>
+          <w:lang w:val="es-419"/>
+        </w:rPr>
+      </w:pPr>
+      <w:r>
+        <w:rPr>
+          <w:lang w:val="es-419"/>
+        </w:rPr>
+        <w:t xml:space="preserve">Gatos varios (compra de utencilios) </w:t>
+      </w:r>
+    </w:p>
+    <w:p>
+      <w:pPr>
+        <w:rPr>
+          <w:lang w:val="es-419"/>
+        </w:rPr>
+      </w:pPr>
+      <w:r>
+        <w:rPr>
+          <w:b/>
+          <w:lang w:val="es-419"/>
+        </w:rPr>
+        <w:t>Facturación</w:t>
+      </w:r>
+      <w:r>
+        <w:rPr>
+          <w:b/>
+          <w:lang w:val="es-419"/>
+        </w:rPr>
+        <w:t>:</w:t>
+      </w:r>
+    </w:p>
+    <w:p>
+      <w:pPr>
+        <w:pStyle w:val="Prrafodelista"/>
+        <w:numPr>
+          <w:ilvl w:val="0"/>
+          <w:numId w:val="1"/>
+        </w:numPr>
+        <w:rPr>
+          <w:color w:val="0070C0"/>
+          <w:lang w:val="es-419"/>
+        </w:rPr>
+      </w:pPr>
+      <w:r>
+        <w:rPr>
+          <w:color w:val="0070C0"/>
+          <w:lang w:val="es-419"/>
+        </w:rPr>
+        <w:t xml:space="preserve">Para </w:t>
+      </w:r>
+      <w:r>
+        <w:rPr>
+          <w:color w:val="0070C0"/>
+          <w:lang w:val="es-419"/>
+        </w:rPr>
+        <w:t>L</w:t>
+      </w:r>
+      <w:r>
+        <w:rPr>
+          <w:color w:val="0070C0"/>
+          <w:lang w:val="es-419"/>
+        </w:rPr>
+        <w:t>levar y a Domicilio: no validar el estado del menú</w:t>
+      </w:r>
+    </w:p>
+    <w:p>
+      <w:pPr>
+        <w:pStyle w:val="Prrafodelista"/>
+        <w:numPr>
+          <w:ilvl w:val="0"/>
+          <w:numId w:val="1"/>
+        </w:numPr>
+        <w:rPr>
+          <w:color w:val="0070C0"/>
+          <w:lang w:val="es-419"/>
+        </w:rPr>
+      </w:pPr>
+      <w:r>
+        <w:rPr>
+          <w:color w:val="0070C0"/>
+          <w:lang w:val="es-419"/>
+        </w:rPr>
+        <w:t>Busqueda por # de Teléfono</w:t>
+      </w:r>
+    </w:p>
+    <w:p>
+      <w:pPr>
+        <w:pStyle w:val="Prrafodelista"/>
+        <w:numPr>
+          <w:ilvl w:val="0"/>
+          <w:numId w:val="1"/>
+        </w:numPr>
+        <w:rPr>
+          <w:color w:val="0070C0"/>
+          <w:lang w:val="es-419"/>
+        </w:rPr>
+      </w:pPr>
+      <w:r>
+        <w:rPr>
+          <w:color w:val="0070C0"/>
+          <w:lang w:val="es-419"/>
+        </w:rPr>
+        <w:t>Agregar Cliente con: NIT, nombre, ciudad</w:t>
+      </w:r>
+    </w:p>
+    <w:p>
+      <w:pPr>
+        <w:pStyle w:val="Prrafodelista"/>
+        <w:numPr>
+          <w:ilvl w:val="0"/>
+          <w:numId w:val="1"/>
+        </w:numPr>
+        <w:rPr>
+          <w:lang w:val="es-419"/>
+        </w:rPr>
+      </w:pPr>
+      <w:r>
+        <w:rPr>
+          <w:lang w:val="es-419"/>
+        </w:rPr>
+        <w:t>Opción a Propina</w:t>
+      </w:r>
+    </w:p>
+    <w:p>
+      <w:pPr>
+        <w:pStyle w:val="Prrafodelista"/>
+        <w:numPr>
+          <w:ilvl w:val="0"/>
+          <w:numId w:val="1"/>
+        </w:numPr>
+        <w:rPr>
+          <w:color w:val="0070C0"/>
+          <w:lang w:val="es-419"/>
+        </w:rPr>
+      </w:pPr>
+      <w:r>
+        <w:rPr>
+          <w:color w:val="0070C0"/>
+          <w:lang w:val="es-419"/>
+        </w:rPr>
+        <w:t>Cambiar atajo para Consumidor Final</w:t>
+      </w:r>
+    </w:p>
+    <w:p>
+      <w:pPr>
+        <w:pStyle w:val="Prrafodelista"/>
+        <w:numPr>
+          <w:ilvl w:val="0"/>
+          <w:numId w:val="1"/>
+        </w:numPr>
+        <w:rPr>
+          <w:color w:val="0070C0"/>
+          <w:lang w:val="es-419"/>
+        </w:rPr>
+      </w:pPr>
+      <w:r>
+        <w:rPr>
+          <w:color w:val="0070C0"/>
+          <w:lang w:val="es-419"/>
+        </w:rPr>
+        <w:t>Primero ingresar Ticket luego Cliente</w:t>
+      </w:r>
+    </w:p>
+    <w:p>
+      <w:pPr>
+        <w:pStyle w:val="Prrafodelista"/>
+        <w:numPr>
+          <w:ilvl w:val="0"/>
+          <w:numId w:val="1"/>
+        </w:numPr>
+        <w:rPr>
+          <w:lang w:val="es-419"/>
+        </w:rPr>
+      </w:pPr>
+      <w:r>
+        <w:rPr>
+          <w:lang w:val="es-419"/>
+        </w:rPr>
+        <w:t>En pago individual el detalle sin seleccionar, poder asignar a diversos clientes antes de confirmar el pago</w:t>
+      </w:r>
+    </w:p>
+    <w:p>
+      <w:pPr>
+        <w:pStyle w:val="Prrafodelista"/>
+        <w:numPr>
+          <w:ilvl w:val="0"/>
+          <w:numId w:val="1"/>
+        </w:numPr>
+        <w:rPr>
+          <w:lang w:val="es-419"/>
+        </w:rPr>
+      </w:pPr>
+      <w:r>
+        <w:rPr>
+          <w:lang w:val="es-419"/>
+        </w:rPr>
+        <w:t>Opción de Cobro adicional a Cliente</w:t>
+      </w:r>
+    </w:p>
+    <w:p>
+      <w:pPr>
+        <w:pStyle w:val="Prrafodelista"/>
+        <w:numPr>
+          <w:ilvl w:val="0"/>
+          <w:numId w:val="1"/>
+        </w:numPr>
+        <w:rPr>
+          <w:lang w:val="es-419"/>
+        </w:rPr>
+      </w:pPr>
+      <w:r>
+        <w:rPr>
+          <w:lang w:val="es-419"/>
+        </w:rPr>
+        <w:t>Mensaje personalizado cuando aplique</w:t>
+      </w:r>
+    </w:p>
+    <w:p>
+      <w:pPr>
+        <w:rPr>
+          <w:b/>
+          <w:lang w:val="es-419"/>
+        </w:rPr>
+      </w:pPr>
+      <w:r>
+        <w:rPr>
+          <w:b/>
+          <w:lang w:val="es-419"/>
+        </w:rPr>
+        <w:t>Inventario</w:t>
+      </w:r>
+      <w:r>
+        <w:rPr>
+          <w:b/>
+          <w:lang w:val="es-419"/>
+        </w:rPr>
+        <w:t>:</w:t>
+      </w:r>
+    </w:p>
+    <w:p>
+      <w:pPr>
+        <w:pStyle w:val="Prrafodelista"/>
+        <w:numPr>
+          <w:ilvl w:val="0"/>
+          <w:numId w:val="1"/>
+        </w:numPr>
+        <w:rPr>
+          <w:lang w:val="es-419"/>
+        </w:rPr>
+      </w:pPr>
+      <w:r>
+        <w:rPr>
+          <w:lang w:val="es-419"/>
+        </w:rPr>
+        <w:lastRenderedPageBreak/>
+        <w:t>Agregar campo para precio</w:t>
+      </w:r>
+    </w:p>
+    <w:p>
+      <w:pPr>
+        <w:pStyle w:val="Prrafodelista"/>
+        <w:numPr>
+          <w:ilvl w:val="0"/>
+          <w:numId w:val="1"/>
+        </w:numPr>
+        <w:rPr>
+          <w:color w:val="00B050"/>
+          <w:lang w:val="es-419"/>
+        </w:rPr>
+      </w:pPr>
+      <w:r>
+        <w:rPr>
+          <w:color w:val="00B050"/>
+          <w:lang w:val="es-419"/>
+        </w:rPr>
+        <w:t>Filtro Ubicación del Producto</w:t>
+      </w:r>
+      <w:r>
+        <w:rPr>
+          <w:color w:val="00B050"/>
+          <w:lang w:val="es-419"/>
+        </w:rPr>
+        <w:t xml:space="preserve"> (Pendiente </w:t>
+      </w:r>
+      <w:r>
+        <w:rPr>
+          <w:color w:val="00B050"/>
+          <w:lang w:val="es-419"/>
+        </w:rPr>
+        <w:t xml:space="preserve">actualizar procedimiento y agregar </w:t>
+      </w:r>
+      <w:r>
+        <w:rPr>
+          <w:color w:val="00B050"/>
+          <w:lang w:val="es-419"/>
+        </w:rPr>
+        <w:t>idUbicacion</w:t>
+      </w:r>
+      <w:r>
+        <w:rPr>
+          <w:color w:val="00B050"/>
+          <w:lang w:val="es-419"/>
+        </w:rPr>
+        <w:t xml:space="preserve"> BD)</w:t>
+      </w:r>
+    </w:p>
+    <w:p>
+      <w:pPr>
+        <w:pStyle w:val="Prrafodelista"/>
+        <w:numPr>
+          <w:ilvl w:val="0"/>
+          <w:numId w:val="1"/>
+        </w:numPr>
+        <w:rPr>
+          <w:color w:val="00B050"/>
+          <w:lang w:val="es-419"/>
+        </w:rPr>
+      </w:pPr>
+      <w:r>
+        <w:rPr>
+          <w:color w:val="00B050"/>
+          <w:lang w:val="es-419"/>
+        </w:rPr>
+        <w:t>Alerta de diferencia de disponibilidad Sistema y Fisico</w:t>
+      </w:r>
+    </w:p>
+    <w:p>
+      <w:pPr>
+        <w:pStyle w:val="Prrafodelista"/>
+        <w:numPr>
+          <w:ilvl w:val="0"/>
+          <w:numId w:val="1"/>
+        </w:numPr>
+        <w:rPr>
+          <w:color w:val="00B050"/>
+          <w:lang w:val="es-419"/>
+        </w:rPr>
+      </w:pPr>
+      <w:r>
+        <w:rPr>
+          <w:color w:val="00B050"/>
+          <w:lang w:val="es-419"/>
+        </w:rPr>
+        <w:t>Campo de justificación cuando no cuadre</w:t>
+      </w:r>
+    </w:p>
+    <w:p>
+      <w:pPr>
+        <w:pStyle w:val="Prrafodelista"/>
+        <w:numPr>
+          <w:ilvl w:val="0"/>
+          <w:numId w:val="1"/>
+        </w:numPr>
+        <w:rPr>
+          <w:lang w:val="es-419"/>
+        </w:rPr>
+      </w:pPr>
+      <w:r>
+        <w:rPr>
+          <w:lang w:val="es-419"/>
+        </w:rPr>
+        <w:t>Filtro de productos por orden alfabetico</w:t>
+      </w:r>
+    </w:p>
+    <w:p>
+      <w:pPr>
+        <w:rPr>
+          <w:b/>
+          <w:lang w:val="es-419"/>
+        </w:rPr>
+      </w:pPr>
+      <w:r>
+        <w:rPr>
+          <w:b/>
+          <w:lang w:val="es-419"/>
+        </w:rPr>
+        <w:t>Mantenimiento</w:t>
+      </w:r>
+      <w:r>
+        <w:rPr>
+          <w:b/>
+          <w:lang w:val="es-419"/>
+        </w:rPr>
+        <w:t>:</w:t>
       </w:r>
       <w:bookmarkStart w:id="0" w:name="_GoBack"/>
       <w:bookmarkEnd w:id="0"/>
-    </w:p>
-    <w:p>
-      <w:pPr>
-        <w:rPr>
-          <w:lang w:val="es-419"/>
-        </w:rPr>
-      </w:pPr>
-      <w:r>
-        <w:rPr>
-          <w:b/>
-          <w:lang w:val="es-419"/>
-        </w:rPr>
-        <w:t>Caja</w:t>
-      </w:r>
-      <w:r>
-        <w:rPr>
-          <w:b/>
-          <w:lang w:val="es-419"/>
-        </w:rPr>
-        <w:t>:</w:t>
-      </w:r>
-    </w:p>
-    <w:p>
-      <w:pPr>
-        <w:pStyle w:val="Prrafodelista"/>
-        <w:numPr>
-          <w:ilvl w:val="0"/>
-          <w:numId w:val="1"/>
-        </w:numPr>
-        <w:rPr>
-          <w:color w:val="2F5496" w:themeColor="accent5" w:themeShade="BF"/>
-          <w:lang w:val="es-419"/>
-        </w:rPr>
-      </w:pPr>
-      <w:r>
-        <w:rPr>
-          <w:color w:val="2F5496" w:themeColor="accent5" w:themeShade="BF"/>
-          <w:lang w:val="es-419"/>
-        </w:rPr>
-        <w:t>Arqueo en apertura y Cierre de caja (por denominaciones)</w:t>
-      </w:r>
-    </w:p>
-    <w:p>
-      <w:pPr>
-        <w:pStyle w:val="Prrafodelista"/>
-        <w:numPr>
-          <w:ilvl w:val="0"/>
-          <w:numId w:val="1"/>
-        </w:numPr>
-        <w:rPr>
-          <w:lang w:val="es-419"/>
-        </w:rPr>
-      </w:pPr>
-      <w:r>
-        <w:rPr>
-          <w:color w:val="2F5496" w:themeColor="accent5" w:themeShade="BF"/>
-          <w:lang w:val="es-419"/>
-        </w:rPr>
-        <w:t>En el cierre NO avisar sobre sobrante</w:t>
-      </w:r>
-    </w:p>
-    <w:p>
-      <w:pPr>
-        <w:pStyle w:val="Prrafodelista"/>
-        <w:numPr>
-          <w:ilvl w:val="0"/>
-          <w:numId w:val="1"/>
-        </w:numPr>
-        <w:rPr>
-          <w:color w:val="2F5496" w:themeColor="accent5" w:themeShade="BF"/>
-          <w:lang w:val="es-419"/>
-        </w:rPr>
-      </w:pPr>
-      <w:r>
-        <w:rPr>
-          <w:color w:val="2F5496" w:themeColor="accent5" w:themeShade="BF"/>
-          <w:lang w:val="es-419"/>
-        </w:rPr>
-        <w:t>Al ocurrir el cierre con faltante mostrar alerta</w:t>
-      </w:r>
-    </w:p>
-    <w:p>
-      <w:pPr>
-        <w:pStyle w:val="Prrafodelista"/>
-        <w:numPr>
-          <w:ilvl w:val="0"/>
-          <w:numId w:val="1"/>
-        </w:numPr>
-        <w:rPr>
-          <w:lang w:val="es-419"/>
-        </w:rPr>
-      </w:pPr>
-      <w:r>
-        <w:rPr>
-          <w:lang w:val="es-419"/>
-        </w:rPr>
-        <w:t>Opción a reajuste disminuir o aumentar ingresando comentario (sin afectar el cierre realizado)</w:t>
-      </w:r>
-    </w:p>
-    <w:p>
-      <w:pPr>
-        <w:pStyle w:val="Prrafodelista"/>
-        <w:numPr>
-          <w:ilvl w:val="0"/>
-          <w:numId w:val="1"/>
-        </w:numPr>
-        <w:rPr>
-          <w:lang w:val="es-419"/>
-        </w:rPr>
-      </w:pPr>
-      <w:r>
-        <w:rPr>
-          <w:lang w:val="es-419"/>
-        </w:rPr>
-        <w:t xml:space="preserve">Gatos varios (compra de utencilios) </w:t>
-      </w:r>
-    </w:p>
-    <w:p>
-      <w:pPr>
-        <w:rPr>
-          <w:lang w:val="es-419"/>
-        </w:rPr>
-      </w:pPr>
-      <w:r>
-        <w:rPr>
-          <w:b/>
-          <w:lang w:val="es-419"/>
-        </w:rPr>
-        <w:t>Facturación</w:t>
-      </w:r>
-      <w:r>
-        <w:rPr>
-          <w:b/>
-          <w:lang w:val="es-419"/>
-        </w:rPr>
-        <w:t>:</w:t>
-      </w:r>
-    </w:p>
-    <w:p>
-      <w:pPr>
-        <w:pStyle w:val="Prrafodelista"/>
-        <w:numPr>
-          <w:ilvl w:val="0"/>
-          <w:numId w:val="1"/>
-        </w:numPr>
-        <w:rPr>
-          <w:color w:val="0070C0"/>
-          <w:lang w:val="es-419"/>
-        </w:rPr>
-      </w:pPr>
-      <w:r>
-        <w:rPr>
-          <w:color w:val="0070C0"/>
-          <w:lang w:val="es-419"/>
-        </w:rPr>
-        <w:t xml:space="preserve">Para </w:t>
-      </w:r>
-      <w:r>
-        <w:rPr>
-          <w:color w:val="0070C0"/>
-          <w:lang w:val="es-419"/>
-        </w:rPr>
-        <w:t>L</w:t>
-      </w:r>
-      <w:r>
-        <w:rPr>
-          <w:color w:val="0070C0"/>
-          <w:lang w:val="es-419"/>
-        </w:rPr>
-        <w:t>levar y a Domicilio: no validar el estado del menú</w:t>
-      </w:r>
-    </w:p>
-    <w:p>
-      <w:pPr>
-        <w:pStyle w:val="Prrafodelista"/>
-        <w:numPr>
-          <w:ilvl w:val="0"/>
-          <w:numId w:val="1"/>
-        </w:numPr>
-        <w:rPr>
-          <w:color w:val="0070C0"/>
-          <w:lang w:val="es-419"/>
-        </w:rPr>
-      </w:pPr>
-      <w:r>
-        <w:rPr>
-          <w:color w:val="0070C0"/>
-          <w:lang w:val="es-419"/>
-        </w:rPr>
-        <w:t>Busqueda por # de Teléfono</w:t>
-      </w:r>
-    </w:p>
-    <w:p>
-      <w:pPr>
-        <w:pStyle w:val="Prrafodelista"/>
-        <w:numPr>
-          <w:ilvl w:val="0"/>
-          <w:numId w:val="1"/>
-        </w:numPr>
-        <w:rPr>
-          <w:color w:val="0070C0"/>
-          <w:lang w:val="es-419"/>
-        </w:rPr>
-      </w:pPr>
-      <w:r>
-        <w:rPr>
-          <w:color w:val="0070C0"/>
-          <w:lang w:val="es-419"/>
-        </w:rPr>
-        <w:t>Agregar Cliente con: NIT, nombre, ciudad</w:t>
-      </w:r>
-    </w:p>
-    <w:p>
-      <w:pPr>
-        <w:pStyle w:val="Prrafodelista"/>
-        <w:numPr>
-          <w:ilvl w:val="0"/>
-          <w:numId w:val="1"/>
-        </w:numPr>
-        <w:rPr>
-          <w:lang w:val="es-419"/>
-        </w:rPr>
-      </w:pPr>
-      <w:r>
-        <w:rPr>
-          <w:lang w:val="es-419"/>
-        </w:rPr>
-        <w:t>Opción a Propina</w:t>
-      </w:r>
-    </w:p>
-    <w:p>
-      <w:pPr>
-        <w:pStyle w:val="Prrafodelista"/>
-        <w:numPr>
-          <w:ilvl w:val="0"/>
-          <w:numId w:val="1"/>
-        </w:numPr>
-        <w:rPr>
-          <w:color w:val="0070C0"/>
-          <w:lang w:val="es-419"/>
-        </w:rPr>
-      </w:pPr>
-      <w:r>
-        <w:rPr>
-          <w:color w:val="0070C0"/>
-          <w:lang w:val="es-419"/>
-        </w:rPr>
-        <w:t>Cambiar atajo para Consumidor Final</w:t>
-      </w:r>
-    </w:p>
-    <w:p>
-      <w:pPr>
-        <w:pStyle w:val="Prrafodelista"/>
-        <w:numPr>
-          <w:ilvl w:val="0"/>
-          <w:numId w:val="1"/>
-        </w:numPr>
-        <w:rPr>
-          <w:color w:val="0070C0"/>
-          <w:lang w:val="es-419"/>
-        </w:rPr>
-      </w:pPr>
-      <w:r>
-        <w:rPr>
-          <w:color w:val="0070C0"/>
-          <w:lang w:val="es-419"/>
-        </w:rPr>
-        <w:t>Primero ingresar Ticket luego Cliente</w:t>
-      </w:r>
-    </w:p>
-    <w:p>
-      <w:pPr>
-        <w:pStyle w:val="Prrafodelista"/>
-        <w:numPr>
-          <w:ilvl w:val="0"/>
-          <w:numId w:val="1"/>
-        </w:numPr>
-        <w:rPr>
-          <w:lang w:val="es-419"/>
-        </w:rPr>
-      </w:pPr>
-      <w:r>
-        <w:rPr>
-          <w:lang w:val="es-419"/>
-        </w:rPr>
-        <w:t>En pago individual el detalle sin seleccionar, poder asignar a diversos clientes antes de confirmar el pago</w:t>
-      </w:r>
-    </w:p>
-    <w:p>
-      <w:pPr>
-        <w:pStyle w:val="Prrafodelista"/>
-        <w:numPr>
-          <w:ilvl w:val="0"/>
-          <w:numId w:val="1"/>
-        </w:numPr>
-        <w:rPr>
-          <w:lang w:val="es-419"/>
-        </w:rPr>
-      </w:pPr>
-      <w:r>
-        <w:rPr>
-          <w:lang w:val="es-419"/>
-        </w:rPr>
-        <w:t>Opción de Cobro adicional a Cliente</w:t>
-      </w:r>
-    </w:p>
-    <w:p>
-      <w:pPr>
-        <w:pStyle w:val="Prrafodelista"/>
-        <w:numPr>
-          <w:ilvl w:val="0"/>
-          <w:numId w:val="1"/>
-        </w:numPr>
-        <w:rPr>
-          <w:lang w:val="es-419"/>
-        </w:rPr>
-      </w:pPr>
-      <w:r>
-        <w:rPr>
-          <w:lang w:val="es-419"/>
-        </w:rPr>
-        <w:t>Mensaje personalizado cuando aplique</w:t>
-      </w:r>
-    </w:p>
-    <w:p>
-      <w:pPr>
-        <w:rPr>
-          <w:b/>
-          <w:lang w:val="es-419"/>
-        </w:rPr>
-      </w:pPr>
-      <w:r>
-        <w:rPr>
-          <w:b/>
-          <w:lang w:val="es-419"/>
-        </w:rPr>
-        <w:t>Inventario</w:t>
-      </w:r>
-      <w:r>
-        <w:rPr>
-          <w:b/>
-          <w:lang w:val="es-419"/>
-        </w:rPr>
-        <w:t>:</w:t>
-      </w:r>
-    </w:p>
-    <w:p>
-      <w:pPr>
-        <w:pStyle w:val="Prrafodelista"/>
-        <w:numPr>
-          <w:ilvl w:val="0"/>
-          <w:numId w:val="1"/>
-        </w:numPr>
-        <w:rPr>
-          <w:lang w:val="es-419"/>
-        </w:rPr>
-      </w:pPr>
-      <w:r>
-        <w:rPr>
-          <w:lang w:val="es-419"/>
-        </w:rPr>
-        <w:lastRenderedPageBreak/>
-        <w:t>Agregar campo para precio</w:t>
-      </w:r>
-    </w:p>
-    <w:p>
-      <w:pPr>
-        <w:pStyle w:val="Prrafodelista"/>
-        <w:numPr>
-          <w:ilvl w:val="0"/>
-          <w:numId w:val="1"/>
-        </w:numPr>
-        <w:rPr>
-          <w:color w:val="00B050"/>
-          <w:lang w:val="es-419"/>
-        </w:rPr>
-      </w:pPr>
-      <w:r>
-        <w:rPr>
-          <w:color w:val="00B050"/>
-          <w:lang w:val="es-419"/>
-        </w:rPr>
-        <w:t>Filtro Ubicación del Producto</w:t>
-      </w:r>
-      <w:r>
-        <w:rPr>
-          <w:color w:val="00B050"/>
-          <w:lang w:val="es-419"/>
-        </w:rPr>
-        <w:t xml:space="preserve"> (Pendiente </w:t>
-      </w:r>
-      <w:r>
-        <w:rPr>
-          <w:color w:val="00B050"/>
-          <w:lang w:val="es-419"/>
-        </w:rPr>
-        <w:t xml:space="preserve">actualizar procedimiento y agregar </w:t>
-      </w:r>
-      <w:r>
-        <w:rPr>
-          <w:color w:val="00B050"/>
-          <w:lang w:val="es-419"/>
-        </w:rPr>
-        <w:t>idUbicacion</w:t>
-      </w:r>
-      <w:r>
-        <w:rPr>
-          <w:color w:val="00B050"/>
-          <w:lang w:val="es-419"/>
-        </w:rPr>
-        <w:t xml:space="preserve"> BD)</w:t>
-      </w:r>
-    </w:p>
-    <w:p>
-      <w:pPr>
-        <w:pStyle w:val="Prrafodelista"/>
-        <w:numPr>
-          <w:ilvl w:val="0"/>
-          <w:numId w:val="1"/>
-        </w:numPr>
-        <w:rPr>
-          <w:color w:val="C00000"/>
-          <w:lang w:val="es-419"/>
-        </w:rPr>
-      </w:pPr>
-      <w:r>
-        <w:rPr>
-          <w:color w:val="C00000"/>
-          <w:lang w:val="es-419"/>
-        </w:rPr>
-        <w:t>Alerta de diferencia de disponibilidad Sistema y Fisico</w:t>
-      </w:r>
-    </w:p>
-    <w:p>
-      <w:pPr>
-        <w:pStyle w:val="Prrafodelista"/>
-        <w:numPr>
-          <w:ilvl w:val="0"/>
-          <w:numId w:val="1"/>
-        </w:numPr>
-        <w:rPr>
-          <w:lang w:val="es-419"/>
-        </w:rPr>
-      </w:pPr>
-      <w:r>
-        <w:rPr>
-          <w:lang w:val="es-419"/>
-        </w:rPr>
-        <w:t>Campo de justificación cuando no cuadre</w:t>
-      </w:r>
-    </w:p>
-    <w:p>
-      <w:pPr>
-        <w:pStyle w:val="Prrafodelista"/>
-        <w:numPr>
-          <w:ilvl w:val="0"/>
-          <w:numId w:val="1"/>
-        </w:numPr>
-        <w:rPr>
-          <w:lang w:val="es-419"/>
-        </w:rPr>
-      </w:pPr>
-      <w:r>
-        <w:rPr>
-          <w:lang w:val="es-419"/>
-        </w:rPr>
-        <w:t>Filtro de productos por orden alfabetico</w:t>
-      </w:r>
-    </w:p>
-    <w:p>
-      <w:pPr>
-        <w:rPr>
-          <w:b/>
-          <w:lang w:val="es-419"/>
-        </w:rPr>
-      </w:pPr>
-      <w:r>
-        <w:rPr>
-          <w:b/>
-          <w:lang w:val="es-419"/>
-        </w:rPr>
-        <w:t>Mantenimiento</w:t>
-      </w:r>
-      <w:r>
-        <w:rPr>
-          <w:b/>
-          <w:lang w:val="es-419"/>
-        </w:rPr>
-        <w:t>:</w:t>
-      </w:r>
     </w:p>
     <w:p>
       <w:pPr>
@@ -1052,8 +1054,8 @@
 </file>
 
 <file path=word/numbering.xml><?xml version="1.0" encoding="utf-8"?>
-<w:numbering xmlns:wpc="http://schemas.microsoft.com/office/word/2010/wordprocessingCanvas" xmlns:mc="http://schemas.openxmlformats.org/markup-compatibility/2006" xmlns:o="urn:schemas-microsoft-com:office:office" xmlns:r="http://schemas.openxmlformats.org/officeDocument/2006/relationships" xmlns:m="http://schemas.openxmlformats.org/officeDocument/2006/math" xmlns:v="urn:schemas-microsoft-com:vml" xmlns:wp14="http://schemas.microsoft.com/office/word/2010/wordprocessingDrawing" xmlns:wp="http://schemas.openxmlformats.org/drawingml/2006/wordprocessingDrawing" xmlns:w10="urn:schemas-microsoft-com:office:word" xmlns:w="http://schemas.openxmlformats.org/wordprocessingml/2006/main" xmlns:w14="http://schemas.microsoft.com/office/word/2010/wordml" xmlns:w15="http://schemas.microsoft.com/office/word/2012/wordml" xmlns:wpg="http://schemas.microsoft.com/office/word/2010/wordprocessingGroup" xmlns:wpi="http://schemas.microsoft.com/office/word/2010/wordprocessingInk" xmlns:wne="http://schemas.microsoft.com/office/word/2006/wordml" xmlns:wps="http://schemas.microsoft.com/office/word/2010/wordprocessingShape" mc:Ignorable="w14 w15 wp14">
-  <w:abstractNum w:abstractNumId="0">
+<w:numbering xmlns:wpc="http://schemas.microsoft.com/office/word/2010/wordprocessingCanvas" xmlns:cx="http://schemas.microsoft.com/office/drawing/2014/chartex" xmlns:cx1="http://schemas.microsoft.com/office/drawing/2015/9/8/chartex" xmlns:mc="http://schemas.openxmlformats.org/markup-compatibility/2006" xmlns:o="urn:schemas-microsoft-com:office:office" xmlns:r="http://schemas.openxmlformats.org/officeDocument/2006/relationships" xmlns:m="http://schemas.openxmlformats.org/officeDocument/2006/math" xmlns:v="urn:schemas-microsoft-com:vml" xmlns:wp14="http://schemas.microsoft.com/office/word/2010/wordprocessingDrawing" xmlns:wp="http://schemas.openxmlformats.org/drawingml/2006/wordprocessingDrawing" xmlns:w10="urn:schemas-microsoft-com:office:word" xmlns:w="http://schemas.openxmlformats.org/wordprocessingml/2006/main" xmlns:w14="http://schemas.microsoft.com/office/word/2010/wordml" xmlns:w15="http://schemas.microsoft.com/office/word/2012/wordml" xmlns:w16se="http://schemas.microsoft.com/office/word/2015/wordml/symex" xmlns:wpg="http://schemas.microsoft.com/office/word/2010/wordprocessingGroup" xmlns:wpi="http://schemas.microsoft.com/office/word/2010/wordprocessingInk" xmlns:wne="http://schemas.microsoft.com/office/word/2006/wordml" xmlns:wps="http://schemas.microsoft.com/office/word/2010/wordprocessingShape" mc:Ignorable="w14 w15 w16se wp14">
+  <w:abstractNum w:abstractNumId="0" w15:restartNumberingAfterBreak="0">
     <w:nsid w:val="60CA01EA"/>
     <w:multiLevelType w:val="hybridMultilevel"/>
     <w:tmpl w:val="36A01F52"/>
@@ -1173,7 +1175,7 @@
 </file>
 
 <file path=word/styles.xml><?xml version="1.0" encoding="utf-8"?>
-<w:styles xmlns:mc="http://schemas.openxmlformats.org/markup-compatibility/2006" xmlns:r="http://schemas.openxmlformats.org/officeDocument/2006/relationships" xmlns:w="http://schemas.openxmlformats.org/wordprocessingml/2006/main" xmlns:w14="http://schemas.microsoft.com/office/word/2010/wordml" xmlns:w15="http://schemas.microsoft.com/office/word/2012/wordml" mc:Ignorable="w14 w15">
+<w:styles xmlns:mc="http://schemas.openxmlformats.org/markup-compatibility/2006" xmlns:r="http://schemas.openxmlformats.org/officeDocument/2006/relationships" xmlns:w="http://schemas.openxmlformats.org/wordprocessingml/2006/main" xmlns:w14="http://schemas.microsoft.com/office/word/2010/wordml" xmlns:w15="http://schemas.microsoft.com/office/word/2012/wordml" xmlns:w16se="http://schemas.microsoft.com/office/word/2015/wordml/symex" mc:Ignorable="w14 w15 w16se">
   <w:docDefaults>
     <w:rPrDefault>
       <w:rPr>

</xml_diff>